<commit_message>
REBUILD w Cash cite
</commit_message>
<xml_diff>
--- a/docs/Multilevel-Visualization.docx
+++ b/docs/Multilevel-Visualization.docx
@@ -35,7 +35,7 @@
         <w:pStyle w:val="Date"/>
       </w:pPr>
       <w:r>
-        <w:t xml:space="preserve">2024-04-02</w:t>
+        <w:t xml:space="preserve">2024-04-03</w:t>
       </w:r>
     </w:p>
     <w:sdt>
@@ -83,6 +83,26 @@
       </w:pPr>
       <w:r>
         <w:t xml:space="preserve">1. Multilevel Visualization</w:t>
+      </w:r>
+    </w:p>
+    <w:p>
+      <w:pPr>
+        <w:pStyle w:val="BlockText"/>
+      </w:pPr>
+      <w:r>
+        <w:t xml:space="preserve">“</w:t>
+      </w:r>
+      <w:r>
+        <w:t xml:space="preserve">Persist and verify… The power that we abdicate to others out of our insecurity - to others who insult us with their faux-intuition or their authoritarian smugness - that comes back to hurt us so deeply… But the power we wrest from our own certitude - that saves us.</w:t>
+      </w:r>
+      <w:r>
+        <w:t xml:space="preserve">”</w:t>
+      </w:r>
+      <w:r>
+        <w:t xml:space="preserve"> </w:t>
+      </w:r>
+      <w:r>
+        <w:t xml:space="preserve">(Cash 2017)</w:t>
       </w:r>
     </w:p>
     <w:p>
@@ -3412,7 +3432,7 @@
     </w:p>
     <w:bookmarkEnd w:id="66"/>
     <w:bookmarkEnd w:id="67"/>
-    <w:bookmarkStart w:id="75" w:name="references"/>
+    <w:bookmarkStart w:id="76" w:name="references"/>
     <w:p>
       <w:pPr>
         <w:pStyle w:val="Heading1"/>
@@ -3421,7 +3441,7 @@
         <w:t xml:space="preserve">References</w:t>
       </w:r>
     </w:p>
-    <w:bookmarkStart w:id="74" w:name="refs"/>
+    <w:bookmarkStart w:id="75" w:name="refs"/>
     <w:bookmarkStart w:id="69" w:name="ref-JuliaArticle"/>
     <w:p>
       <w:pPr>
@@ -3468,13 +3488,25 @@
       </w:r>
     </w:p>
     <w:bookmarkEnd w:id="69"/>
-    <w:bookmarkStart w:id="70" w:name="ref-Lovelace"/>
+    <w:bookmarkStart w:id="70" w:name="ref-Cash2017"/>
     <w:p>
       <w:pPr>
         <w:pStyle w:val="Bibliography"/>
       </w:pPr>
       <w:r>
-        <w:t xml:space="preserve">Lovelace, Ada King. 1992.</w:t>
+        <w:t xml:space="preserve">Cash, Roseanne. 2017.</w:t>
+      </w:r>
+      <w:r>
+        <w:t xml:space="preserve"> </w:t>
+      </w:r>
+      <w:r>
+        <w:t xml:space="preserve">“Roseanne Cash Reads "Power" by Adrienne Rich.”</w:t>
+      </w:r>
+      <w:r>
+        <w:t xml:space="preserve"> </w:t>
+      </w:r>
+      <w:r>
+        <w:t xml:space="preserve">In</w:t>
       </w:r>
       <w:r>
         <w:t xml:space="preserve"> </w:t>
@@ -3484,71 +3516,94 @@
           <w:iCs/>
           <w:i/>
         </w:rPr>
-        <w:t xml:space="preserve">Ada: The Enchantress of Numbers: A Selection from the Letters of</w:t>
+        <w:t xml:space="preserve">The Universe in Verse</w:t>
+      </w:r>
+      <w:r>
+        <w:t xml:space="preserve">.</w:t>
+      </w:r>
+    </w:p>
+    <w:bookmarkEnd w:id="70"/>
+    <w:bookmarkStart w:id="71" w:name="ref-Lovelace"/>
+    <w:p>
+      <w:pPr>
+        <w:pStyle w:val="Bibliography"/>
+      </w:pPr>
+      <w:r>
+        <w:t xml:space="preserve">Lovelace, Ada King. 1992.</w:t>
+      </w:r>
+      <w:r>
+        <w:t xml:space="preserve"> </w:t>
       </w:r>
       <w:r>
         <w:rPr>
           <w:iCs/>
           <w:i/>
         </w:rPr>
-        <w:t xml:space="preserve"> </w:t>
+        <w:t xml:space="preserve">Ada: The Enchantress of Numbers: A Selection from the Letters of</w:t>
       </w:r>
       <w:r>
         <w:rPr>
           <w:iCs/>
           <w:i/>
         </w:rPr>
-        <w:t xml:space="preserve">L</w:t>
+        <w:t xml:space="preserve"> </w:t>
       </w:r>
       <w:r>
         <w:rPr>
           <w:iCs/>
           <w:i/>
         </w:rPr>
-        <w:t xml:space="preserve">ord</w:t>
+        <w:t xml:space="preserve">L</w:t>
       </w:r>
       <w:r>
         <w:rPr>
           <w:iCs/>
           <w:i/>
         </w:rPr>
-        <w:t xml:space="preserve"> </w:t>
+        <w:t xml:space="preserve">ord</w:t>
       </w:r>
       <w:r>
         <w:rPr>
           <w:iCs/>
           <w:i/>
         </w:rPr>
-        <w:t xml:space="preserve">B</w:t>
+        <w:t xml:space="preserve"> </w:t>
       </w:r>
       <w:r>
         <w:rPr>
           <w:iCs/>
           <w:i/>
         </w:rPr>
-        <w:t xml:space="preserve">yron’s Daughter and Her Description of the First Computer</w:t>
-      </w:r>
-      <w:r>
-        <w:t xml:space="preserve">. Edited by Betty A. Toole. Strawberry Press.</w:t>
-      </w:r>
-    </w:p>
-    <w:bookmarkEnd w:id="70"/>
-    <w:bookmarkStart w:id="72" w:name="ref-RProgram"/>
-    <w:p>
-      <w:pPr>
-        <w:pStyle w:val="Bibliography"/>
-      </w:pPr>
-      <w:r>
-        <w:t xml:space="preserve">R Core Team. 2023.</w:t>
-      </w:r>
-      <w:r>
-        <w:t xml:space="preserve"> </w:t>
+        <w:t xml:space="preserve">B</w:t>
       </w:r>
       <w:r>
         <w:rPr>
           <w:iCs/>
           <w:i/>
         </w:rPr>
+        <w:t xml:space="preserve">yron’s Daughter and Her Description of the First Computer</w:t>
+      </w:r>
+      <w:r>
+        <w:t xml:space="preserve">. Edited by Betty A. Toole. Strawberry Press.</w:t>
+      </w:r>
+    </w:p>
+    <w:bookmarkEnd w:id="71"/>
+    <w:bookmarkStart w:id="73" w:name="ref-RProgram"/>
+    <w:p>
+      <w:pPr>
+        <w:pStyle w:val="Bibliography"/>
+      </w:pPr>
+      <w:r>
+        <w:t xml:space="preserve">R Core Team. 2023.</w:t>
+      </w:r>
+      <w:r>
+        <w:t xml:space="preserve"> </w:t>
+      </w:r>
+      <w:r>
+        <w:rPr>
+          <w:iCs/>
+          <w:i/>
+        </w:rPr>
         <w:t xml:space="preserve">R: A Language and Environment for Statistical Computing</w:t>
       </w:r>
       <w:r>
@@ -3557,7 +3612,7 @@
       <w:r>
         <w:t xml:space="preserve"> </w:t>
       </w:r>
-      <w:hyperlink r:id="rId71">
+      <w:hyperlink r:id="rId72">
         <w:r>
           <w:rPr>
             <w:rStyle w:val="Hyperlink"/>
@@ -3569,8 +3624,8 @@
         <w:t xml:space="preserve">.</w:t>
       </w:r>
     </w:p>
-    <w:bookmarkEnd w:id="72"/>
-    <w:bookmarkStart w:id="73" w:name="ref-StataCorp2021:3"/>
+    <w:bookmarkEnd w:id="73"/>
+    <w:bookmarkStart w:id="74" w:name="ref-StataCorp2021:3"/>
     <w:p>
       <w:pPr>
         <w:pStyle w:val="Bibliography"/>
@@ -3592,9 +3647,9 @@
         <w:t xml:space="preserve">. Stata Press.</w:t>
       </w:r>
     </w:p>
-    <w:bookmarkEnd w:id="73"/>
     <w:bookmarkEnd w:id="74"/>
     <w:bookmarkEnd w:id="75"/>
+    <w:bookmarkEnd w:id="76"/>
     <w:sectPr>
       <w:footerReference r:id="rId9" w:type="even"/>
       <w:footerReference r:id="rId10" w:type="default"/>

</xml_diff>

<commit_message>
REBUILD: all examples use cross-sectional data; all graphs
</commit_message>
<xml_diff>
--- a/docs/Multilevel-Visualization.docx
+++ b/docs/Multilevel-Visualization.docx
@@ -35,7 +35,7 @@
         <w:pStyle w:val="Date"/>
       </w:pPr>
       <w:r>
-        <w:t xml:space="preserve">2024-04-03</w:t>
+        <w:t xml:space="preserve">2024-04-06</w:t>
       </w:r>
     </w:p>
     <w:sdt>
@@ -1070,7 +1070,7 @@
     </w:tbl>
     <w:bookmarkEnd w:id="27"/>
     <w:bookmarkEnd w:id="28"/>
-    <w:bookmarkStart w:id="67" w:name="graphs"/>
+    <w:bookmarkStart w:id="86" w:name="graphs"/>
     <w:p>
       <w:pPr>
         <w:pStyle w:val="Heading1"/>
@@ -1086,6 +1086,46 @@
       </w:pPr>
       <w:r>
         <w:t xml:space="preserve">2.1 Scatterplots</w:t>
+      </w:r>
+    </w:p>
+    <w:p>
+      <w:pPr>
+        <w:pStyle w:val="FirstParagraph"/>
+      </w:pPr>
+      <w:r>
+        <w:t xml:space="preserve">A scatterplot is one of the most basic of all data visualizations. At the same time, a scatterplot can be tremendously informative because it provides: the location of every data point (data points may be overprinted); a sense of the distribution of both the</w:t>
+      </w:r>
+      <w:r>
+        <w:t xml:space="preserve"> </w:t>
+      </w:r>
+      <w:r>
+        <w:rPr>
+          <w:iCs/>
+          <w:i/>
+        </w:rPr>
+        <w:t xml:space="preserve">x</w:t>
+      </w:r>
+      <w:r>
+        <w:t xml:space="preserve"> </w:t>
+      </w:r>
+      <w:r>
+        <w:t xml:space="preserve">and</w:t>
+      </w:r>
+      <w:r>
+        <w:t xml:space="preserve"> </w:t>
+      </w:r>
+      <w:r>
+        <w:rPr>
+          <w:iCs/>
+          <w:i/>
+        </w:rPr>
+        <w:t xml:space="preserve">y</w:t>
+      </w:r>
+      <w:r>
+        <w:t xml:space="preserve"> </w:t>
+      </w:r>
+      <w:r>
+        <w:t xml:space="preserve">variables; and a sense of the overall trend in the relationship between the two variables, if there is one.</w:t>
       </w:r>
     </w:p>
     <w:p>
@@ -2175,13 +2215,21 @@
     </w:tbl>
     <w:bookmarkEnd w:id="46"/>
     <w:bookmarkEnd w:id="47"/>
-    <w:bookmarkStart w:id="65" w:name="line-graph"/>
+    <w:bookmarkStart w:id="66" w:name="line-graph-linear-trend"/>
     <w:p>
       <w:pPr>
         <w:pStyle w:val="Heading2"/>
       </w:pPr>
       <w:r>
-        <w:t xml:space="preserve">2.2 Line Graph</w:t>
+        <w:t xml:space="preserve">2.2 Line Graph (Linear Trend)</w:t>
+      </w:r>
+    </w:p>
+    <w:p>
+      <w:pPr>
+        <w:pStyle w:val="FirstParagraph"/>
+      </w:pPr>
+      <w:r>
+        <w:t xml:space="preserve">A line graph of the data focuses in on the linear trend in the data.</w:t>
       </w:r>
     </w:p>
     <w:p>
@@ -2218,11 +2266,11 @@
         <w:rPr>
           <w:rStyle w:val="NormalTok"/>
         </w:rPr>
-        <w:t xml:space="preserve"> simulated_multilevel_longitudinal_data.dta</w:t>
+        <w:t xml:space="preserve"> simulated_multilevel_data.dta</w:t>
       </w:r>
     </w:p>
     <w:bookmarkEnd w:id="48"/>
-    <w:bookmarkStart w:id="53" w:name="line-graph-1"/>
+    <w:bookmarkStart w:id="53" w:name="line-graph"/>
     <w:p>
       <w:pPr>
         <w:pStyle w:val="Heading4"/>
@@ -2257,7 +2305,7 @@
         <w:rPr>
           <w:rStyle w:val="NormalTok"/>
         </w:rPr>
-        <w:t xml:space="preserve"> outcome t, </w:t>
+        <w:t xml:space="preserve"> outcome warmth, </w:t>
       </w:r>
       <w:r>
         <w:rPr>
@@ -2290,7 +2338,7 @@
         <w:rPr>
           <w:rStyle w:val="StringTok"/>
         </w:rPr>
-        <w:t xml:space="preserve">"time"</w:t>
+        <w:t xml:space="preserve">"warmth"</w:t>
       </w:r>
       <w:r>
         <w:rPr>
@@ -2353,7 +2401,7 @@
         <w:rPr>
           <w:rStyle w:val="StringTok"/>
         </w:rPr>
-        <w:t xml:space="preserve">"Outcome by Time"</w:t>
+        <w:t xml:space="preserve">"Outcome by Parental Warmth"</w:t>
       </w:r>
       <w:r>
         <w:rPr>
@@ -2401,7 +2449,19 @@
         <w:rPr>
           <w:rStyle w:val="NormalTok"/>
         </w:rPr>
-        <w:t xml:space="preserve"> lfitlongitudinal.png, </w:t>
+        <w:t xml:space="preserve"> </w:t>
+      </w:r>
+      <w:r>
+        <w:rPr>
+          <w:rStyle w:val="KeywordTok"/>
+        </w:rPr>
+        <w:t xml:space="preserve">lfit</w:t>
+      </w:r>
+      <w:r>
+        <w:rPr>
+          <w:rStyle w:val="NormalTok"/>
+        </w:rPr>
+        <w:t xml:space="preserve">.png, </w:t>
       </w:r>
       <w:r>
         <w:rPr>
@@ -2424,7 +2484,7 @@
       <w:tr>
         <w:tc>
           <w:tcPr/>
-          <w:bookmarkStart w:id="52" w:name="fig-Statalongitudinal"/>
+          <w:bookmarkStart w:id="52" w:name="fig-Statalfit"/>
           <w:p>
             <w:pPr>
               <w:pStyle w:val="Compact"/>
@@ -2440,7 +2500,7 @@
                     <a:graphicData uri="http://schemas.openxmlformats.org/drawingml/2006/picture">
                       <pic:pic>
                         <pic:nvPicPr>
-                          <pic:cNvPr descr="lfitlongitudinal.png" id="51" name="Picture"/>
+                          <pic:cNvPr descr="lfit.png" id="51" name="Picture"/>
                           <pic:cNvPicPr>
                             <a:picLocks noChangeArrowheads="1" noChangeAspect="1"/>
                           </pic:cNvPicPr>
@@ -2513,23 +2573,68 @@
         <w:pStyle w:val="SourceCode"/>
       </w:pPr>
       <w:r>
-        <w:br/>
-      </w:r>
-      <w:r>
-        <w:rPr>
-          <w:rStyle w:val="KeywordTok"/>
-        </w:rPr>
-        <w:t xml:space="preserve">use</w:t>
-      </w:r>
-      <w:r>
-        <w:rPr>
-          <w:rStyle w:val="NormalTok"/>
-        </w:rPr>
-        <w:t xml:space="preserve"> simulated_multilevel_longitudinal_data.dta</w:t>
+        <w:rPr>
+          <w:rStyle w:val="FunctionTok"/>
+        </w:rPr>
+        <w:t xml:space="preserve">library</w:t>
+      </w:r>
+      <w:r>
+        <w:rPr>
+          <w:rStyle w:val="NormalTok"/>
+        </w:rPr>
+        <w:t xml:space="preserve">(haven)</w:t>
+      </w:r>
+      <w:r>
+        <w:br/>
+      </w:r>
+      <w:r>
+        <w:br/>
+      </w:r>
+      <w:r>
+        <w:rPr>
+          <w:rStyle w:val="NormalTok"/>
+        </w:rPr>
+        <w:t xml:space="preserve">df </w:t>
+      </w:r>
+      <w:r>
+        <w:rPr>
+          <w:rStyle w:val="OtherTok"/>
+        </w:rPr>
+        <w:t xml:space="preserve">&lt;-</w:t>
+      </w:r>
+      <w:r>
+        <w:rPr>
+          <w:rStyle w:val="NormalTok"/>
+        </w:rPr>
+        <w:t xml:space="preserve"> </w:t>
+      </w:r>
+      <w:r>
+        <w:rPr>
+          <w:rStyle w:val="FunctionTok"/>
+        </w:rPr>
+        <w:t xml:space="preserve">read_dta</w:t>
+      </w:r>
+      <w:r>
+        <w:rPr>
+          <w:rStyle w:val="NormalTok"/>
+        </w:rPr>
+        <w:t xml:space="preserve">(</w:t>
+      </w:r>
+      <w:r>
+        <w:rPr>
+          <w:rStyle w:val="StringTok"/>
+        </w:rPr>
+        <w:t xml:space="preserve">"simulated_multilevel_data.dta"</w:t>
+      </w:r>
+      <w:r>
+        <w:rPr>
+          <w:rStyle w:val="NormalTok"/>
+        </w:rPr>
+        <w:t xml:space="preserve">)</w:t>
       </w:r>
     </w:p>
     <w:bookmarkEnd w:id="54"/>
-    <w:bookmarkStart w:id="58" w:name="line-graph-2"/>
+    <w:bookmarkStart w:id="59" w:name="line-graph-1"/>
     <w:p>
       <w:pPr>
         <w:pStyle w:val="Heading4"/>
@@ -2544,33 +2649,93 @@
       </w:pPr>
       <w:r>
         <w:rPr>
-          <w:rStyle w:val="KeywordTok"/>
-        </w:rPr>
-        <w:t xml:space="preserve">twoway</w:t>
-      </w:r>
-      <w:r>
-        <w:rPr>
-          <w:rStyle w:val="NormalTok"/>
-        </w:rPr>
-        <w:t xml:space="preserve"> </w:t>
-      </w:r>
-      <w:r>
-        <w:rPr>
-          <w:rStyle w:val="KeywordTok"/>
-        </w:rPr>
-        <w:t xml:space="preserve">lfit</w:t>
-      </w:r>
-      <w:r>
-        <w:rPr>
-          <w:rStyle w:val="NormalTok"/>
-        </w:rPr>
-        <w:t xml:space="preserve"> outcome t, </w:t>
-      </w:r>
-      <w:r>
-        <w:rPr>
-          <w:rStyle w:val="CommentTok"/>
-        </w:rPr>
-        <w:t xml:space="preserve">///</w:t>
+          <w:rStyle w:val="FunctionTok"/>
+        </w:rPr>
+        <w:t xml:space="preserve">library</w:t>
+      </w:r>
+      <w:r>
+        <w:rPr>
+          <w:rStyle w:val="NormalTok"/>
+        </w:rPr>
+        <w:t xml:space="preserve">(ggplot2)</w:t>
+      </w:r>
+      <w:r>
+        <w:br/>
+      </w:r>
+      <w:r>
+        <w:br/>
+      </w:r>
+      <w:r>
+        <w:rPr>
+          <w:rStyle w:val="FunctionTok"/>
+        </w:rPr>
+        <w:t xml:space="preserve">ggplot</w:t>
+      </w:r>
+      <w:r>
+        <w:rPr>
+          <w:rStyle w:val="NormalTok"/>
+        </w:rPr>
+        <w:t xml:space="preserve">(df,</w:t>
+      </w:r>
+      <w:r>
+        <w:br/>
+      </w:r>
+      <w:r>
+        <w:rPr>
+          <w:rStyle w:val="NormalTok"/>
+        </w:rPr>
+        <w:t xml:space="preserve">       </w:t>
+      </w:r>
+      <w:r>
+        <w:rPr>
+          <w:rStyle w:val="FunctionTok"/>
+        </w:rPr>
+        <w:t xml:space="preserve">aes</w:t>
+      </w:r>
+      <w:r>
+        <w:rPr>
+          <w:rStyle w:val="NormalTok"/>
+        </w:rPr>
+        <w:t xml:space="preserve">(</w:t>
+      </w:r>
+      <w:r>
+        <w:rPr>
+          <w:rStyle w:val="AttributeTok"/>
+        </w:rPr>
+        <w:t xml:space="preserve">y =</w:t>
+      </w:r>
+      <w:r>
+        <w:rPr>
+          <w:rStyle w:val="NormalTok"/>
+        </w:rPr>
+        <w:t xml:space="preserve"> outcome,</w:t>
+      </w:r>
+      <w:r>
+        <w:br/>
+      </w:r>
+      <w:r>
+        <w:rPr>
+          <w:rStyle w:val="NormalTok"/>
+        </w:rPr>
+        <w:t xml:space="preserve">           </w:t>
+      </w:r>
+      <w:r>
+        <w:rPr>
+          <w:rStyle w:val="AttributeTok"/>
+        </w:rPr>
+        <w:t xml:space="preserve">x =</w:t>
+      </w:r>
+      <w:r>
+        <w:rPr>
+          <w:rStyle w:val="NormalTok"/>
+        </w:rPr>
+        <w:t xml:space="preserve"> warmth)) </w:t>
+      </w:r>
+      <w:r>
+        <w:rPr>
+          <w:rStyle w:val="SpecialCharTok"/>
+        </w:rPr>
+        <w:t xml:space="preserve">+</w:t>
       </w:r>
       <w:r>
         <w:br/>
@@ -2583,9 +2748,9 @@
       </w:r>
       <w:r>
         <w:rPr>
-          <w:rStyle w:val="BaseNTok"/>
-        </w:rPr>
-        <w:t xml:space="preserve">xtitle</w:t>
+          <w:rStyle w:val="FunctionTok"/>
+        </w:rPr>
+        <w:t xml:space="preserve">geom_smooth</w:t>
       </w:r>
       <w:r>
         <w:rPr>
@@ -2595,9 +2760,21 @@
       </w:r>
       <w:r>
         <w:rPr>
+          <w:rStyle w:val="AttributeTok"/>
+        </w:rPr>
+        <w:t xml:space="preserve">method =</w:t>
+      </w:r>
+      <w:r>
+        <w:rPr>
+          <w:rStyle w:val="NormalTok"/>
+        </w:rPr>
+        <w:t xml:space="preserve"> </w:t>
+      </w:r>
+      <w:r>
+        <w:rPr>
           <w:rStyle w:val="StringTok"/>
         </w:rPr>
-        <w:t xml:space="preserve">"time"</w:t>
+        <w:t xml:space="preserve">"lm"</w:t>
       </w:r>
       <w:r>
         <w:rPr>
@@ -2607,9 +2784,18 @@
       </w:r>
       <w:r>
         <w:rPr>
-          <w:rStyle w:val="BaseNTok"/>
-        </w:rPr>
-        <w:t xml:space="preserve">ytitle</w:t>
+          <w:rStyle w:val="SpecialCharTok"/>
+        </w:rPr>
+        <w:t xml:space="preserve">+</w:t>
+      </w:r>
+      <w:r>
+        <w:br/>
+      </w:r>
+      <w:r>
+        <w:rPr>
+          <w:rStyle w:val="FunctionTok"/>
+        </w:rPr>
+        <w:t xml:space="preserve">labs</w:t>
       </w:r>
       <w:r>
         <w:rPr>
@@ -2619,102 +2805,27 @@
       </w:r>
       <w:r>
         <w:rPr>
+          <w:rStyle w:val="AttributeTok"/>
+        </w:rPr>
+        <w:t xml:space="preserve">title =</w:t>
+      </w:r>
+      <w:r>
+        <w:rPr>
+          <w:rStyle w:val="NormalTok"/>
+        </w:rPr>
+        <w:t xml:space="preserve"> </w:t>
+      </w:r>
+      <w:r>
+        <w:rPr>
           <w:rStyle w:val="StringTok"/>
         </w:rPr>
-        <w:t xml:space="preserve">"outcome"</w:t>
-      </w:r>
-      <w:r>
-        <w:rPr>
-          <w:rStyle w:val="NormalTok"/>
-        </w:rPr>
-        <w:t xml:space="preserve">) </w:t>
-      </w:r>
-      <w:r>
-        <w:rPr>
-          <w:rStyle w:val="CommentTok"/>
-        </w:rPr>
-        <w:t xml:space="preserve">///</w:t>
-      </w:r>
-      <w:r>
-        <w:br/>
-      </w:r>
-      <w:r>
-        <w:rPr>
-          <w:rStyle w:val="NormalTok"/>
-        </w:rPr>
-        <w:t xml:space="preserve">  </w:t>
-      </w:r>
-      <w:r>
-        <w:rPr>
-          <w:rStyle w:val="BaseNTok"/>
-        </w:rPr>
-        <w:t xml:space="preserve">title</w:t>
-      </w:r>
-      <w:r>
-        <w:rPr>
-          <w:rStyle w:val="NormalTok"/>
-        </w:rPr>
-        <w:t xml:space="preserve">(</w:t>
-      </w:r>
-      <w:r>
-        <w:rPr>
-          <w:rStyle w:val="StringTok"/>
-        </w:rPr>
-        <w:t xml:space="preserve">"Outcome by Time"</w:t>
-      </w:r>
-      <w:r>
-        <w:rPr>
-          <w:rStyle w:val="NormalTok"/>
-        </w:rPr>
-        <w:t xml:space="preserve">) </w:t>
-      </w:r>
-      <w:r>
-        <w:br/>
-      </w:r>
-      <w:r>
-        <w:br/>
-      </w:r>
-      <w:r>
-        <w:rPr>
-          <w:rStyle w:val="KeywordTok"/>
-        </w:rPr>
-        <w:t xml:space="preserve">quietly</w:t>
-      </w:r>
-      <w:r>
-        <w:rPr>
-          <w:rStyle w:val="NormalTok"/>
-        </w:rPr>
-        <w:t xml:space="preserve"> </w:t>
-      </w:r>
-      <w:r>
-        <w:rPr>
-          <w:rStyle w:val="KeywordTok"/>
-        </w:rPr>
-        <w:t xml:space="preserve">graph</w:t>
-      </w:r>
-      <w:r>
-        <w:rPr>
-          <w:rStyle w:val="NormalTok"/>
-        </w:rPr>
-        <w:t xml:space="preserve"> </w:t>
-      </w:r>
-      <w:r>
-        <w:rPr>
-          <w:rStyle w:val="KeywordTok"/>
-        </w:rPr>
-        <w:t xml:space="preserve">export</w:t>
-      </w:r>
-      <w:r>
-        <w:rPr>
-          <w:rStyle w:val="NormalTok"/>
-        </w:rPr>
-        <w:t xml:space="preserve"> lfitlongitudinal.png, </w:t>
-      </w:r>
-      <w:r>
-        <w:rPr>
-          <w:rStyle w:val="KeywordTok"/>
-        </w:rPr>
-        <w:t xml:space="preserve">replace</w:t>
+        <w:t xml:space="preserve">"Outcome by Parental Warmth"</w:t>
+      </w:r>
+      <w:r>
+        <w:rPr>
+          <w:rStyle w:val="NormalTok"/>
+        </w:rPr>
+        <w:t xml:space="preserve">)</w:t>
       </w:r>
     </w:p>
     <w:tbl>
@@ -2731,7 +2842,7 @@
       <w:tr>
         <w:tc>
           <w:tcPr/>
-          <w:bookmarkStart w:id="57" w:name="fig-Statalongitudinal"/>
+          <w:bookmarkStart w:id="58" w:name="fig-Rlfit"/>
           <w:p>
             <w:pPr>
               <w:pStyle w:val="Compact"/>
@@ -2740,20 +2851,20 @@
             <w:r>
               <w:drawing>
                 <wp:inline>
-                  <wp:extent cx="5943600" cy="3563485"/>
+                  <wp:extent cx="5943600" cy="3566160"/>
                   <wp:effectExtent b="0" l="0" r="0" t="0"/>
-                  <wp:docPr descr="" title="" id="55" name="Picture"/>
+                  <wp:docPr descr="" title="" id="56" name="Picture"/>
                   <a:graphic>
                     <a:graphicData uri="http://schemas.openxmlformats.org/drawingml/2006/picture">
                       <pic:pic>
                         <pic:nvPicPr>
-                          <pic:cNvPr descr="lfitlongitudinal.png" id="56" name="Picture"/>
+                          <pic:cNvPr descr="graphs_files/figure-docx/fig-Rlfit-1.png" id="57" name="Picture"/>
                           <pic:cNvPicPr>
                             <a:picLocks noChangeArrowheads="1" noChangeAspect="1"/>
                           </pic:cNvPicPr>
                         </pic:nvPicPr>
                         <pic:blipFill>
-                          <a:blip r:embed="rId49"/>
+                          <a:blip r:embed="rId55"/>
                           <a:stretch>
                             <a:fillRect/>
                           </a:stretch>
@@ -2761,7 +2872,7 @@
                         <pic:spPr bwMode="auto">
                           <a:xfrm>
                             <a:off x="0" y="0"/>
-                            <a:ext cx="5943600" cy="3563485"/>
+                            <a:ext cx="5943600" cy="3566160"/>
                           </a:xfrm>
                           <a:prstGeom prst="rect">
                             <a:avLst/>
@@ -2790,14 +2901,14 @@
               <w:pStyle w:val="ImageCaption"/>
             </w:pPr>
             <w:r>
-              <w:t xml:space="preserve">Figure 2.5: Outcome by Parental Warmth (Stata)</w:t>
+              <w:t xml:space="preserve">Figure 2.5: Outcome by Parental Warmth (R)</w:t>
             </w:r>
           </w:p>
-          <w:bookmarkEnd w:id="57"/>
+          <w:bookmarkEnd w:id="58"/>
         </w:tc>
       </w:tr>
     </w:tbl>
-    <w:bookmarkEnd w:id="58"/>
+    <w:bookmarkEnd w:id="59"/>
     <w:p>
       <w:pPr>
         <w:pStyle w:val="Heading3"/>
@@ -2806,7 +2917,7 @@
         <w:t xml:space="preserve">Julia</w:t>
       </w:r>
     </w:p>
-    <w:bookmarkStart w:id="59" w:name="get-the-data-5"/>
+    <w:bookmarkStart w:id="60" w:name="get-the-data-5"/>
     <w:p>
       <w:pPr>
         <w:pStyle w:val="Heading4"/>
@@ -2949,7 +3060,7 @@
         <w:rPr>
           <w:rStyle w:val="StringTok"/>
         </w:rPr>
-        <w:t xml:space="preserve">"simulated_multilevel_longitudinal_data.dta"</w:t>
+        <w:t xml:space="preserve">"simulated_multilevel_data.dta"</w:t>
       </w:r>
       <w:r>
         <w:rPr>
@@ -2958,8 +3069,8 @@
         <w:t xml:space="preserve">))</w:t>
       </w:r>
     </w:p>
-    <w:bookmarkEnd w:id="59"/>
-    <w:bookmarkStart w:id="64" w:name="line-graph-3"/>
+    <w:bookmarkEnd w:id="60"/>
+    <w:bookmarkStart w:id="65" w:name="line-graph-2"/>
     <w:p>
       <w:pPr>
         <w:pStyle w:val="Heading4"/>
@@ -3108,7 +3219,7 @@
         <w:rPr>
           <w:rStyle w:val="NormalTok"/>
         </w:rPr>
-        <w:t xml:space="preserve">t, </w:t>
+        <w:t xml:space="preserve">warmth, </w:t>
       </w:r>
       <w:r>
         <w:rPr>
@@ -3147,7 +3258,7 @@
         <w:rPr>
           <w:rStyle w:val="StringTok"/>
         </w:rPr>
-        <w:t xml:space="preserve">"Outcome by Time"</w:t>
+        <w:t xml:space="preserve">"Outcome by Parental Warmth"</w:t>
       </w:r>
       <w:r>
         <w:rPr>
@@ -3213,7 +3324,7 @@
         <w:rPr>
           <w:rStyle w:val="StringTok"/>
         </w:rPr>
-        <w:t xml:space="preserve">"time"</w:t>
+        <w:t xml:space="preserve">"warmth"</w:t>
       </w:r>
       <w:r>
         <w:rPr>
@@ -3329,7 +3440,7 @@
       <w:tr>
         <w:tc>
           <w:tcPr/>
-          <w:bookmarkStart w:id="63" w:name="fig-Julialongitudinal"/>
+          <w:bookmarkStart w:id="64" w:name="fig-Julialfit"/>
           <w:p>
             <w:pPr>
               <w:pStyle w:val="Compact"/>
@@ -3340,18 +3451,18 @@
                 <wp:inline>
                   <wp:extent cx="5943600" cy="3962400"/>
                   <wp:effectExtent b="0" l="0" r="0" t="0"/>
-                  <wp:docPr descr="" title="" id="61" name="Picture"/>
+                  <wp:docPr descr="" title="" id="62" name="Picture"/>
                   <a:graphic>
                     <a:graphicData uri="http://schemas.openxmlformats.org/drawingml/2006/picture">
                       <pic:pic>
                         <pic:nvPicPr>
-                          <pic:cNvPr descr="graphs_files/figure-docx/fig-Julialongitudinal-J1.png" id="62" name="Picture"/>
+                          <pic:cNvPr descr="graphs_files/figure-docx/fig-Julialfit-J1.png" id="63" name="Picture"/>
                           <pic:cNvPicPr>
                             <a:picLocks noChangeArrowheads="1" noChangeAspect="1"/>
                           </pic:cNvPicPr>
                         </pic:nvPicPr>
                         <pic:blipFill>
-                          <a:blip r:embed="rId60"/>
+                          <a:blip r:embed="rId61"/>
                           <a:stretch>
                             <a:fillRect/>
                           </a:stretch>
@@ -3391,13 +3502,13 @@
               <w:t xml:space="preserve">Figure 2.6: Outcome by Parental Warmth (Julia)</w:t>
             </w:r>
           </w:p>
-          <w:bookmarkEnd w:id="63"/>
+          <w:bookmarkEnd w:id="64"/>
         </w:tc>
       </w:tr>
     </w:tbl>
-    <w:bookmarkEnd w:id="64"/>
     <w:bookmarkEnd w:id="65"/>
-    <w:bookmarkStart w:id="66" w:name="spaghetti-plots"/>
+    <w:bookmarkEnd w:id="66"/>
+    <w:bookmarkStart w:id="85" w:name="spaghetti-plots"/>
     <w:p>
       <w:pPr>
         <w:pStyle w:val="Heading2"/>
@@ -3408,10 +3519,42 @@
     </w:p>
     <w:p>
       <w:pPr>
-        <w:pStyle w:val="Heading3"/>
-      </w:pPr>
-      <w:r>
-        <w:t xml:space="preserve">Stata</w:t>
+        <w:pStyle w:val="FirstParagraph"/>
+      </w:pPr>
+      <w:r>
+        <w:t xml:space="preserve">A</w:t>
+      </w:r>
+      <w:r>
+        <w:t xml:space="preserve"> </w:t>
+      </w:r>
+      <w:r>
+        <w:rPr>
+          <w:iCs/>
+          <w:i/>
+        </w:rPr>
+        <w:t xml:space="preserve">spaghetti plot</w:t>
+      </w:r>
+      <w:r>
+        <w:t xml:space="preserve"> </w:t>
+      </w:r>
+      <w:r>
+        <w:t xml:space="preserve">might be considered the most</w:t>
+      </w:r>
+      <w:r>
+        <w:t xml:space="preserve"> </w:t>
+      </w:r>
+      <w:r>
+        <w:rPr>
+          <w:iCs/>
+          <w:i/>
+        </w:rPr>
+        <w:t xml:space="preserve">multilevel</w:t>
+      </w:r>
+      <w:r>
+        <w:t xml:space="preserve"> </w:t>
+      </w:r>
+      <w:r>
+        <w:t xml:space="preserve">of the visualizations here considered. A spaghetti plot shows the group specific slopes and intercepts for all of the groups in the data.</w:t>
       </w:r>
     </w:p>
     <w:p>
@@ -3419,30 +3562,1522 @@
         <w:pStyle w:val="Heading3"/>
       </w:pPr>
       <w:r>
-        <w:t xml:space="preserve">R</w:t>
+        <w:t xml:space="preserve">Stata</w:t>
       </w:r>
     </w:p>
     <w:p>
       <w:pPr>
+        <w:pStyle w:val="FirstParagraph"/>
+      </w:pPr>
+      <w:r>
+        <w:t xml:space="preserve">In Stata, spaghetti plots are most easily generated using the user written</w:t>
+      </w:r>
+      <w:r>
+        <w:t xml:space="preserve"> </w:t>
+      </w:r>
+      <w:r>
+        <w:rPr>
+          <w:rStyle w:val="VerbatimChar"/>
+        </w:rPr>
+        <w:t xml:space="preserve">spagplot</w:t>
+      </w:r>
+      <w:r>
+        <w:t xml:space="preserve"> </w:t>
+      </w:r>
+      <w:r>
+        <w:t xml:space="preserve">command. Type</w:t>
+      </w:r>
+      <w:r>
+        <w:t xml:space="preserve"> </w:t>
+      </w:r>
+      <w:r>
+        <w:rPr>
+          <w:rStyle w:val="VerbatimChar"/>
+        </w:rPr>
+        <w:t xml:space="preserve">findit spagplot</w:t>
+      </w:r>
+      <w:r>
+        <w:t xml:space="preserve"> </w:t>
+      </w:r>
+      <w:r>
+        <w:t xml:space="preserve">to install this command.</w:t>
+      </w:r>
+    </w:p>
+    <w:bookmarkStart w:id="67" w:name="get-the-data-6"/>
+    <w:p>
+      <w:pPr>
+        <w:pStyle w:val="Heading4"/>
+      </w:pPr>
+      <w:r>
+        <w:t xml:space="preserve">2.3.0.1 Get The Data</w:t>
+      </w:r>
+    </w:p>
+    <w:p>
+      <w:pPr>
+        <w:pStyle w:val="SourceCode"/>
+      </w:pPr>
+      <w:r>
+        <w:br/>
+      </w:r>
+      <w:r>
+        <w:rPr>
+          <w:rStyle w:val="KeywordTok"/>
+        </w:rPr>
+        <w:t xml:space="preserve">use</w:t>
+      </w:r>
+      <w:r>
+        <w:rPr>
+          <w:rStyle w:val="NormalTok"/>
+        </w:rPr>
+        <w:t xml:space="preserve"> simulated_multilevel_data.dta</w:t>
+      </w:r>
+    </w:p>
+    <w:bookmarkEnd w:id="67"/>
+    <w:bookmarkStart w:id="72" w:name="spaghetti-plot"/>
+    <w:p>
+      <w:pPr>
+        <w:pStyle w:val="Heading4"/>
+      </w:pPr>
+      <w:r>
+        <w:t xml:space="preserve">2.3.0.2 Spaghetti Plot</w:t>
+      </w:r>
+    </w:p>
+    <w:p>
+      <w:pPr>
+        <w:pStyle w:val="SourceCode"/>
+      </w:pPr>
+      <w:r>
+        <w:rPr>
+          <w:rStyle w:val="NormalTok"/>
+        </w:rPr>
+        <w:t xml:space="preserve">spagplot outcome warmth, </w:t>
+      </w:r>
+      <w:r>
+        <w:rPr>
+          <w:rStyle w:val="CommentTok"/>
+        </w:rPr>
+        <w:t xml:space="preserve">///</w:t>
+      </w:r>
+      <w:r>
+        <w:br/>
+      </w:r>
+      <w:r>
+        <w:rPr>
+          <w:rStyle w:val="NormalTok"/>
+        </w:rPr>
+        <w:t xml:space="preserve">  id(country) </w:t>
+      </w:r>
+      <w:r>
+        <w:rPr>
+          <w:rStyle w:val="CommentTok"/>
+        </w:rPr>
+        <w:t xml:space="preserve">///</w:t>
+      </w:r>
+      <w:r>
+        <w:br/>
+      </w:r>
+      <w:r>
+        <w:rPr>
+          <w:rStyle w:val="NormalTok"/>
+        </w:rPr>
+        <w:t xml:space="preserve">  </w:t>
+      </w:r>
+      <w:r>
+        <w:rPr>
+          <w:rStyle w:val="BaseNTok"/>
+        </w:rPr>
+        <w:t xml:space="preserve">xtitle</w:t>
+      </w:r>
+      <w:r>
+        <w:rPr>
+          <w:rStyle w:val="NormalTok"/>
+        </w:rPr>
+        <w:t xml:space="preserve">(</w:t>
+      </w:r>
+      <w:r>
+        <w:rPr>
+          <w:rStyle w:val="StringTok"/>
+        </w:rPr>
+        <w:t xml:space="preserve">"parental warmth"</w:t>
+      </w:r>
+      <w:r>
+        <w:rPr>
+          <w:rStyle w:val="NormalTok"/>
+        </w:rPr>
+        <w:t xml:space="preserve">) </w:t>
+      </w:r>
+      <w:r>
+        <w:rPr>
+          <w:rStyle w:val="BaseNTok"/>
+        </w:rPr>
+        <w:t xml:space="preserve">ytitle</w:t>
+      </w:r>
+      <w:r>
+        <w:rPr>
+          <w:rStyle w:val="NormalTok"/>
+        </w:rPr>
+        <w:t xml:space="preserve">(</w:t>
+      </w:r>
+      <w:r>
+        <w:rPr>
+          <w:rStyle w:val="StringTok"/>
+        </w:rPr>
+        <w:t xml:space="preserve">"outcome"</w:t>
+      </w:r>
+      <w:r>
+        <w:rPr>
+          <w:rStyle w:val="NormalTok"/>
+        </w:rPr>
+        <w:t xml:space="preserve">) </w:t>
+      </w:r>
+      <w:r>
+        <w:rPr>
+          <w:rStyle w:val="CommentTok"/>
+        </w:rPr>
+        <w:t xml:space="preserve">///</w:t>
+      </w:r>
+      <w:r>
+        <w:br/>
+      </w:r>
+      <w:r>
+        <w:rPr>
+          <w:rStyle w:val="NormalTok"/>
+        </w:rPr>
+        <w:t xml:space="preserve">  </w:t>
+      </w:r>
+      <w:r>
+        <w:rPr>
+          <w:rStyle w:val="BaseNTok"/>
+        </w:rPr>
+        <w:t xml:space="preserve">title</w:t>
+      </w:r>
+      <w:r>
+        <w:rPr>
+          <w:rStyle w:val="NormalTok"/>
+        </w:rPr>
+        <w:t xml:space="preserve">(</w:t>
+      </w:r>
+      <w:r>
+        <w:rPr>
+          <w:rStyle w:val="StringTok"/>
+        </w:rPr>
+        <w:t xml:space="preserve">"Outcome by Parental Warmth"</w:t>
+      </w:r>
+      <w:r>
+        <w:rPr>
+          <w:rStyle w:val="NormalTok"/>
+        </w:rPr>
+        <w:t xml:space="preserve">) </w:t>
+      </w:r>
+      <w:r>
+        <w:br/>
+      </w:r>
+      <w:r>
+        <w:br/>
+      </w:r>
+      <w:r>
+        <w:rPr>
+          <w:rStyle w:val="KeywordTok"/>
+        </w:rPr>
+        <w:t xml:space="preserve">quietly</w:t>
+      </w:r>
+      <w:r>
+        <w:rPr>
+          <w:rStyle w:val="NormalTok"/>
+        </w:rPr>
+        <w:t xml:space="preserve"> </w:t>
+      </w:r>
+      <w:r>
+        <w:rPr>
+          <w:rStyle w:val="KeywordTok"/>
+        </w:rPr>
+        <w:t xml:space="preserve">graph</w:t>
+      </w:r>
+      <w:r>
+        <w:rPr>
+          <w:rStyle w:val="NormalTok"/>
+        </w:rPr>
+        <w:t xml:space="preserve"> </w:t>
+      </w:r>
+      <w:r>
+        <w:rPr>
+          <w:rStyle w:val="KeywordTok"/>
+        </w:rPr>
+        <w:t xml:space="preserve">export</w:t>
+      </w:r>
+      <w:r>
+        <w:rPr>
+          <w:rStyle w:val="NormalTok"/>
+        </w:rPr>
+        <w:t xml:space="preserve"> spagplot.png, </w:t>
+      </w:r>
+      <w:r>
+        <w:rPr>
+          <w:rStyle w:val="KeywordTok"/>
+        </w:rPr>
+        <w:t xml:space="preserve">replace</w:t>
+      </w:r>
+    </w:p>
+    <w:tbl>
+      <w:tblPr>
+        <w:tblStyle w:val="Table"/>
+        <w:tblW w:type="pct" w:w="5000"/>
+        <w:tblLook w:firstRow="0" w:lastRow="0" w:firstColumn="0" w:lastColumn="0" w:noHBand="0" w:noVBand="0" w:val="0000"/>
+        <w:jc w:val="start"/>
+        <w:tblLayout w:type="fixed"/>
+      </w:tblPr>
+      <w:tblGrid>
+        <w:gridCol w:w="7920"/>
+      </w:tblGrid>
+      <w:tr>
+        <w:tc>
+          <w:tcPr/>
+          <w:bookmarkStart w:id="71" w:name="fig-Stataspagplot"/>
+          <w:p>
+            <w:pPr>
+              <w:pStyle w:val="Compact"/>
+              <w:jc w:val="center"/>
+            </w:pPr>
+            <w:r>
+              <w:drawing>
+                <wp:inline>
+                  <wp:extent cx="5943600" cy="3563485"/>
+                  <wp:effectExtent b="0" l="0" r="0" t="0"/>
+                  <wp:docPr descr="" title="" id="69" name="Picture"/>
+                  <a:graphic>
+                    <a:graphicData uri="http://schemas.openxmlformats.org/drawingml/2006/picture">
+                      <pic:pic>
+                        <pic:nvPicPr>
+                          <pic:cNvPr descr="spagplot.png" id="70" name="Picture"/>
+                          <pic:cNvPicPr>
+                            <a:picLocks noChangeArrowheads="1" noChangeAspect="1"/>
+                          </pic:cNvPicPr>
+                        </pic:nvPicPr>
+                        <pic:blipFill>
+                          <a:blip r:embed="rId68"/>
+                          <a:stretch>
+                            <a:fillRect/>
+                          </a:stretch>
+                        </pic:blipFill>
+                        <pic:spPr bwMode="auto">
+                          <a:xfrm>
+                            <a:off x="0" y="0"/>
+                            <a:ext cx="5943600" cy="3563485"/>
+                          </a:xfrm>
+                          <a:prstGeom prst="rect">
+                            <a:avLst/>
+                          </a:prstGeom>
+                          <a:noFill/>
+                          <a:ln w="9525">
+                            <a:noFill/>
+                            <a:headEnd/>
+                            <a:tailEnd/>
+                          </a:ln>
+                        </pic:spPr>
+                      </pic:pic>
+                    </a:graphicData>
+                  </a:graphic>
+                </wp:inline>
+              </w:drawing>
+            </w:r>
+          </w:p>
+          <w:p>
+            <w:pPr>
+              <w:jc w:val="center"/>
+            </w:pPr>
+            <w:pPr>
+              <w:jc w:val="start"/>
+              <w:spacing w:before="200"/>
+              <w:pStyle w:val="ImageCaption"/>
+            </w:pPr>
+            <w:r>
+              <w:t xml:space="preserve">Figure 2.7: Outcome by Parental Warmth (Stata)</w:t>
+            </w:r>
+          </w:p>
+          <w:bookmarkEnd w:id="71"/>
+        </w:tc>
+      </w:tr>
+    </w:tbl>
+    <w:bookmarkEnd w:id="72"/>
+    <w:p>
+      <w:pPr>
         <w:pStyle w:val="Heading3"/>
       </w:pPr>
       <w:r>
+        <w:t xml:space="preserve">R</w:t>
+      </w:r>
+    </w:p>
+    <w:bookmarkStart w:id="73" w:name="get-the-data-7"/>
+    <w:p>
+      <w:pPr>
+        <w:pStyle w:val="Heading4"/>
+      </w:pPr>
+      <w:r>
+        <w:t xml:space="preserve">2.3.0.3 Get The Data</w:t>
+      </w:r>
+    </w:p>
+    <w:p>
+      <w:pPr>
+        <w:pStyle w:val="SourceCode"/>
+      </w:pPr>
+      <w:r>
+        <w:rPr>
+          <w:rStyle w:val="FunctionTok"/>
+        </w:rPr>
+        <w:t xml:space="preserve">library</w:t>
+      </w:r>
+      <w:r>
+        <w:rPr>
+          <w:rStyle w:val="NormalTok"/>
+        </w:rPr>
+        <w:t xml:space="preserve">(haven)</w:t>
+      </w:r>
+      <w:r>
+        <w:br/>
+      </w:r>
+      <w:r>
+        <w:br/>
+      </w:r>
+      <w:r>
+        <w:rPr>
+          <w:rStyle w:val="NormalTok"/>
+        </w:rPr>
+        <w:t xml:space="preserve">df </w:t>
+      </w:r>
+      <w:r>
+        <w:rPr>
+          <w:rStyle w:val="OtherTok"/>
+        </w:rPr>
+        <w:t xml:space="preserve">&lt;-</w:t>
+      </w:r>
+      <w:r>
+        <w:rPr>
+          <w:rStyle w:val="NormalTok"/>
+        </w:rPr>
+        <w:t xml:space="preserve"> </w:t>
+      </w:r>
+      <w:r>
+        <w:rPr>
+          <w:rStyle w:val="FunctionTok"/>
+        </w:rPr>
+        <w:t xml:space="preserve">read_dta</w:t>
+      </w:r>
+      <w:r>
+        <w:rPr>
+          <w:rStyle w:val="NormalTok"/>
+        </w:rPr>
+        <w:t xml:space="preserve">(</w:t>
+      </w:r>
+      <w:r>
+        <w:rPr>
+          <w:rStyle w:val="StringTok"/>
+        </w:rPr>
+        <w:t xml:space="preserve">"simulated_multilevel_data.dta"</w:t>
+      </w:r>
+      <w:r>
+        <w:rPr>
+          <w:rStyle w:val="NormalTok"/>
+        </w:rPr>
+        <w:t xml:space="preserve">)</w:t>
+      </w:r>
+    </w:p>
+    <w:bookmarkEnd w:id="73"/>
+    <w:bookmarkStart w:id="78" w:name="spaghetti-plot-1"/>
+    <w:p>
+      <w:pPr>
+        <w:pStyle w:val="Heading4"/>
+      </w:pPr>
+      <w:r>
+        <w:t xml:space="preserve">2.3.0.4 Spaghetti Plot</w:t>
+      </w:r>
+    </w:p>
+    <w:p>
+      <w:pPr>
+        <w:pStyle w:val="SourceCode"/>
+      </w:pPr>
+      <w:r>
+        <w:rPr>
+          <w:rStyle w:val="FunctionTok"/>
+        </w:rPr>
+        <w:t xml:space="preserve">library</w:t>
+      </w:r>
+      <w:r>
+        <w:rPr>
+          <w:rStyle w:val="NormalTok"/>
+        </w:rPr>
+        <w:t xml:space="preserve">(ggplot2)</w:t>
+      </w:r>
+      <w:r>
+        <w:br/>
+      </w:r>
+      <w:r>
+        <w:br/>
+      </w:r>
+      <w:r>
+        <w:rPr>
+          <w:rStyle w:val="NormalTok"/>
+        </w:rPr>
+        <w:t xml:space="preserve">df</w:t>
+      </w:r>
+      <w:r>
+        <w:rPr>
+          <w:rStyle w:val="SpecialCharTok"/>
+        </w:rPr>
+        <w:t xml:space="preserve">$</w:t>
+      </w:r>
+      <w:r>
+        <w:rPr>
+          <w:rStyle w:val="NormalTok"/>
+        </w:rPr>
+        <w:t xml:space="preserve">country </w:t>
+      </w:r>
+      <w:r>
+        <w:rPr>
+          <w:rStyle w:val="OtherTok"/>
+        </w:rPr>
+        <w:t xml:space="preserve">&lt;-</w:t>
+      </w:r>
+      <w:r>
+        <w:rPr>
+          <w:rStyle w:val="NormalTok"/>
+        </w:rPr>
+        <w:t xml:space="preserve"> </w:t>
+      </w:r>
+      <w:r>
+        <w:rPr>
+          <w:rStyle w:val="FunctionTok"/>
+        </w:rPr>
+        <w:t xml:space="preserve">factor</w:t>
+      </w:r>
+      <w:r>
+        <w:rPr>
+          <w:rStyle w:val="NormalTok"/>
+        </w:rPr>
+        <w:t xml:space="preserve">(df</w:t>
+      </w:r>
+      <w:r>
+        <w:rPr>
+          <w:rStyle w:val="SpecialCharTok"/>
+        </w:rPr>
+        <w:t xml:space="preserve">$</w:t>
+      </w:r>
+      <w:r>
+        <w:rPr>
+          <w:rStyle w:val="NormalTok"/>
+        </w:rPr>
+        <w:t xml:space="preserve">country)</w:t>
+      </w:r>
+      <w:r>
+        <w:br/>
+      </w:r>
+      <w:r>
+        <w:br/>
+      </w:r>
+      <w:r>
+        <w:rPr>
+          <w:rStyle w:val="FunctionTok"/>
+        </w:rPr>
+        <w:t xml:space="preserve">ggplot</w:t>
+      </w:r>
+      <w:r>
+        <w:rPr>
+          <w:rStyle w:val="NormalTok"/>
+        </w:rPr>
+        <w:t xml:space="preserve">(df,</w:t>
+      </w:r>
+      <w:r>
+        <w:br/>
+      </w:r>
+      <w:r>
+        <w:rPr>
+          <w:rStyle w:val="NormalTok"/>
+        </w:rPr>
+        <w:t xml:space="preserve">       </w:t>
+      </w:r>
+      <w:r>
+        <w:rPr>
+          <w:rStyle w:val="FunctionTok"/>
+        </w:rPr>
+        <w:t xml:space="preserve">aes</w:t>
+      </w:r>
+      <w:r>
+        <w:rPr>
+          <w:rStyle w:val="NormalTok"/>
+        </w:rPr>
+        <w:t xml:space="preserve">(</w:t>
+      </w:r>
+      <w:r>
+        <w:rPr>
+          <w:rStyle w:val="AttributeTok"/>
+        </w:rPr>
+        <w:t xml:space="preserve">y =</w:t>
+      </w:r>
+      <w:r>
+        <w:rPr>
+          <w:rStyle w:val="NormalTok"/>
+        </w:rPr>
+        <w:t xml:space="preserve"> outcome,</w:t>
+      </w:r>
+      <w:r>
+        <w:br/>
+      </w:r>
+      <w:r>
+        <w:rPr>
+          <w:rStyle w:val="NormalTok"/>
+        </w:rPr>
+        <w:t xml:space="preserve">           </w:t>
+      </w:r>
+      <w:r>
+        <w:rPr>
+          <w:rStyle w:val="AttributeTok"/>
+        </w:rPr>
+        <w:t xml:space="preserve">x =</w:t>
+      </w:r>
+      <w:r>
+        <w:rPr>
+          <w:rStyle w:val="NormalTok"/>
+        </w:rPr>
+        <w:t xml:space="preserve"> warmth)) </w:t>
+      </w:r>
+      <w:r>
+        <w:rPr>
+          <w:rStyle w:val="SpecialCharTok"/>
+        </w:rPr>
+        <w:t xml:space="preserve">+</w:t>
+      </w:r>
+      <w:r>
+        <w:br/>
+      </w:r>
+      <w:r>
+        <w:rPr>
+          <w:rStyle w:val="NormalTok"/>
+        </w:rPr>
+        <w:t xml:space="preserve">  </w:t>
+      </w:r>
+      <w:r>
+        <w:rPr>
+          <w:rStyle w:val="FunctionTok"/>
+        </w:rPr>
+        <w:t xml:space="preserve">geom_smooth</w:t>
+      </w:r>
+      <w:r>
+        <w:rPr>
+          <w:rStyle w:val="NormalTok"/>
+        </w:rPr>
+        <w:t xml:space="preserve">(</w:t>
+      </w:r>
+      <w:r>
+        <w:rPr>
+          <w:rStyle w:val="FunctionTok"/>
+        </w:rPr>
+        <w:t xml:space="preserve">aes</w:t>
+      </w:r>
+      <w:r>
+        <w:rPr>
+          <w:rStyle w:val="NormalTok"/>
+        </w:rPr>
+        <w:t xml:space="preserve">(</w:t>
+      </w:r>
+      <w:r>
+        <w:rPr>
+          <w:rStyle w:val="AttributeTok"/>
+        </w:rPr>
+        <w:t xml:space="preserve">color =</w:t>
+      </w:r>
+      <w:r>
+        <w:rPr>
+          <w:rStyle w:val="NormalTok"/>
+        </w:rPr>
+        <w:t xml:space="preserve"> country,</w:t>
+      </w:r>
+      <w:r>
+        <w:br/>
+      </w:r>
+      <w:r>
+        <w:rPr>
+          <w:rStyle w:val="NormalTok"/>
+        </w:rPr>
+        <w:t xml:space="preserve">                  </w:t>
+      </w:r>
+      <w:r>
+        <w:rPr>
+          <w:rStyle w:val="AttributeTok"/>
+        </w:rPr>
+        <w:t xml:space="preserve">group =</w:t>
+      </w:r>
+      <w:r>
+        <w:rPr>
+          <w:rStyle w:val="NormalTok"/>
+        </w:rPr>
+        <w:t xml:space="preserve"> country), </w:t>
+      </w:r>
+      <w:r>
+        <w:br/>
+      </w:r>
+      <w:r>
+        <w:rPr>
+          <w:rStyle w:val="NormalTok"/>
+        </w:rPr>
+        <w:t xml:space="preserve">              </w:t>
+      </w:r>
+      <w:r>
+        <w:rPr>
+          <w:rStyle w:val="AttributeTok"/>
+        </w:rPr>
+        <w:t xml:space="preserve">method =</w:t>
+      </w:r>
+      <w:r>
+        <w:rPr>
+          <w:rStyle w:val="NormalTok"/>
+        </w:rPr>
+        <w:t xml:space="preserve"> </w:t>
+      </w:r>
+      <w:r>
+        <w:rPr>
+          <w:rStyle w:val="StringTok"/>
+        </w:rPr>
+        <w:t xml:space="preserve">"lm"</w:t>
+      </w:r>
+      <w:r>
+        <w:rPr>
+          <w:rStyle w:val="NormalTok"/>
+        </w:rPr>
+        <w:t xml:space="preserve">,</w:t>
+      </w:r>
+      <w:r>
+        <w:br/>
+      </w:r>
+      <w:r>
+        <w:rPr>
+          <w:rStyle w:val="NormalTok"/>
+        </w:rPr>
+        <w:t xml:space="preserve">              </w:t>
+      </w:r>
+      <w:r>
+        <w:rPr>
+          <w:rStyle w:val="AttributeTok"/>
+        </w:rPr>
+        <w:t xml:space="preserve">se =</w:t>
+      </w:r>
+      <w:r>
+        <w:rPr>
+          <w:rStyle w:val="NormalTok"/>
+        </w:rPr>
+        <w:t xml:space="preserve"> </w:t>
+      </w:r>
+      <w:r>
+        <w:rPr>
+          <w:rStyle w:val="ConstantTok"/>
+        </w:rPr>
+        <w:t xml:space="preserve">FALSE</w:t>
+      </w:r>
+      <w:r>
+        <w:rPr>
+          <w:rStyle w:val="NormalTok"/>
+        </w:rPr>
+        <w:t xml:space="preserve">) </w:t>
+      </w:r>
+      <w:r>
+        <w:rPr>
+          <w:rStyle w:val="SpecialCharTok"/>
+        </w:rPr>
+        <w:t xml:space="preserve">+</w:t>
+      </w:r>
+      <w:r>
+        <w:br/>
+      </w:r>
+      <w:r>
+        <w:rPr>
+          <w:rStyle w:val="NormalTok"/>
+        </w:rPr>
+        <w:t xml:space="preserve">    </w:t>
+      </w:r>
+      <w:r>
+        <w:rPr>
+          <w:rStyle w:val="FunctionTok"/>
+        </w:rPr>
+        <w:t xml:space="preserve">geom_smooth</w:t>
+      </w:r>
+      <w:r>
+        <w:rPr>
+          <w:rStyle w:val="NormalTok"/>
+        </w:rPr>
+        <w:t xml:space="preserve">(</w:t>
+      </w:r>
+      <w:r>
+        <w:rPr>
+          <w:rStyle w:val="AttributeTok"/>
+        </w:rPr>
+        <w:t xml:space="preserve">method =</w:t>
+      </w:r>
+      <w:r>
+        <w:rPr>
+          <w:rStyle w:val="NormalTok"/>
+        </w:rPr>
+        <w:t xml:space="preserve"> </w:t>
+      </w:r>
+      <w:r>
+        <w:rPr>
+          <w:rStyle w:val="StringTok"/>
+        </w:rPr>
+        <w:t xml:space="preserve">"lm"</w:t>
+      </w:r>
+      <w:r>
+        <w:rPr>
+          <w:rStyle w:val="NormalTok"/>
+        </w:rPr>
+        <w:t xml:space="preserve">, </w:t>
+      </w:r>
+      <w:r>
+        <w:rPr>
+          <w:rStyle w:val="AttributeTok"/>
+        </w:rPr>
+        <w:t xml:space="preserve">linewidth =</w:t>
+      </w:r>
+      <w:r>
+        <w:rPr>
+          <w:rStyle w:val="NormalTok"/>
+        </w:rPr>
+        <w:t xml:space="preserve"> </w:t>
+      </w:r>
+      <w:r>
+        <w:rPr>
+          <w:rStyle w:val="DecValTok"/>
+        </w:rPr>
+        <w:t xml:space="preserve">3</w:t>
+      </w:r>
+      <w:r>
+        <w:rPr>
+          <w:rStyle w:val="NormalTok"/>
+        </w:rPr>
+        <w:t xml:space="preserve">) </w:t>
+      </w:r>
+      <w:r>
+        <w:rPr>
+          <w:rStyle w:val="SpecialCharTok"/>
+        </w:rPr>
+        <w:t xml:space="preserve">+</w:t>
+      </w:r>
+      <w:r>
+        <w:br/>
+      </w:r>
+      <w:r>
+        <w:rPr>
+          <w:rStyle w:val="FunctionTok"/>
+        </w:rPr>
+        <w:t xml:space="preserve">labs</w:t>
+      </w:r>
+      <w:r>
+        <w:rPr>
+          <w:rStyle w:val="NormalTok"/>
+        </w:rPr>
+        <w:t xml:space="preserve">(</w:t>
+      </w:r>
+      <w:r>
+        <w:rPr>
+          <w:rStyle w:val="AttributeTok"/>
+        </w:rPr>
+        <w:t xml:space="preserve">title =</w:t>
+      </w:r>
+      <w:r>
+        <w:rPr>
+          <w:rStyle w:val="NormalTok"/>
+        </w:rPr>
+        <w:t xml:space="preserve"> </w:t>
+      </w:r>
+      <w:r>
+        <w:rPr>
+          <w:rStyle w:val="StringTok"/>
+        </w:rPr>
+        <w:t xml:space="preserve">"Outcome by Parental Warmth"</w:t>
+      </w:r>
+      <w:r>
+        <w:rPr>
+          <w:rStyle w:val="NormalTok"/>
+        </w:rPr>
+        <w:t xml:space="preserve">)</w:t>
+      </w:r>
+    </w:p>
+    <w:tbl>
+      <w:tblPr>
+        <w:tblStyle w:val="Table"/>
+        <w:tblW w:type="pct" w:w="5000"/>
+        <w:tblLook w:firstRow="0" w:lastRow="0" w:firstColumn="0" w:lastColumn="0" w:noHBand="0" w:noVBand="0" w:val="0000"/>
+        <w:jc w:val="start"/>
+        <w:tblLayout w:type="fixed"/>
+      </w:tblPr>
+      <w:tblGrid>
+        <w:gridCol w:w="7920"/>
+      </w:tblGrid>
+      <w:tr>
+        <w:tc>
+          <w:tcPr/>
+          <w:bookmarkStart w:id="77" w:name="fig-Rspagplot"/>
+          <w:p>
+            <w:pPr>
+              <w:pStyle w:val="Compact"/>
+              <w:jc w:val="center"/>
+            </w:pPr>
+            <w:r>
+              <w:drawing>
+                <wp:inline>
+                  <wp:extent cx="5943600" cy="3566160"/>
+                  <wp:effectExtent b="0" l="0" r="0" t="0"/>
+                  <wp:docPr descr="" title="" id="75" name="Picture"/>
+                  <a:graphic>
+                    <a:graphicData uri="http://schemas.openxmlformats.org/drawingml/2006/picture">
+                      <pic:pic>
+                        <pic:nvPicPr>
+                          <pic:cNvPr descr="graphs_files/figure-docx/fig-Rspagplot-1.png" id="76" name="Picture"/>
+                          <pic:cNvPicPr>
+                            <a:picLocks noChangeArrowheads="1" noChangeAspect="1"/>
+                          </pic:cNvPicPr>
+                        </pic:nvPicPr>
+                        <pic:blipFill>
+                          <a:blip r:embed="rId74"/>
+                          <a:stretch>
+                            <a:fillRect/>
+                          </a:stretch>
+                        </pic:blipFill>
+                        <pic:spPr bwMode="auto">
+                          <a:xfrm>
+                            <a:off x="0" y="0"/>
+                            <a:ext cx="5943600" cy="3566160"/>
+                          </a:xfrm>
+                          <a:prstGeom prst="rect">
+                            <a:avLst/>
+                          </a:prstGeom>
+                          <a:noFill/>
+                          <a:ln w="9525">
+                            <a:noFill/>
+                            <a:headEnd/>
+                            <a:tailEnd/>
+                          </a:ln>
+                        </pic:spPr>
+                      </pic:pic>
+                    </a:graphicData>
+                  </a:graphic>
+                </wp:inline>
+              </w:drawing>
+            </w:r>
+          </w:p>
+          <w:p>
+            <w:pPr>
+              <w:jc w:val="center"/>
+            </w:pPr>
+            <w:pPr>
+              <w:jc w:val="start"/>
+              <w:spacing w:before="200"/>
+              <w:pStyle w:val="ImageCaption"/>
+            </w:pPr>
+            <w:r>
+              <w:t xml:space="preserve">Figure 2.8: Outcome by Parental Warmth (R)</w:t>
+            </w:r>
+          </w:p>
+          <w:bookmarkEnd w:id="77"/>
+        </w:tc>
+      </w:tr>
+    </w:tbl>
+    <w:bookmarkEnd w:id="78"/>
+    <w:p>
+      <w:pPr>
+        <w:pStyle w:val="Heading3"/>
+      </w:pPr>
+      <w:r>
         <w:t xml:space="preserve">Julia</w:t>
       </w:r>
     </w:p>
-    <w:bookmarkEnd w:id="66"/>
-    <w:bookmarkEnd w:id="67"/>
-    <w:bookmarkStart w:id="76" w:name="references"/>
+    <w:bookmarkStart w:id="79" w:name="get-the-data-8"/>
     <w:p>
       <w:pPr>
+        <w:pStyle w:val="Heading4"/>
+      </w:pPr>
+      <w:r>
+        <w:t xml:space="preserve">2.3.0.5 Get The Data</w:t>
+      </w:r>
+    </w:p>
+    <w:p>
+      <w:pPr>
+        <w:pStyle w:val="SourceCode"/>
+      </w:pPr>
+      <w:r>
+        <w:rPr>
+          <w:rStyle w:val="ImportTok"/>
+        </w:rPr>
+        <w:t xml:space="preserve">using</w:t>
+      </w:r>
+      <w:r>
+        <w:rPr>
+          <w:rStyle w:val="NormalTok"/>
+        </w:rPr>
+        <w:t xml:space="preserve"> </w:t>
+      </w:r>
+      <w:r>
+        <w:rPr>
+          <w:rStyle w:val="BuiltInTok"/>
+        </w:rPr>
+        <w:t xml:space="preserve">Tables</w:t>
+      </w:r>
+      <w:r>
+        <w:rPr>
+          <w:rStyle w:val="NormalTok"/>
+        </w:rPr>
+        <w:t xml:space="preserve">, </w:t>
+      </w:r>
+      <w:r>
+        <w:rPr>
+          <w:rStyle w:val="BuiltInTok"/>
+        </w:rPr>
+        <w:t xml:space="preserve">MixedModels</w:t>
+      </w:r>
+      <w:r>
+        <w:rPr>
+          <w:rStyle w:val="NormalTok"/>
+        </w:rPr>
+        <w:t xml:space="preserve">, </w:t>
+      </w:r>
+      <w:r>
+        <w:rPr>
+          <w:rStyle w:val="BuiltInTok"/>
+        </w:rPr>
+        <w:t xml:space="preserve">StatFiles</w:t>
+      </w:r>
+      <w:r>
+        <w:rPr>
+          <w:rStyle w:val="NormalTok"/>
+        </w:rPr>
+        <w:t xml:space="preserve">, </w:t>
+      </w:r>
+      <w:r>
+        <w:rPr>
+          <w:rStyle w:val="BuiltInTok"/>
+        </w:rPr>
+        <w:t xml:space="preserve">DataFrames</w:t>
+      </w:r>
+      <w:r>
+        <w:rPr>
+          <w:rStyle w:val="NormalTok"/>
+        </w:rPr>
+        <w:t xml:space="preserve">, </w:t>
+      </w:r>
+      <w:r>
+        <w:rPr>
+          <w:rStyle w:val="BuiltInTok"/>
+        </w:rPr>
+        <w:t xml:space="preserve">CategoricalArrays</w:t>
+      </w:r>
+      <w:r>
+        <w:rPr>
+          <w:rStyle w:val="NormalTok"/>
+        </w:rPr>
+        <w:t xml:space="preserve">, </w:t>
+      </w:r>
+      <w:r>
+        <w:rPr>
+          <w:rStyle w:val="BuiltInTok"/>
+        </w:rPr>
+        <w:t xml:space="preserve">DataFramesMeta</w:t>
+      </w:r>
+      <w:r>
+        <w:br/>
+      </w:r>
+      <w:r>
+        <w:br/>
+      </w:r>
+      <w:r>
+        <w:rPr>
+          <w:rStyle w:val="NormalTok"/>
+        </w:rPr>
+        <w:t xml:space="preserve">dfL </w:t>
+      </w:r>
+      <w:r>
+        <w:rPr>
+          <w:rStyle w:val="OperatorTok"/>
+        </w:rPr>
+        <w:t xml:space="preserve">=</w:t>
+      </w:r>
+      <w:r>
+        <w:rPr>
+          <w:rStyle w:val="NormalTok"/>
+        </w:rPr>
+        <w:t xml:space="preserve"> </w:t>
+      </w:r>
+      <w:r>
+        <w:rPr>
+          <w:rStyle w:val="FunctionTok"/>
+        </w:rPr>
+        <w:t xml:space="preserve">DataFrame</w:t>
+      </w:r>
+      <w:r>
+        <w:rPr>
+          <w:rStyle w:val="NormalTok"/>
+        </w:rPr>
+        <w:t xml:space="preserve">(</w:t>
+      </w:r>
+      <w:r>
+        <w:rPr>
+          <w:rStyle w:val="FunctionTok"/>
+        </w:rPr>
+        <w:t xml:space="preserve">load</w:t>
+      </w:r>
+      <w:r>
+        <w:rPr>
+          <w:rStyle w:val="NormalTok"/>
+        </w:rPr>
+        <w:t xml:space="preserve">(</w:t>
+      </w:r>
+      <w:r>
+        <w:rPr>
+          <w:rStyle w:val="StringTok"/>
+        </w:rPr>
+        <w:t xml:space="preserve">"simulated_multilevel_data.dta"</w:t>
+      </w:r>
+      <w:r>
+        <w:rPr>
+          <w:rStyle w:val="NormalTok"/>
+        </w:rPr>
+        <w:t xml:space="preserve">))</w:t>
+      </w:r>
+    </w:p>
+    <w:bookmarkEnd w:id="79"/>
+    <w:bookmarkStart w:id="84" w:name="spaghetti-plot-2"/>
+    <w:p>
+      <w:pPr>
+        <w:pStyle w:val="Heading4"/>
+      </w:pPr>
+      <w:r>
+        <w:t xml:space="preserve">2.3.0.6 Spaghetti Plot</w:t>
+      </w:r>
+    </w:p>
+    <w:p>
+      <w:pPr>
+        <w:pStyle w:val="SourceCode"/>
+      </w:pPr>
+      <w:r>
+        <w:rPr>
+          <w:rStyle w:val="ImportTok"/>
+        </w:rPr>
+        <w:t xml:space="preserve">using</w:t>
+      </w:r>
+      <w:r>
+        <w:rPr>
+          <w:rStyle w:val="NormalTok"/>
+        </w:rPr>
+        <w:t xml:space="preserve"> </w:t>
+      </w:r>
+      <w:r>
+        <w:rPr>
+          <w:rStyle w:val="BuiltInTok"/>
+        </w:rPr>
+        <w:t xml:space="preserve">StatsPlots</w:t>
+      </w:r>
+      <w:r>
+        <w:br/>
+      </w:r>
+      <w:r>
+        <w:br/>
+      </w:r>
+      <w:r>
+        <w:rPr>
+          <w:rStyle w:val="PreprocessorTok"/>
+        </w:rPr>
+        <w:t xml:space="preserve">@df</w:t>
+      </w:r>
+      <w:r>
+        <w:rPr>
+          <w:rStyle w:val="NormalTok"/>
+        </w:rPr>
+        <w:t xml:space="preserve"> dfL </w:t>
+      </w:r>
+      <w:r>
+        <w:rPr>
+          <w:rStyle w:val="FunctionTok"/>
+        </w:rPr>
+        <w:t xml:space="preserve">scatter</w:t>
+      </w:r>
+      <w:r>
+        <w:rPr>
+          <w:rStyle w:val="NormalTok"/>
+        </w:rPr>
+        <w:t xml:space="preserve">(</w:t>
+      </w:r>
+      <w:r>
+        <w:rPr>
+          <w:rStyle w:val="OperatorTok"/>
+        </w:rPr>
+        <w:t xml:space="preserve">:</w:t>
+      </w:r>
+      <w:r>
+        <w:rPr>
+          <w:rStyle w:val="NormalTok"/>
+        </w:rPr>
+        <w:t xml:space="preserve">warmth, </w:t>
+      </w:r>
+      <w:r>
+        <w:rPr>
+          <w:rStyle w:val="OperatorTok"/>
+        </w:rPr>
+        <w:t xml:space="preserve">:</w:t>
+      </w:r>
+      <w:r>
+        <w:rPr>
+          <w:rStyle w:val="NormalTok"/>
+        </w:rPr>
+        <w:t xml:space="preserve">outcome, </w:t>
+      </w:r>
+      <w:r>
+        <w:br/>
+      </w:r>
+      <w:r>
+        <w:rPr>
+          <w:rStyle w:val="NormalTok"/>
+        </w:rPr>
+        <w:t xml:space="preserve">               title </w:t>
+      </w:r>
+      <w:r>
+        <w:rPr>
+          <w:rStyle w:val="OperatorTok"/>
+        </w:rPr>
+        <w:t xml:space="preserve">=</w:t>
+      </w:r>
+      <w:r>
+        <w:rPr>
+          <w:rStyle w:val="NormalTok"/>
+        </w:rPr>
+        <w:t xml:space="preserve"> </w:t>
+      </w:r>
+      <w:r>
+        <w:rPr>
+          <w:rStyle w:val="StringTok"/>
+        </w:rPr>
+        <w:t xml:space="preserve">"Outcome by Parental Warmth"</w:t>
+      </w:r>
+      <w:r>
+        <w:rPr>
+          <w:rStyle w:val="NormalTok"/>
+        </w:rPr>
+        <w:t xml:space="preserve">,</w:t>
+      </w:r>
+      <w:r>
+        <w:br/>
+      </w:r>
+      <w:r>
+        <w:rPr>
+          <w:rStyle w:val="NormalTok"/>
+        </w:rPr>
+        <w:t xml:space="preserve">               ylabel </w:t>
+      </w:r>
+      <w:r>
+        <w:rPr>
+          <w:rStyle w:val="OperatorTok"/>
+        </w:rPr>
+        <w:t xml:space="preserve">=</w:t>
+      </w:r>
+      <w:r>
+        <w:rPr>
+          <w:rStyle w:val="NormalTok"/>
+        </w:rPr>
+        <w:t xml:space="preserve"> </w:t>
+      </w:r>
+      <w:r>
+        <w:rPr>
+          <w:rStyle w:val="StringTok"/>
+        </w:rPr>
+        <w:t xml:space="preserve">"outcome"</w:t>
+      </w:r>
+      <w:r>
+        <w:rPr>
+          <w:rStyle w:val="NormalTok"/>
+        </w:rPr>
+        <w:t xml:space="preserve">,</w:t>
+      </w:r>
+      <w:r>
+        <w:br/>
+      </w:r>
+      <w:r>
+        <w:rPr>
+          <w:rStyle w:val="NormalTok"/>
+        </w:rPr>
+        <w:t xml:space="preserve">               xlabel </w:t>
+      </w:r>
+      <w:r>
+        <w:rPr>
+          <w:rStyle w:val="OperatorTok"/>
+        </w:rPr>
+        <w:t xml:space="preserve">=</w:t>
+      </w:r>
+      <w:r>
+        <w:rPr>
+          <w:rStyle w:val="NormalTok"/>
+        </w:rPr>
+        <w:t xml:space="preserve"> </w:t>
+      </w:r>
+      <w:r>
+        <w:rPr>
+          <w:rStyle w:val="StringTok"/>
+        </w:rPr>
+        <w:t xml:space="preserve">"warmth"</w:t>
+      </w:r>
+      <w:r>
+        <w:rPr>
+          <w:rStyle w:val="NormalTok"/>
+        </w:rPr>
+        <w:t xml:space="preserve">,</w:t>
+      </w:r>
+      <w:r>
+        <w:br/>
+      </w:r>
+      <w:r>
+        <w:rPr>
+          <w:rStyle w:val="NormalTok"/>
+        </w:rPr>
+        <w:t xml:space="preserve">               markercolor </w:t>
+      </w:r>
+      <w:r>
+        <w:rPr>
+          <w:rStyle w:val="OperatorTok"/>
+        </w:rPr>
+        <w:t xml:space="preserve">=</w:t>
+      </w:r>
+      <w:r>
+        <w:rPr>
+          <w:rStyle w:val="NormalTok"/>
+        </w:rPr>
+        <w:t xml:space="preserve"> </w:t>
+      </w:r>
+      <w:r>
+        <w:rPr>
+          <w:rStyle w:val="StringTok"/>
+        </w:rPr>
+        <w:t xml:space="preserve">"white"</w:t>
+      </w:r>
+      <w:r>
+        <w:rPr>
+          <w:rStyle w:val="NormalTok"/>
+        </w:rPr>
+        <w:t xml:space="preserve">,</w:t>
+      </w:r>
+      <w:r>
+        <w:br/>
+      </w:r>
+      <w:r>
+        <w:rPr>
+          <w:rStyle w:val="NormalTok"/>
+        </w:rPr>
+        <w:t xml:space="preserve">               markerstrokecolor </w:t>
+      </w:r>
+      <w:r>
+        <w:rPr>
+          <w:rStyle w:val="OperatorTok"/>
+        </w:rPr>
+        <w:t xml:space="preserve">=</w:t>
+      </w:r>
+      <w:r>
+        <w:rPr>
+          <w:rStyle w:val="NormalTok"/>
+        </w:rPr>
+        <w:t xml:space="preserve"> </w:t>
+      </w:r>
+      <w:r>
+        <w:rPr>
+          <w:rStyle w:val="StringTok"/>
+        </w:rPr>
+        <w:t xml:space="preserve">"white"</w:t>
+      </w:r>
+      <w:r>
+        <w:rPr>
+          <w:rStyle w:val="NormalTok"/>
+        </w:rPr>
+        <w:t xml:space="preserve">,</w:t>
+      </w:r>
+      <w:r>
+        <w:br/>
+      </w:r>
+      <w:r>
+        <w:rPr>
+          <w:rStyle w:val="NormalTok"/>
+        </w:rPr>
+        <w:t xml:space="preserve">               group </w:t>
+      </w:r>
+      <w:r>
+        <w:rPr>
+          <w:rStyle w:val="OperatorTok"/>
+        </w:rPr>
+        <w:t xml:space="preserve">=</w:t>
+      </w:r>
+      <w:r>
+        <w:rPr>
+          <w:rStyle w:val="NormalTok"/>
+        </w:rPr>
+        <w:t xml:space="preserve"> </w:t>
+      </w:r>
+      <w:r>
+        <w:rPr>
+          <w:rStyle w:val="OperatorTok"/>
+        </w:rPr>
+        <w:t xml:space="preserve">:</w:t>
+      </w:r>
+      <w:r>
+        <w:rPr>
+          <w:rStyle w:val="NormalTok"/>
+        </w:rPr>
+        <w:t xml:space="preserve">country,</w:t>
+      </w:r>
+      <w:r>
+        <w:br/>
+      </w:r>
+      <w:r>
+        <w:rPr>
+          <w:rStyle w:val="NormalTok"/>
+        </w:rPr>
+        <w:t xml:space="preserve">               legend </w:t>
+      </w:r>
+      <w:r>
+        <w:rPr>
+          <w:rStyle w:val="OperatorTok"/>
+        </w:rPr>
+        <w:t xml:space="preserve">=</w:t>
+      </w:r>
+      <w:r>
+        <w:rPr>
+          <w:rStyle w:val="NormalTok"/>
+        </w:rPr>
+        <w:t xml:space="preserve"> </w:t>
+      </w:r>
+      <w:r>
+        <w:rPr>
+          <w:rStyle w:val="ConstantTok"/>
+        </w:rPr>
+        <w:t xml:space="preserve">false</w:t>
+      </w:r>
+      <w:r>
+        <w:rPr>
+          <w:rStyle w:val="NormalTok"/>
+        </w:rPr>
+        <w:t xml:space="preserve">,</w:t>
+      </w:r>
+      <w:r>
+        <w:br/>
+      </w:r>
+      <w:r>
+        <w:rPr>
+          <w:rStyle w:val="NormalTok"/>
+        </w:rPr>
+        <w:t xml:space="preserve">               smooth</w:t>
+      </w:r>
+      <w:r>
+        <w:rPr>
+          <w:rStyle w:val="OperatorTok"/>
+        </w:rPr>
+        <w:t xml:space="preserve">=:</w:t>
+      </w:r>
+      <w:r>
+        <w:rPr>
+          <w:rStyle w:val="ConstantTok"/>
+        </w:rPr>
+        <w:t xml:space="preserve">true</w:t>
+      </w:r>
+      <w:r>
+        <w:rPr>
+          <w:rStyle w:val="NormalTok"/>
+        </w:rPr>
+        <w:t xml:space="preserve">)</w:t>
+      </w:r>
+    </w:p>
+    <w:tbl>
+      <w:tblPr>
+        <w:tblStyle w:val="Table"/>
+        <w:tblW w:type="pct" w:w="5000"/>
+        <w:tblLook w:firstRow="0" w:lastRow="0" w:firstColumn="0" w:lastColumn="0" w:noHBand="0" w:noVBand="0" w:val="0000"/>
+        <w:jc w:val="start"/>
+        <w:tblLayout w:type="fixed"/>
+      </w:tblPr>
+      <w:tblGrid>
+        <w:gridCol w:w="7920"/>
+      </w:tblGrid>
+      <w:tr>
+        <w:tc>
+          <w:tcPr/>
+          <w:bookmarkStart w:id="83" w:name="fig-Juliaspagplot"/>
+          <w:p>
+            <w:pPr>
+              <w:pStyle w:val="Compact"/>
+              <w:jc w:val="center"/>
+            </w:pPr>
+            <w:r>
+              <w:drawing>
+                <wp:inline>
+                  <wp:extent cx="5943600" cy="3962400"/>
+                  <wp:effectExtent b="0" l="0" r="0" t="0"/>
+                  <wp:docPr descr="" title="" id="81" name="Picture"/>
+                  <a:graphic>
+                    <a:graphicData uri="http://schemas.openxmlformats.org/drawingml/2006/picture">
+                      <pic:pic>
+                        <pic:nvPicPr>
+                          <pic:cNvPr descr="graphs_files/figure-docx/fig-Juliaspagplot-J1.png" id="82" name="Picture"/>
+                          <pic:cNvPicPr>
+                            <a:picLocks noChangeArrowheads="1" noChangeAspect="1"/>
+                          </pic:cNvPicPr>
+                        </pic:nvPicPr>
+                        <pic:blipFill>
+                          <a:blip r:embed="rId80"/>
+                          <a:stretch>
+                            <a:fillRect/>
+                          </a:stretch>
+                        </pic:blipFill>
+                        <pic:spPr bwMode="auto">
+                          <a:xfrm>
+                            <a:off x="0" y="0"/>
+                            <a:ext cx="5943600" cy="3962400"/>
+                          </a:xfrm>
+                          <a:prstGeom prst="rect">
+                            <a:avLst/>
+                          </a:prstGeom>
+                          <a:noFill/>
+                          <a:ln w="9525">
+                            <a:noFill/>
+                            <a:headEnd/>
+                            <a:tailEnd/>
+                          </a:ln>
+                        </pic:spPr>
+                      </pic:pic>
+                    </a:graphicData>
+                  </a:graphic>
+                </wp:inline>
+              </w:drawing>
+            </w:r>
+          </w:p>
+          <w:p>
+            <w:pPr>
+              <w:jc w:val="center"/>
+            </w:pPr>
+            <w:pPr>
+              <w:jc w:val="start"/>
+              <w:spacing w:before="200"/>
+              <w:pStyle w:val="ImageCaption"/>
+            </w:pPr>
+            <w:r>
+              <w:t xml:space="preserve">Figure 2.9: Outcome by Parental Warmth (Julia)</w:t>
+            </w:r>
+          </w:p>
+          <w:bookmarkEnd w:id="83"/>
+        </w:tc>
+      </w:tr>
+    </w:tbl>
+    <w:bookmarkEnd w:id="84"/>
+    <w:bookmarkEnd w:id="85"/>
+    <w:bookmarkEnd w:id="86"/>
+    <w:bookmarkStart w:id="95" w:name="references"/>
+    <w:p>
+      <w:pPr>
         <w:pStyle w:val="Heading1"/>
       </w:pPr>
       <w:r>
         <w:t xml:space="preserve">References</w:t>
       </w:r>
     </w:p>
-    <w:bookmarkStart w:id="75" w:name="refs"/>
-    <w:bookmarkStart w:id="69" w:name="ref-JuliaArticle"/>
+    <w:bookmarkStart w:id="94" w:name="refs"/>
+    <w:bookmarkStart w:id="88" w:name="ref-JuliaArticle"/>
     <w:p>
       <w:pPr>
         <w:pStyle w:val="Bibliography"/>
@@ -3475,7 +5110,7 @@
       <w:r>
         <w:t xml:space="preserve"> </w:t>
       </w:r>
-      <w:hyperlink r:id="rId68">
+      <w:hyperlink r:id="rId87">
         <w:r>
           <w:rPr>
             <w:rStyle w:val="Hyperlink"/>
@@ -3487,8 +5122,8 @@
         <w:t xml:space="preserve">.</w:t>
       </w:r>
     </w:p>
-    <w:bookmarkEnd w:id="69"/>
-    <w:bookmarkStart w:id="70" w:name="ref-Cash2017"/>
+    <w:bookmarkEnd w:id="88"/>
+    <w:bookmarkStart w:id="89" w:name="ref-Cash2017"/>
     <w:p>
       <w:pPr>
         <w:pStyle w:val="Bibliography"/>
@@ -3500,7 +5135,7 @@
         <w:t xml:space="preserve"> </w:t>
       </w:r>
       <w:r>
-        <w:t xml:space="preserve">“Roseanne Cash Reads "Power" by Adrienne Rich.”</w:t>
+        <w:t xml:space="preserve">“Roseanne Cash Reads ’Power’ by Adrienne Rich.”</w:t>
       </w:r>
       <w:r>
         <w:t xml:space="preserve"> </w:t>
@@ -3522,8 +5157,8 @@
         <w:t xml:space="preserve">.</w:t>
       </w:r>
     </w:p>
-    <w:bookmarkEnd w:id="70"/>
-    <w:bookmarkStart w:id="71" w:name="ref-Lovelace"/>
+    <w:bookmarkEnd w:id="89"/>
+    <w:bookmarkStart w:id="90" w:name="ref-Lovelace"/>
     <w:p>
       <w:pPr>
         <w:pStyle w:val="Bibliography"/>
@@ -3587,8 +5222,8 @@
         <w:t xml:space="preserve">. Edited by Betty A. Toole. Strawberry Press.</w:t>
       </w:r>
     </w:p>
-    <w:bookmarkEnd w:id="71"/>
-    <w:bookmarkStart w:id="73" w:name="ref-RProgram"/>
+    <w:bookmarkEnd w:id="90"/>
+    <w:bookmarkStart w:id="92" w:name="ref-RProgram"/>
     <w:p>
       <w:pPr>
         <w:pStyle w:val="Bibliography"/>
@@ -3612,7 +5247,7 @@
       <w:r>
         <w:t xml:space="preserve"> </w:t>
       </w:r>
-      <w:hyperlink r:id="rId72">
+      <w:hyperlink r:id="rId91">
         <w:r>
           <w:rPr>
             <w:rStyle w:val="Hyperlink"/>
@@ -3624,8 +5259,8 @@
         <w:t xml:space="preserve">.</w:t>
       </w:r>
     </w:p>
-    <w:bookmarkEnd w:id="73"/>
-    <w:bookmarkStart w:id="74" w:name="ref-StataCorp2021:3"/>
+    <w:bookmarkEnd w:id="92"/>
+    <w:bookmarkStart w:id="93" w:name="ref-StataCorp2021:3"/>
     <w:p>
       <w:pPr>
         <w:pStyle w:val="Bibliography"/>
@@ -3647,9 +5282,9 @@
         <w:t xml:space="preserve">. Stata Press.</w:t>
       </w:r>
     </w:p>
-    <w:bookmarkEnd w:id="74"/>
-    <w:bookmarkEnd w:id="75"/>
-    <w:bookmarkEnd w:id="76"/>
+    <w:bookmarkEnd w:id="93"/>
+    <w:bookmarkEnd w:id="94"/>
+    <w:bookmarkEnd w:id="95"/>
     <w:sectPr>
       <w:footerReference r:id="rId9" w:type="even"/>
       <w:footerReference r:id="rId10" w:type="default"/>

</xml_diff>

<commit_message>
REBUILD with new data
</commit_message>
<xml_diff>
--- a/docs/Multilevel-Visualization.docx
+++ b/docs/Multilevel-Visualization.docx
@@ -35,7 +35,7 @@
         <w:pStyle w:val="Date"/>
       </w:pPr>
       <w:r>
-        <w:t xml:space="preserve">2024-04-06</w:t>
+        <w:t xml:space="preserve">2024-04-17</w:t>
       </w:r>
     </w:p>
     <w:sdt>
@@ -299,6 +299,15 @@
               <w:t xml:space="preserve">Table 1.1: Sample of Simulated Multilevel Data</w:t>
             </w:r>
           </w:p>
+          <w:p>
+            <w:pPr>
+              <w:pStyle w:val="Compact"/>
+              <w:jc w:val="center"/>
+            </w:pPr>
+            <w:r>
+              <w:t xml:space="preserve">Table continues below</w:t>
+            </w:r>
+          </w:p>
           <w:tbl>
             <w:tblPr>
               <w:tblStyle w:val="Table"/>
@@ -306,16 +315,16 @@
               <w:tblLook w:firstRow="1" w:lastRow="0" w:firstColumn="0" w:lastColumn="0" w:noHBand="0" w:noVBand="0" w:val="0020"/>
               <w:jc w:val="start"/>
               <w:tblLayout w:type="fixed"/>
+              <w:tblCaption w:val="Table continues below"/>
             </w:tblPr>
             <w:tblGrid>
-              <w:gridCol w:w="990"/>
-              <w:gridCol w:w="594"/>
-              <w:gridCol w:w="891"/>
-              <w:gridCol w:w="594"/>
-              <w:gridCol w:w="792"/>
-              <w:gridCol w:w="2178"/>
-              <w:gridCol w:w="891"/>
-              <w:gridCol w:w="990"/>
+              <w:gridCol w:w="1002"/>
+              <w:gridCol w:w="601"/>
+              <w:gridCol w:w="902"/>
+              <w:gridCol w:w="601"/>
+              <w:gridCol w:w="1102"/>
+              <w:gridCol w:w="1503"/>
+              <w:gridCol w:w="2205"/>
             </w:tblGrid>
             <w:tr>
               <w:trPr>
@@ -382,7 +391,7 @@
                     <w:jc w:val="center"/>
                   </w:pPr>
                   <w:r>
-                    <w:t xml:space="preserve">group</w:t>
+                    <w:t xml:space="preserve">identity</w:t>
                   </w:r>
                 </w:p>
               </w:tc>
@@ -395,10 +404,607 @@
                     <w:jc w:val="center"/>
                   </w:pPr>
                   <w:r>
+                    <w:t xml:space="preserve">intervention</w:t>
+                  </w:r>
+                </w:p>
+              </w:tc>
+              <w:tc>
+                <w:tcPr/>
+                <w:p>
+                  <w:pPr>
+                    <w:pStyle w:val="Compact"/>
+                    <w:jc w:val="center"/>
+                    <w:jc w:val="center"/>
+                  </w:pPr>
+                  <w:r>
                     <w:t xml:space="preserve">physical_punishment</w:t>
                   </w:r>
                 </w:p>
               </w:tc>
+            </w:tr>
+            <w:tr>
+              <w:tc>
+                <w:tcPr/>
+                <w:p>
+                  <w:pPr>
+                    <w:pStyle w:val="Compact"/>
+                    <w:jc w:val="center"/>
+                    <w:jc w:val="center"/>
+                  </w:pPr>
+                  <w:r>
+                    <w:t xml:space="preserve">1</w:t>
+                  </w:r>
+                </w:p>
+              </w:tc>
+              <w:tc>
+                <w:tcPr/>
+                <w:p>
+                  <w:pPr>
+                    <w:pStyle w:val="Compact"/>
+                    <w:jc w:val="center"/>
+                    <w:jc w:val="center"/>
+                  </w:pPr>
+                  <w:r>
+                    <w:t xml:space="preserve">69</w:t>
+                  </w:r>
+                </w:p>
+              </w:tc>
+              <w:tc>
+                <w:tcPr/>
+                <w:p>
+                  <w:pPr>
+                    <w:pStyle w:val="Compact"/>
+                    <w:jc w:val="center"/>
+                    <w:jc w:val="center"/>
+                  </w:pPr>
+                  <w:r>
+                    <w:t xml:space="preserve">1</w:t>
+                  </w:r>
+                </w:p>
+              </w:tc>
+              <w:tc>
+                <w:tcPr/>
+                <w:p>
+                  <w:pPr>
+                    <w:pStyle w:val="Compact"/>
+                    <w:jc w:val="center"/>
+                    <w:jc w:val="center"/>
+                  </w:pPr>
+                  <w:r>
+                    <w:t xml:space="preserve">1.1</w:t>
+                  </w:r>
+                </w:p>
+              </w:tc>
+              <w:tc>
+                <w:tcPr/>
+                <w:p>
+                  <w:pPr>
+                    <w:pStyle w:val="Compact"/>
+                    <w:jc w:val="center"/>
+                    <w:jc w:val="center"/>
+                  </w:pPr>
+                  <w:r>
+                    <w:t xml:space="preserve">2</w:t>
+                  </w:r>
+                </w:p>
+              </w:tc>
+              <w:tc>
+                <w:tcPr/>
+                <w:p>
+                  <w:pPr>
+                    <w:pStyle w:val="Compact"/>
+                    <w:jc w:val="center"/>
+                    <w:jc w:val="center"/>
+                  </w:pPr>
+                  <w:r>
+                    <w:t xml:space="preserve">1</w:t>
+                  </w:r>
+                </w:p>
+              </w:tc>
+              <w:tc>
+                <w:tcPr/>
+                <w:p>
+                  <w:pPr>
+                    <w:pStyle w:val="Compact"/>
+                    <w:jc w:val="center"/>
+                    <w:jc w:val="center"/>
+                  </w:pPr>
+                  <w:r>
+                    <w:t xml:space="preserve">3</w:t>
+                  </w:r>
+                </w:p>
+              </w:tc>
+            </w:tr>
+            <w:tr>
+              <w:tc>
+                <w:tcPr/>
+                <w:p>
+                  <w:pPr>
+                    <w:pStyle w:val="Compact"/>
+                    <w:jc w:val="center"/>
+                    <w:jc w:val="center"/>
+                  </w:pPr>
+                  <w:r>
+                    <w:t xml:space="preserve">1</w:t>
+                  </w:r>
+                </w:p>
+              </w:tc>
+              <w:tc>
+                <w:tcPr/>
+                <w:p>
+                  <w:pPr>
+                    <w:pStyle w:val="Compact"/>
+                    <w:jc w:val="center"/>
+                    <w:jc w:val="center"/>
+                  </w:pPr>
+                  <w:r>
+                    <w:t xml:space="preserve">69</w:t>
+                  </w:r>
+                </w:p>
+              </w:tc>
+              <w:tc>
+                <w:tcPr/>
+                <w:p>
+                  <w:pPr>
+                    <w:pStyle w:val="Compact"/>
+                    <w:jc w:val="center"/>
+                    <w:jc w:val="center"/>
+                  </w:pPr>
+                  <w:r>
+                    <w:t xml:space="preserve">2</w:t>
+                  </w:r>
+                </w:p>
+              </w:tc>
+              <w:tc>
+                <w:tcPr/>
+                <w:p>
+                  <w:pPr>
+                    <w:pStyle w:val="Compact"/>
+                    <w:jc w:val="center"/>
+                    <w:jc w:val="center"/>
+                  </w:pPr>
+                  <w:r>
+                    <w:t xml:space="preserve">1.2</w:t>
+                  </w:r>
+                </w:p>
+              </w:tc>
+              <w:tc>
+                <w:tcPr/>
+                <w:p>
+                  <w:pPr>
+                    <w:pStyle w:val="Compact"/>
+                    <w:jc w:val="center"/>
+                    <w:jc w:val="center"/>
+                  </w:pPr>
+                  <w:r>
+                    <w:t xml:space="preserve">2</w:t>
+                  </w:r>
+                </w:p>
+              </w:tc>
+              <w:tc>
+                <w:tcPr/>
+                <w:p>
+                  <w:pPr>
+                    <w:pStyle w:val="Compact"/>
+                    <w:jc w:val="center"/>
+                    <w:jc w:val="center"/>
+                  </w:pPr>
+                  <w:r>
+                    <w:t xml:space="preserve">2</w:t>
+                  </w:r>
+                </w:p>
+              </w:tc>
+              <w:tc>
+                <w:tcPr/>
+                <w:p>
+                  <w:pPr>
+                    <w:pStyle w:val="Compact"/>
+                    <w:jc w:val="center"/>
+                    <w:jc w:val="center"/>
+                  </w:pPr>
+                  <w:r>
+                    <w:t xml:space="preserve">2</w:t>
+                  </w:r>
+                </w:p>
+              </w:tc>
+            </w:tr>
+            <w:tr>
+              <w:tc>
+                <w:tcPr/>
+                <w:p>
+                  <w:pPr>
+                    <w:pStyle w:val="Compact"/>
+                    <w:jc w:val="center"/>
+                    <w:jc w:val="center"/>
+                  </w:pPr>
+                  <w:r>
+                    <w:t xml:space="preserve">1</w:t>
+                  </w:r>
+                </w:p>
+              </w:tc>
+              <w:tc>
+                <w:tcPr/>
+                <w:p>
+                  <w:pPr>
+                    <w:pStyle w:val="Compact"/>
+                    <w:jc w:val="center"/>
+                    <w:jc w:val="center"/>
+                  </w:pPr>
+                  <w:r>
+                    <w:t xml:space="preserve">69</w:t>
+                  </w:r>
+                </w:p>
+              </w:tc>
+              <w:tc>
+                <w:tcPr/>
+                <w:p>
+                  <w:pPr>
+                    <w:pStyle w:val="Compact"/>
+                    <w:jc w:val="center"/>
+                    <w:jc w:val="center"/>
+                  </w:pPr>
+                  <w:r>
+                    <w:t xml:space="preserve">3</w:t>
+                  </w:r>
+                </w:p>
+              </w:tc>
+              <w:tc>
+                <w:tcPr/>
+                <w:p>
+                  <w:pPr>
+                    <w:pStyle w:val="Compact"/>
+                    <w:jc w:val="center"/>
+                    <w:jc w:val="center"/>
+                  </w:pPr>
+                  <w:r>
+                    <w:t xml:space="preserve">1.3</w:t>
+                  </w:r>
+                </w:p>
+              </w:tc>
+              <w:tc>
+                <w:tcPr/>
+                <w:p>
+                  <w:pPr>
+                    <w:pStyle w:val="Compact"/>
+                    <w:jc w:val="center"/>
+                    <w:jc w:val="center"/>
+                  </w:pPr>
+                  <w:r>
+                    <w:t xml:space="preserve">1</w:t>
+                  </w:r>
+                </w:p>
+              </w:tc>
+              <w:tc>
+                <w:tcPr/>
+                <w:p>
+                  <w:pPr>
+                    <w:pStyle w:val="Compact"/>
+                    <w:jc w:val="center"/>
+                    <w:jc w:val="center"/>
+                  </w:pPr>
+                  <w:r>
+                    <w:t xml:space="preserve">2</w:t>
+                  </w:r>
+                </w:p>
+              </w:tc>
+              <w:tc>
+                <w:tcPr/>
+                <w:p>
+                  <w:pPr>
+                    <w:pStyle w:val="Compact"/>
+                    <w:jc w:val="center"/>
+                    <w:jc w:val="center"/>
+                  </w:pPr>
+                  <w:r>
+                    <w:t xml:space="preserve">3</w:t>
+                  </w:r>
+                </w:p>
+              </w:tc>
+            </w:tr>
+            <w:tr>
+              <w:tc>
+                <w:tcPr/>
+                <w:p>
+                  <w:pPr>
+                    <w:pStyle w:val="Compact"/>
+                    <w:jc w:val="center"/>
+                    <w:jc w:val="center"/>
+                  </w:pPr>
+                  <w:r>
+                    <w:t xml:space="preserve">1</w:t>
+                  </w:r>
+                </w:p>
+              </w:tc>
+              <w:tc>
+                <w:tcPr/>
+                <w:p>
+                  <w:pPr>
+                    <w:pStyle w:val="Compact"/>
+                    <w:jc w:val="center"/>
+                    <w:jc w:val="center"/>
+                  </w:pPr>
+                  <w:r>
+                    <w:t xml:space="preserve">69</w:t>
+                  </w:r>
+                </w:p>
+              </w:tc>
+              <w:tc>
+                <w:tcPr/>
+                <w:p>
+                  <w:pPr>
+                    <w:pStyle w:val="Compact"/>
+                    <w:jc w:val="center"/>
+                    <w:jc w:val="center"/>
+                  </w:pPr>
+                  <w:r>
+                    <w:t xml:space="preserve">4</w:t>
+                  </w:r>
+                </w:p>
+              </w:tc>
+              <w:tc>
+                <w:tcPr/>
+                <w:p>
+                  <w:pPr>
+                    <w:pStyle w:val="Compact"/>
+                    <w:jc w:val="center"/>
+                    <w:jc w:val="center"/>
+                  </w:pPr>
+                  <w:r>
+                    <w:t xml:space="preserve">1.4</w:t>
+                  </w:r>
+                </w:p>
+              </w:tc>
+              <w:tc>
+                <w:tcPr/>
+                <w:p>
+                  <w:pPr>
+                    <w:pStyle w:val="Compact"/>
+                    <w:jc w:val="center"/>
+                    <w:jc w:val="center"/>
+                  </w:pPr>
+                  <w:r>
+                    <w:t xml:space="preserve">2</w:t>
+                  </w:r>
+                </w:p>
+              </w:tc>
+              <w:tc>
+                <w:tcPr/>
+                <w:p>
+                  <w:pPr>
+                    <w:pStyle w:val="Compact"/>
+                    <w:jc w:val="center"/>
+                    <w:jc w:val="center"/>
+                  </w:pPr>
+                  <w:r>
+                    <w:t xml:space="preserve">1</w:t>
+                  </w:r>
+                </w:p>
+              </w:tc>
+              <w:tc>
+                <w:tcPr/>
+                <w:p>
+                  <w:pPr>
+                    <w:pStyle w:val="Compact"/>
+                    <w:jc w:val="center"/>
+                    <w:jc w:val="center"/>
+                  </w:pPr>
+                  <w:r>
+                    <w:t xml:space="preserve">0</w:t>
+                  </w:r>
+                </w:p>
+              </w:tc>
+            </w:tr>
+            <w:tr>
+              <w:tc>
+                <w:tcPr/>
+                <w:p>
+                  <w:pPr>
+                    <w:pStyle w:val="Compact"/>
+                    <w:jc w:val="center"/>
+                    <w:jc w:val="center"/>
+                  </w:pPr>
+                  <w:r>
+                    <w:t xml:space="preserve">1</w:t>
+                  </w:r>
+                </w:p>
+              </w:tc>
+              <w:tc>
+                <w:tcPr/>
+                <w:p>
+                  <w:pPr>
+                    <w:pStyle w:val="Compact"/>
+                    <w:jc w:val="center"/>
+                    <w:jc w:val="center"/>
+                  </w:pPr>
+                  <w:r>
+                    <w:t xml:space="preserve">69</w:t>
+                  </w:r>
+                </w:p>
+              </w:tc>
+              <w:tc>
+                <w:tcPr/>
+                <w:p>
+                  <w:pPr>
+                    <w:pStyle w:val="Compact"/>
+                    <w:jc w:val="center"/>
+                    <w:jc w:val="center"/>
+                  </w:pPr>
+                  <w:r>
+                    <w:t xml:space="preserve">5</w:t>
+                  </w:r>
+                </w:p>
+              </w:tc>
+              <w:tc>
+                <w:tcPr/>
+                <w:p>
+                  <w:pPr>
+                    <w:pStyle w:val="Compact"/>
+                    <w:jc w:val="center"/>
+                    <w:jc w:val="center"/>
+                  </w:pPr>
+                  <w:r>
+                    <w:t xml:space="preserve">1.5</w:t>
+                  </w:r>
+                </w:p>
+              </w:tc>
+              <w:tc>
+                <w:tcPr/>
+                <w:p>
+                  <w:pPr>
+                    <w:pStyle w:val="Compact"/>
+                    <w:jc w:val="center"/>
+                    <w:jc w:val="center"/>
+                  </w:pPr>
+                  <w:r>
+                    <w:t xml:space="preserve">2</w:t>
+                  </w:r>
+                </w:p>
+              </w:tc>
+              <w:tc>
+                <w:tcPr/>
+                <w:p>
+                  <w:pPr>
+                    <w:pStyle w:val="Compact"/>
+                    <w:jc w:val="center"/>
+                    <w:jc w:val="center"/>
+                  </w:pPr>
+                  <w:r>
+                    <w:t xml:space="preserve">1</w:t>
+                  </w:r>
+                </w:p>
+              </w:tc>
+              <w:tc>
+                <w:tcPr/>
+                <w:p>
+                  <w:pPr>
+                    <w:pStyle w:val="Compact"/>
+                    <w:jc w:val="center"/>
+                    <w:jc w:val="center"/>
+                  </w:pPr>
+                  <w:r>
+                    <w:t xml:space="preserve">4</w:t>
+                  </w:r>
+                </w:p>
+              </w:tc>
+            </w:tr>
+            <w:tr>
+              <w:tc>
+                <w:tcPr/>
+                <w:p>
+                  <w:pPr>
+                    <w:pStyle w:val="Compact"/>
+                    <w:jc w:val="center"/>
+                    <w:jc w:val="center"/>
+                  </w:pPr>
+                  <w:r>
+                    <w:t xml:space="preserve">1</w:t>
+                  </w:r>
+                </w:p>
+              </w:tc>
+              <w:tc>
+                <w:tcPr/>
+                <w:p>
+                  <w:pPr>
+                    <w:pStyle w:val="Compact"/>
+                    <w:jc w:val="center"/>
+                    <w:jc w:val="center"/>
+                  </w:pPr>
+                  <w:r>
+                    <w:t xml:space="preserve">69</w:t>
+                  </w:r>
+                </w:p>
+              </w:tc>
+              <w:tc>
+                <w:tcPr/>
+                <w:p>
+                  <w:pPr>
+                    <w:pStyle w:val="Compact"/>
+                    <w:jc w:val="center"/>
+                    <w:jc w:val="center"/>
+                  </w:pPr>
+                  <w:r>
+                    <w:t xml:space="preserve">6</w:t>
+                  </w:r>
+                </w:p>
+              </w:tc>
+              <w:tc>
+                <w:tcPr/>
+                <w:p>
+                  <w:pPr>
+                    <w:pStyle w:val="Compact"/>
+                    <w:jc w:val="center"/>
+                    <w:jc w:val="center"/>
+                  </w:pPr>
+                  <w:r>
+                    <w:t xml:space="preserve">1.6</w:t>
+                  </w:r>
+                </w:p>
+              </w:tc>
+              <w:tc>
+                <w:tcPr/>
+                <w:p>
+                  <w:pPr>
+                    <w:pStyle w:val="Compact"/>
+                    <w:jc w:val="center"/>
+                    <w:jc w:val="center"/>
+                  </w:pPr>
+                  <w:r>
+                    <w:t xml:space="preserve">1</w:t>
+                  </w:r>
+                </w:p>
+              </w:tc>
+              <w:tc>
+                <w:tcPr/>
+                <w:p>
+                  <w:pPr>
+                    <w:pStyle w:val="Compact"/>
+                    <w:jc w:val="center"/>
+                    <w:jc w:val="center"/>
+                  </w:pPr>
+                  <w:r>
+                    <w:t xml:space="preserve">2</w:t>
+                  </w:r>
+                </w:p>
+              </w:tc>
+              <w:tc>
+                <w:tcPr/>
+                <w:p>
+                  <w:pPr>
+                    <w:pStyle w:val="Compact"/>
+                    <w:jc w:val="center"/>
+                    <w:jc w:val="center"/>
+                  </w:pPr>
+                  <w:r>
+                    <w:t xml:space="preserve">5</w:t>
+                  </w:r>
+                </w:p>
+              </w:tc>
+            </w:tr>
+          </w:tbl>
+          <w:p>
+            <w:pPr>
+              <w:jc w:val="center"/>
+            </w:pPr>
+            <w:r>
+              <w:t xml:space="preserve"> </w:t>
+            </w:r>
+          </w:p>
+          <w:tbl>
+            <w:tblPr>
+              <w:tblStyle w:val="Table"/>
+              <w:tblW w:type="pct" w:w="1319"/>
+              <w:tblLook w:firstRow="1" w:lastRow="0" w:firstColumn="0" w:lastColumn="0" w:noHBand="0" w:noVBand="0" w:val="0020"/>
+              <w:jc w:val="start"/>
+              <w:tblLayout w:type="fixed"/>
+            </w:tblPr>
+            <w:tblGrid>
+              <w:gridCol w:w="990"/>
+              <w:gridCol w:w="1100"/>
+            </w:tblGrid>
+            <w:tr>
+              <w:trPr>
+                <w:tblHeader w:val="true"/>
+              </w:trPr>
               <w:tc>
                 <w:tcPr/>
                 <w:p>
@@ -436,7 +1042,7 @@
                     <w:jc w:val="center"/>
                   </w:pPr>
                   <w:r>
-                    <w:t xml:space="preserve">1</w:t>
+                    <w:t xml:space="preserve">3</w:t>
                   </w:r>
                 </w:p>
               </w:tc>
@@ -449,10 +1055,12 @@
                     <w:jc w:val="center"/>
                   </w:pPr>
                   <w:r>
-                    <w:t xml:space="preserve">69</w:t>
+                    <w:t xml:space="preserve">58.47</w:t>
                   </w:r>
                 </w:p>
               </w:tc>
+            </w:tr>
+            <w:tr>
               <w:tc>
                 <w:tcPr/>
                 <w:p>
@@ -475,10 +1083,12 @@
                     <w:jc w:val="center"/>
                   </w:pPr>
                   <w:r>
-                    <w:t xml:space="preserve">1.1</w:t>
+                    <w:t xml:space="preserve">51.1</w:t>
                   </w:r>
                 </w:p>
               </w:tc>
+            </w:tr>
+            <w:tr>
               <w:tc>
                 <w:tcPr/>
                 <w:p>
@@ -501,10 +1111,68 @@
                     <w:jc w:val="center"/>
                   </w:pPr>
                   <w:r>
-                    <w:t xml:space="preserve">2</w:t>
+                    <w:t xml:space="preserve">53.92</w:t>
                   </w:r>
                 </w:p>
               </w:tc>
+            </w:tr>
+            <w:tr>
+              <w:tc>
+                <w:tcPr/>
+                <w:p>
+                  <w:pPr>
+                    <w:pStyle w:val="Compact"/>
+                    <w:jc w:val="center"/>
+                    <w:jc w:val="center"/>
+                  </w:pPr>
+                  <w:r>
+                    <w:t xml:space="preserve">5</w:t>
+                  </w:r>
+                </w:p>
+              </w:tc>
+              <w:tc>
+                <w:tcPr/>
+                <w:p>
+                  <w:pPr>
+                    <w:pStyle w:val="Compact"/>
+                    <w:jc w:val="center"/>
+                    <w:jc w:val="center"/>
+                  </w:pPr>
+                  <w:r>
+                    <w:t xml:space="preserve">61.17</w:t>
+                  </w:r>
+                </w:p>
+              </w:tc>
+            </w:tr>
+            <w:tr>
+              <w:tc>
+                <w:tcPr/>
+                <w:p>
+                  <w:pPr>
+                    <w:pStyle w:val="Compact"/>
+                    <w:jc w:val="center"/>
+                    <w:jc w:val="center"/>
+                  </w:pPr>
+                  <w:r>
+                    <w:t xml:space="preserve">4</w:t>
+                  </w:r>
+                </w:p>
+              </w:tc>
+              <w:tc>
+                <w:tcPr/>
+                <w:p>
+                  <w:pPr>
+                    <w:pStyle w:val="Compact"/>
+                    <w:jc w:val="center"/>
+                    <w:jc w:val="center"/>
+                  </w:pPr>
+                  <w:r>
+                    <w:t xml:space="preserve">56.05</w:t>
+                  </w:r>
+                </w:p>
+              </w:tc>
+            </w:tr>
+            <w:tr>
               <w:tc>
                 <w:tcPr/>
                 <w:p>
@@ -527,537 +1195,7 @@
                     <w:jc w:val="center"/>
                   </w:pPr>
                   <w:r>
-                    <w:t xml:space="preserve">59.18</w:t>
-                  </w:r>
-                </w:p>
-              </w:tc>
-            </w:tr>
-            <w:tr>
-              <w:tc>
-                <w:tcPr/>
-                <w:p>
-                  <w:pPr>
-                    <w:pStyle w:val="Compact"/>
-                    <w:jc w:val="center"/>
-                    <w:jc w:val="center"/>
-                  </w:pPr>
-                  <w:r>
-                    <w:t xml:space="preserve">1</w:t>
-                  </w:r>
-                </w:p>
-              </w:tc>
-              <w:tc>
-                <w:tcPr/>
-                <w:p>
-                  <w:pPr>
-                    <w:pStyle w:val="Compact"/>
-                    <w:jc w:val="center"/>
-                    <w:jc w:val="center"/>
-                  </w:pPr>
-                  <w:r>
-                    <w:t xml:space="preserve">69</w:t>
-                  </w:r>
-                </w:p>
-              </w:tc>
-              <w:tc>
-                <w:tcPr/>
-                <w:p>
-                  <w:pPr>
-                    <w:pStyle w:val="Compact"/>
-                    <w:jc w:val="center"/>
-                    <w:jc w:val="center"/>
-                  </w:pPr>
-                  <w:r>
-                    <w:t xml:space="preserve">2</w:t>
-                  </w:r>
-                </w:p>
-              </w:tc>
-              <w:tc>
-                <w:tcPr/>
-                <w:p>
-                  <w:pPr>
-                    <w:pStyle w:val="Compact"/>
-                    <w:jc w:val="center"/>
-                    <w:jc w:val="center"/>
-                  </w:pPr>
-                  <w:r>
-                    <w:t xml:space="preserve">1.2</w:t>
-                  </w:r>
-                </w:p>
-              </w:tc>
-              <w:tc>
-                <w:tcPr/>
-                <w:p>
-                  <w:pPr>
-                    <w:pStyle w:val="Compact"/>
-                    <w:jc w:val="center"/>
-                    <w:jc w:val="center"/>
-                  </w:pPr>
-                  <w:r>
-                    <w:t xml:space="preserve">2</w:t>
-                  </w:r>
-                </w:p>
-              </w:tc>
-              <w:tc>
-                <w:tcPr/>
-                <w:p>
-                  <w:pPr>
-                    <w:pStyle w:val="Compact"/>
-                    <w:jc w:val="center"/>
-                    <w:jc w:val="center"/>
-                  </w:pPr>
-                  <w:r>
-                    <w:t xml:space="preserve">4</w:t>
-                  </w:r>
-                </w:p>
-              </w:tc>
-              <w:tc>
-                <w:tcPr/>
-                <w:p>
-                  <w:pPr>
-                    <w:pStyle w:val="Compact"/>
-                    <w:jc w:val="center"/>
-                    <w:jc w:val="center"/>
-                  </w:pPr>
-                  <w:r>
-                    <w:t xml:space="preserve">0</w:t>
-                  </w:r>
-                </w:p>
-              </w:tc>
-              <w:tc>
-                <w:tcPr/>
-                <w:p>
-                  <w:pPr>
-                    <w:pStyle w:val="Compact"/>
-                    <w:jc w:val="center"/>
-                    <w:jc w:val="center"/>
-                  </w:pPr>
-                  <w:r>
-                    <w:t xml:space="preserve">61.54</w:t>
-                  </w:r>
-                </w:p>
-              </w:tc>
-            </w:tr>
-            <w:tr>
-              <w:tc>
-                <w:tcPr/>
-                <w:p>
-                  <w:pPr>
-                    <w:pStyle w:val="Compact"/>
-                    <w:jc w:val="center"/>
-                    <w:jc w:val="center"/>
-                  </w:pPr>
-                  <w:r>
-                    <w:t xml:space="preserve">1</w:t>
-                  </w:r>
-                </w:p>
-              </w:tc>
-              <w:tc>
-                <w:tcPr/>
-                <w:p>
-                  <w:pPr>
-                    <w:pStyle w:val="Compact"/>
-                    <w:jc w:val="center"/>
-                    <w:jc w:val="center"/>
-                  </w:pPr>
-                  <w:r>
-                    <w:t xml:space="preserve">69</w:t>
-                  </w:r>
-                </w:p>
-              </w:tc>
-              <w:tc>
-                <w:tcPr/>
-                <w:p>
-                  <w:pPr>
-                    <w:pStyle w:val="Compact"/>
-                    <w:jc w:val="center"/>
-                    <w:jc w:val="center"/>
-                  </w:pPr>
-                  <w:r>
-                    <w:t xml:space="preserve">3</w:t>
-                  </w:r>
-                </w:p>
-              </w:tc>
-              <w:tc>
-                <w:tcPr/>
-                <w:p>
-                  <w:pPr>
-                    <w:pStyle w:val="Compact"/>
-                    <w:jc w:val="center"/>
-                    <w:jc w:val="center"/>
-                  </w:pPr>
-                  <w:r>
-                    <w:t xml:space="preserve">1.3</w:t>
-                  </w:r>
-                </w:p>
-              </w:tc>
-              <w:tc>
-                <w:tcPr/>
-                <w:p>
-                  <w:pPr>
-                    <w:pStyle w:val="Compact"/>
-                    <w:jc w:val="center"/>
-                    <w:jc w:val="center"/>
-                  </w:pPr>
-                  <w:r>
-                    <w:t xml:space="preserve">1</w:t>
-                  </w:r>
-                </w:p>
-              </w:tc>
-              <w:tc>
-                <w:tcPr/>
-                <w:p>
-                  <w:pPr>
-                    <w:pStyle w:val="Compact"/>
-                    <w:jc w:val="center"/>
-                    <w:jc w:val="center"/>
-                  </w:pPr>
-                  <w:r>
-                    <w:t xml:space="preserve">4</w:t>
-                  </w:r>
-                </w:p>
-              </w:tc>
-              <w:tc>
-                <w:tcPr/>
-                <w:p>
-                  <w:pPr>
-                    <w:pStyle w:val="Compact"/>
-                    <w:jc w:val="center"/>
-                    <w:jc w:val="center"/>
-                  </w:pPr>
-                  <w:r>
-                    <w:t xml:space="preserve">4</w:t>
-                  </w:r>
-                </w:p>
-              </w:tc>
-              <w:tc>
-                <w:tcPr/>
-                <w:p>
-                  <w:pPr>
-                    <w:pStyle w:val="Compact"/>
-                    <w:jc w:val="center"/>
-                    <w:jc w:val="center"/>
-                  </w:pPr>
-                  <w:r>
-                    <w:t xml:space="preserve">51.87</w:t>
-                  </w:r>
-                </w:p>
-              </w:tc>
-            </w:tr>
-            <w:tr>
-              <w:tc>
-                <w:tcPr/>
-                <w:p>
-                  <w:pPr>
-                    <w:pStyle w:val="Compact"/>
-                    <w:jc w:val="center"/>
-                    <w:jc w:val="center"/>
-                  </w:pPr>
-                  <w:r>
-                    <w:t xml:space="preserve">1</w:t>
-                  </w:r>
-                </w:p>
-              </w:tc>
-              <w:tc>
-                <w:tcPr/>
-                <w:p>
-                  <w:pPr>
-                    <w:pStyle w:val="Compact"/>
-                    <w:jc w:val="center"/>
-                    <w:jc w:val="center"/>
-                  </w:pPr>
-                  <w:r>
-                    <w:t xml:space="preserve">69</w:t>
-                  </w:r>
-                </w:p>
-              </w:tc>
-              <w:tc>
-                <w:tcPr/>
-                <w:p>
-                  <w:pPr>
-                    <w:pStyle w:val="Compact"/>
-                    <w:jc w:val="center"/>
-                    <w:jc w:val="center"/>
-                  </w:pPr>
-                  <w:r>
-                    <w:t xml:space="preserve">4</w:t>
-                  </w:r>
-                </w:p>
-              </w:tc>
-              <w:tc>
-                <w:tcPr/>
-                <w:p>
-                  <w:pPr>
-                    <w:pStyle w:val="Compact"/>
-                    <w:jc w:val="center"/>
-                    <w:jc w:val="center"/>
-                  </w:pPr>
-                  <w:r>
-                    <w:t xml:space="preserve">1.4</w:t>
-                  </w:r>
-                </w:p>
-              </w:tc>
-              <w:tc>
-                <w:tcPr/>
-                <w:p>
-                  <w:pPr>
-                    <w:pStyle w:val="Compact"/>
-                    <w:jc w:val="center"/>
-                    <w:jc w:val="center"/>
-                  </w:pPr>
-                  <w:r>
-                    <w:t xml:space="preserve">2</w:t>
-                  </w:r>
-                </w:p>
-              </w:tc>
-              <w:tc>
-                <w:tcPr/>
-                <w:p>
-                  <w:pPr>
-                    <w:pStyle w:val="Compact"/>
-                    <w:jc w:val="center"/>
-                    <w:jc w:val="center"/>
-                  </w:pPr>
-                  <w:r>
-                    <w:t xml:space="preserve">0</w:t>
-                  </w:r>
-                </w:p>
-              </w:tc>
-              <w:tc>
-                <w:tcPr/>
-                <w:p>
-                  <w:pPr>
-                    <w:pStyle w:val="Compact"/>
-                    <w:jc w:val="center"/>
-                    <w:jc w:val="center"/>
-                  </w:pPr>
-                  <w:r>
-                    <w:t xml:space="preserve">6</w:t>
-                  </w:r>
-                </w:p>
-              </w:tc>
-              <w:tc>
-                <w:tcPr/>
-                <w:p>
-                  <w:pPr>
-                    <w:pStyle w:val="Compact"/>
-                    <w:jc w:val="center"/>
-                    <w:jc w:val="center"/>
-                  </w:pPr>
-                  <w:r>
-                    <w:t xml:space="preserve">51.71</w:t>
-                  </w:r>
-                </w:p>
-              </w:tc>
-            </w:tr>
-            <w:tr>
-              <w:tc>
-                <w:tcPr/>
-                <w:p>
-                  <w:pPr>
-                    <w:pStyle w:val="Compact"/>
-                    <w:jc w:val="center"/>
-                    <w:jc w:val="center"/>
-                  </w:pPr>
-                  <w:r>
-                    <w:t xml:space="preserve">1</w:t>
-                  </w:r>
-                </w:p>
-              </w:tc>
-              <w:tc>
-                <w:tcPr/>
-                <w:p>
-                  <w:pPr>
-                    <w:pStyle w:val="Compact"/>
-                    <w:jc w:val="center"/>
-                    <w:jc w:val="center"/>
-                  </w:pPr>
-                  <w:r>
-                    <w:t xml:space="preserve">69</w:t>
-                  </w:r>
-                </w:p>
-              </w:tc>
-              <w:tc>
-                <w:tcPr/>
-                <w:p>
-                  <w:pPr>
-                    <w:pStyle w:val="Compact"/>
-                    <w:jc w:val="center"/>
-                    <w:jc w:val="center"/>
-                  </w:pPr>
-                  <w:r>
-                    <w:t xml:space="preserve">5</w:t>
-                  </w:r>
-                </w:p>
-              </w:tc>
-              <w:tc>
-                <w:tcPr/>
-                <w:p>
-                  <w:pPr>
-                    <w:pStyle w:val="Compact"/>
-                    <w:jc w:val="center"/>
-                    <w:jc w:val="center"/>
-                  </w:pPr>
-                  <w:r>
-                    <w:t xml:space="preserve">1.5</w:t>
-                  </w:r>
-                </w:p>
-              </w:tc>
-              <w:tc>
-                <w:tcPr/>
-                <w:p>
-                  <w:pPr>
-                    <w:pStyle w:val="Compact"/>
-                    <w:jc w:val="center"/>
-                    <w:jc w:val="center"/>
-                  </w:pPr>
-                  <w:r>
-                    <w:t xml:space="preserve">2</w:t>
-                  </w:r>
-                </w:p>
-              </w:tc>
-              <w:tc>
-                <w:tcPr/>
-                <w:p>
-                  <w:pPr>
-                    <w:pStyle w:val="Compact"/>
-                    <w:jc w:val="center"/>
-                    <w:jc w:val="center"/>
-                  </w:pPr>
-                  <w:r>
-                    <w:t xml:space="preserve">3</w:t>
-                  </w:r>
-                </w:p>
-              </w:tc>
-              <w:tc>
-                <w:tcPr/>
-                <w:p>
-                  <w:pPr>
-                    <w:pStyle w:val="Compact"/>
-                    <w:jc w:val="center"/>
-                    <w:jc w:val="center"/>
-                  </w:pPr>
-                  <w:r>
-                    <w:t xml:space="preserve">2</w:t>
-                  </w:r>
-                </w:p>
-              </w:tc>
-              <w:tc>
-                <w:tcPr/>
-                <w:p>
-                  <w:pPr>
-                    <w:pStyle w:val="Compact"/>
-                    <w:jc w:val="center"/>
-                    <w:jc w:val="center"/>
-                  </w:pPr>
-                  <w:r>
-                    <w:t xml:space="preserve">55.88</w:t>
-                  </w:r>
-                </w:p>
-              </w:tc>
-            </w:tr>
-            <w:tr>
-              <w:tc>
-                <w:tcPr/>
-                <w:p>
-                  <w:pPr>
-                    <w:pStyle w:val="Compact"/>
-                    <w:jc w:val="center"/>
-                    <w:jc w:val="center"/>
-                  </w:pPr>
-                  <w:r>
-                    <w:t xml:space="preserve">1</w:t>
-                  </w:r>
-                </w:p>
-              </w:tc>
-              <w:tc>
-                <w:tcPr/>
-                <w:p>
-                  <w:pPr>
-                    <w:pStyle w:val="Compact"/>
-                    <w:jc w:val="center"/>
-                    <w:jc w:val="center"/>
-                  </w:pPr>
-                  <w:r>
-                    <w:t xml:space="preserve">69</w:t>
-                  </w:r>
-                </w:p>
-              </w:tc>
-              <w:tc>
-                <w:tcPr/>
-                <w:p>
-                  <w:pPr>
-                    <w:pStyle w:val="Compact"/>
-                    <w:jc w:val="center"/>
-                    <w:jc w:val="center"/>
-                  </w:pPr>
-                  <w:r>
-                    <w:t xml:space="preserve">6</w:t>
-                  </w:r>
-                </w:p>
-              </w:tc>
-              <w:tc>
-                <w:tcPr/>
-                <w:p>
-                  <w:pPr>
-                    <w:pStyle w:val="Compact"/>
-                    <w:jc w:val="center"/>
-                    <w:jc w:val="center"/>
-                  </w:pPr>
-                  <w:r>
-                    <w:t xml:space="preserve">1.6</w:t>
-                  </w:r>
-                </w:p>
-              </w:tc>
-              <w:tc>
-                <w:tcPr/>
-                <w:p>
-                  <w:pPr>
-                    <w:pStyle w:val="Compact"/>
-                    <w:jc w:val="center"/>
-                    <w:jc w:val="center"/>
-                  </w:pPr>
-                  <w:r>
-                    <w:t xml:space="preserve">1</w:t>
-                  </w:r>
-                </w:p>
-              </w:tc>
-              <w:tc>
-                <w:tcPr/>
-                <w:p>
-                  <w:pPr>
-                    <w:pStyle w:val="Compact"/>
-                    <w:jc w:val="center"/>
-                    <w:jc w:val="center"/>
-                  </w:pPr>
-                  <w:r>
-                    <w:t xml:space="preserve">5</w:t>
-                  </w:r>
-                </w:p>
-              </w:tc>
-              <w:tc>
-                <w:tcPr/>
-                <w:p>
-                  <w:pPr>
-                    <w:pStyle w:val="Compact"/>
-                    <w:jc w:val="center"/>
-                    <w:jc w:val="center"/>
-                  </w:pPr>
-                  <w:r>
-                    <w:t xml:space="preserve">3</w:t>
-                  </w:r>
-                </w:p>
-              </w:tc>
-              <w:tc>
-                <w:tcPr/>
-                <w:p>
-                  <w:pPr>
-                    <w:pStyle w:val="Compact"/>
-                    <w:jc w:val="center"/>
-                    <w:jc w:val="center"/>
-                  </w:pPr>
-                  <w:r>
-                    <w:t xml:space="preserve">60.78</w:t>
+                    <w:t xml:space="preserve">50.81</w:t>
                   </w:r>
                 </w:p>
               </w:tc>
@@ -1389,7 +1527,7 @@
             <w:r>
               <w:drawing>
                 <wp:inline>
-                  <wp:extent cx="5943600" cy="3563485"/>
+                  <wp:extent cx="5943600" cy="3565081"/>
                   <wp:effectExtent b="0" l="0" r="0" t="0"/>
                   <wp:docPr descr="" title="" id="31" name="Picture"/>
                   <a:graphic>
@@ -1410,7 +1548,7 @@
                         <pic:spPr bwMode="auto">
                           <a:xfrm>
                             <a:off x="0" y="0"/>
-                            <a:ext cx="5943600" cy="3563485"/>
+                            <a:ext cx="5943600" cy="3565081"/>
                           </a:xfrm>
                           <a:prstGeom prst="rect">
                             <a:avLst/>
@@ -2493,7 +2631,7 @@
             <w:r>
               <w:drawing>
                 <wp:inline>
-                  <wp:extent cx="5943600" cy="3563485"/>
+                  <wp:extent cx="5943600" cy="3565081"/>
                   <wp:effectExtent b="0" l="0" r="0" t="0"/>
                   <wp:docPr descr="" title="" id="50" name="Picture"/>
                   <a:graphic>
@@ -2514,7 +2652,7 @@
                         <pic:spPr bwMode="auto">
                           <a:xfrm>
                             <a:off x="0" y="0"/>
-                            <a:ext cx="5943600" cy="3563485"/>
+                            <a:ext cx="5943600" cy="3565081"/>
                           </a:xfrm>
                           <a:prstGeom prst="rect">
                             <a:avLst/>
@@ -3841,7 +3979,7 @@
             <w:r>
               <w:drawing>
                 <wp:inline>
-                  <wp:extent cx="5943600" cy="3563485"/>
+                  <wp:extent cx="5943600" cy="3565081"/>
                   <wp:effectExtent b="0" l="0" r="0" t="0"/>
                   <wp:docPr descr="" title="" id="69" name="Picture"/>
                   <a:graphic>
@@ -3862,7 +4000,7 @@
                         <pic:spPr bwMode="auto">
                           <a:xfrm>
                             <a:off x="0" y="0"/>
-                            <a:ext cx="5943600" cy="3563485"/>
+                            <a:ext cx="5943600" cy="3565081"/>
                           </a:xfrm>
                           <a:prstGeom prst="rect">
                             <a:avLst/>

</xml_diff>

<commit_message>
REBUILD w better citation of ggplot
</commit_message>
<xml_diff>
--- a/docs/Multilevel-Visualization.docx
+++ b/docs/Multilevel-Visualization.docx
@@ -35,7 +35,7 @@
         <w:pStyle w:val="Date"/>
       </w:pPr>
       <w:r>
-        <w:t xml:space="preserve">2024-05-09</w:t>
+        <w:t xml:space="preserve">2024-05-15</w:t>
       </w:r>
     </w:p>
     <w:sdt>
@@ -162,7 +162,7 @@
         <w:t xml:space="preserve"> </w:t>
       </w:r>
       <w:r>
-        <w:t xml:space="preserve">(R Core Team 2023)</w:t>
+        <w:t xml:space="preserve">(R Core Team 2023; Wickham 2016)</w:t>
       </w:r>
       <w:r>
         <w:t xml:space="preserve">, and</w:t>

</xml_diff>

<commit_message>
REBUILD with callout on advantages and disadvantages of different software
</commit_message>
<xml_diff>
--- a/docs/Multilevel-Visualization.docx
+++ b/docs/Multilevel-Visualization.docx
@@ -35,7 +35,7 @@
         <w:pStyle w:val="Date"/>
       </w:pPr>
       <w:r>
-        <w:t xml:space="preserve">2024-05-15</w:t>
+        <w:t xml:space="preserve">2024-05-21</w:t>
       </w:r>
     </w:p>
     <w:sdt>
@@ -76,7 +76,7 @@
         </w:p>
       </w:sdtContent>
     </w:sdt>
-    <w:bookmarkStart w:id="29" w:name="multilevel-visualization"/>
+    <w:bookmarkStart w:id="32" w:name="multilevel-visualization"/>
     <w:p>
       <w:pPr>
         <w:pStyle w:val="Heading1"/>
@@ -105,7 +105,7 @@
         <w:t xml:space="preserve">(Cash 2017)</w:t>
       </w:r>
     </w:p>
-    <w:bookmarkStart w:id="24" w:name="introduction"/>
+    <w:bookmarkStart w:id="27" w:name="introduction"/>
     <w:p>
       <w:pPr>
         <w:pStyle w:val="Heading2"/>
@@ -191,8 +191,114 @@
         <w:t xml:space="preserve">to visualize multilevel models.</w:t>
       </w:r>
     </w:p>
-    <w:bookmarkEnd w:id="24"/>
-    <w:bookmarkStart w:id="28" w:name="sec-data"/>
+    <w:tbl>
+      <w:tblPr>
+        <w:tblStyle w:val="Table"/>
+        <w:tblLook w:firstRow="0" w:lastRow="0" w:firstColumn="0" w:lastColumn="0" w:noHBand="0" w:noVBand="0" w:val="0000"/>
+        <w:tblBorders>
+          <w:left w:val="single" w:sz="24" w:space="0" w:color="00A047"/>
+        </w:tblBorders>
+        <w:tblCellMar>
+          <w:left w:w="0" w:type="dxa"/>
+          <w:right w:w="0" w:type="dxa"/>
+        </w:tblCellMar>
+        <w:tblInd w:w="164" w:type="dxa"/>
+      </w:tblPr>
+      <w:tr>
+        <w:trPr>
+          <w:cantSplit/>
+        </w:trPr>
+        <w:tc>
+          <w:tcPr>
+            <w:tcMar>
+              <w:left w:w="144" w:type="dxa"/>
+              <w:right w:w="144" w:type="dxa"/>
+            </w:tcMar>
+          </w:tcPr>
+          <w:p>
+            <w:pPr>
+              <w:pStyle w:val="BodyText"/>
+            </w:pPr>
+            <w:pPr>
+              <w:spacing w:before="0" w:after="8"/>
+              <w:jc w:val="center"/>
+            </w:pPr>
+            <w:r>
+              <w:drawing>
+                <wp:inline>
+                  <wp:extent cx="152400" cy="152400"/>
+                  <wp:effectExtent b="0" l="0" r="0" t="0"/>
+                  <wp:docPr descr="" title="" id="25" name="Picture"/>
+                  <a:graphic>
+                    <a:graphicData uri="http://schemas.openxmlformats.org/drawingml/2006/picture">
+                      <pic:pic>
+                        <pic:nvPicPr>
+                          <pic:cNvPr descr="/Applications/quarto/share/formats/docx/tip.png" id="26" name="Picture"/>
+                          <pic:cNvPicPr>
+                            <a:picLocks noChangeArrowheads="1" noChangeAspect="1"/>
+                          </pic:cNvPicPr>
+                        </pic:nvPicPr>
+                        <pic:blipFill>
+                          <a:blip r:embed="rId24"/>
+                          <a:stretch>
+                            <a:fillRect/>
+                          </a:stretch>
+                        </pic:blipFill>
+                        <pic:spPr bwMode="auto">
+                          <a:xfrm>
+                            <a:off x="0" y="0"/>
+                            <a:ext cx="152400" cy="152400"/>
+                          </a:xfrm>
+                          <a:prstGeom prst="rect">
+                            <a:avLst/>
+                          </a:prstGeom>
+                          <a:noFill/>
+                          <a:ln w="9525">
+                            <a:noFill/>
+                            <a:headEnd/>
+                            <a:tailEnd/>
+                          </a:ln>
+                        </pic:spPr>
+                      </pic:pic>
+                    </a:graphicData>
+                  </a:graphic>
+                </wp:inline>
+              </w:drawing>
+            </w:r>
+          </w:p>
+        </w:tc>
+        <w:tc>
+          <w:p>
+            <w:pPr>
+              <w:pStyle w:val="BodyText"/>
+            </w:pPr>
+            <w:pPr>
+              <w:spacing w:before="16" w:after="64"/>
+            </w:pPr>
+            <w:r>
+              <w:rPr>
+                <w:bCs/>
+                <w:b/>
+              </w:rPr>
+              <w:t xml:space="preserve">Comparison of Software</w:t>
+            </w:r>
+          </w:p>
+          <w:p>
+            <w:pPr>
+              <w:pStyle w:val="BodyText"/>
+            </w:pPr>
+            <w:pPr>
+              <w:spacing w:before="16" w:after="16"/>
+            </w:pPr>
+            <w:r>
+              <w:t xml:space="preserve">See my discussion of the advantages and disadvantages of different software in the Appendix on estimation of multilevel models with different software.</w:t>
+            </w:r>
+          </w:p>
+        </w:tc>
+      </w:tr>
+    </w:tbl>
+    <w:bookmarkEnd w:id="27"/>
+    <w:bookmarkStart w:id="31" w:name="sec-data"/>
     <w:p>
       <w:pPr>
         <w:pStyle w:val="Heading2"/>
@@ -226,7 +332,7 @@
       <w:r>
         <w:t xml:space="preserve"> </w:t>
       </w:r>
-      <w:hyperlink r:id="rId25">
+      <w:hyperlink r:id="rId28">
         <w:r>
           <w:rPr>
             <w:rStyle w:val="Hyperlink"/>
@@ -242,7 +348,7 @@
       <w:r>
         <w:t xml:space="preserve"> </w:t>
       </w:r>
-      <w:hyperlink r:id="rId26">
+      <w:hyperlink r:id="rId29">
         <w:r>
           <w:rPr>
             <w:rStyle w:val="Hyperlink"/>
@@ -271,7 +377,7 @@
       <w:tr>
         <w:tc>
           <w:tcPr/>
-          <w:bookmarkStart w:id="27" w:name="tbl-multilingual1"/>
+          <w:bookmarkStart w:id="30" w:name="tbl-multilingual1"/>
           <w:p>
             <w:pPr>
               <w:jc w:val="center"/>
@@ -470,7 +576,7 @@
                     <w:jc w:val="center"/>
                   </w:pPr>
                   <w:r>
-                    <w:t xml:space="preserve">2</w:t>
+                    <w:t xml:space="preserve">1</w:t>
                   </w:r>
                 </w:p>
               </w:tc>
@@ -563,7 +669,7 @@
                     <w:jc w:val="center"/>
                   </w:pPr>
                   <w:r>
-                    <w:t xml:space="preserve">2</w:t>
+                    <w:t xml:space="preserve">1</w:t>
                   </w:r>
                 </w:p>
               </w:tc>
@@ -656,7 +762,7 @@
                     <w:jc w:val="center"/>
                   </w:pPr>
                   <w:r>
-                    <w:t xml:space="preserve">1</w:t>
+                    <w:t xml:space="preserve">0</w:t>
                   </w:r>
                 </w:p>
               </w:tc>
@@ -749,7 +855,7 @@
                     <w:jc w:val="center"/>
                   </w:pPr>
                   <w:r>
-                    <w:t xml:space="preserve">2</w:t>
+                    <w:t xml:space="preserve">1</w:t>
                   </w:r>
                 </w:p>
               </w:tc>
@@ -842,7 +948,7 @@
                     <w:jc w:val="center"/>
                   </w:pPr>
                   <w:r>
-                    <w:t xml:space="preserve">2</w:t>
+                    <w:t xml:space="preserve">1</w:t>
                   </w:r>
                 </w:p>
               </w:tc>
@@ -935,7 +1041,7 @@
                     <w:jc w:val="center"/>
                   </w:pPr>
                   <w:r>
-                    <w:t xml:space="preserve">1</w:t>
+                    <w:t xml:space="preserve">0</w:t>
                   </w:r>
                 </w:p>
               </w:tc>
@@ -1187,14 +1293,14 @@
               </w:tc>
             </w:tr>
           </w:tbl>
-          <w:bookmarkEnd w:id="27"/>
+          <w:bookmarkEnd w:id="30"/>
           <w:p/>
         </w:tc>
       </w:tr>
     </w:tbl>
-    <w:bookmarkEnd w:id="28"/>
-    <w:bookmarkEnd w:id="29"/>
-    <w:bookmarkStart w:id="87" w:name="graphs"/>
+    <w:bookmarkEnd w:id="31"/>
+    <w:bookmarkEnd w:id="32"/>
+    <w:bookmarkStart w:id="93" w:name="graphs"/>
     <w:p>
       <w:pPr>
         <w:pStyle w:val="Heading1"/>
@@ -1203,7 +1309,175 @@
         <w:t xml:space="preserve">2. Graphs</w:t>
       </w:r>
     </w:p>
-    <w:bookmarkStart w:id="48" w:name="scatterplots"/>
+    <w:tbl>
+      <w:tblPr>
+        <w:tblStyle w:val="Table"/>
+        <w:tblLook w:firstRow="0" w:lastRow="0" w:firstColumn="0" w:lastColumn="0" w:noHBand="0" w:noVBand="0" w:val="0000"/>
+        <w:tblBorders>
+          <w:left w:val="single" w:sz="24" w:space="0" w:color="FC5300"/>
+        </w:tblBorders>
+        <w:tblCellMar>
+          <w:left w:w="0" w:type="dxa"/>
+          <w:right w:w="0" w:type="dxa"/>
+        </w:tblCellMar>
+        <w:tblInd w:w="164" w:type="dxa"/>
+      </w:tblPr>
+      <w:tr>
+        <w:trPr>
+          <w:cantSplit/>
+        </w:trPr>
+        <w:tc>
+          <w:tcPr>
+            <w:tcMar>
+              <w:left w:w="144" w:type="dxa"/>
+              <w:right w:w="144" w:type="dxa"/>
+            </w:tcMar>
+          </w:tcPr>
+          <w:p>
+            <w:pPr>
+              <w:pStyle w:val="FirstParagraph"/>
+            </w:pPr>
+            <w:pPr>
+              <w:spacing w:before="0" w:after="8"/>
+              <w:jc w:val="center"/>
+            </w:pPr>
+            <w:r>
+              <w:drawing>
+                <wp:inline>
+                  <wp:extent cx="152400" cy="152400"/>
+                  <wp:effectExtent b="0" l="0" r="0" t="0"/>
+                  <wp:docPr descr="" title="" id="34" name="Picture"/>
+                  <a:graphic>
+                    <a:graphicData uri="http://schemas.openxmlformats.org/drawingml/2006/picture">
+                      <pic:pic>
+                        <pic:nvPicPr>
+                          <pic:cNvPr descr="/Applications/quarto/share/formats/docx/caution.png" id="35" name="Picture"/>
+                          <pic:cNvPicPr>
+                            <a:picLocks noChangeArrowheads="1" noChangeAspect="1"/>
+                          </pic:cNvPicPr>
+                        </pic:nvPicPr>
+                        <pic:blipFill>
+                          <a:blip r:embed="rId33"/>
+                          <a:stretch>
+                            <a:fillRect/>
+                          </a:stretch>
+                        </pic:blipFill>
+                        <pic:spPr bwMode="auto">
+                          <a:xfrm>
+                            <a:off x="0" y="0"/>
+                            <a:ext cx="152400" cy="152400"/>
+                          </a:xfrm>
+                          <a:prstGeom prst="rect">
+                            <a:avLst/>
+                          </a:prstGeom>
+                          <a:noFill/>
+                          <a:ln w="9525">
+                            <a:noFill/>
+                            <a:headEnd/>
+                            <a:tailEnd/>
+                          </a:ln>
+                        </pic:spPr>
+                      </pic:pic>
+                    </a:graphicData>
+                  </a:graphic>
+                </wp:inline>
+              </w:drawing>
+            </w:r>
+          </w:p>
+        </w:tc>
+        <w:tc>
+          <w:p>
+            <w:pPr>
+              <w:pStyle w:val="BodyText"/>
+            </w:pPr>
+            <w:pPr>
+              <w:spacing w:before="16" w:after="64"/>
+            </w:pPr>
+            <w:r>
+              <w:rPr>
+                <w:bCs/>
+                <w:b/>
+              </w:rPr>
+              <w:t xml:space="preserve">Order of Variables</w:t>
+            </w:r>
+          </w:p>
+          <w:p>
+            <w:pPr>
+              <w:pStyle w:val="BodyText"/>
+            </w:pPr>
+            <w:pPr>
+              <w:spacing w:before="16" w:after="16"/>
+            </w:pPr>
+            <w:r>
+              <w:t xml:space="preserve">Across software platforms pay attention to the order of variables. I generally use</w:t>
+            </w:r>
+            <w:r>
+              <w:t xml:space="preserve"> </w:t>
+            </w:r>
+            <w:r>
+              <w:rPr>
+                <w:rStyle w:val="VerbatimChar"/>
+              </w:rPr>
+              <w:t xml:space="preserve">x</w:t>
+            </w:r>
+            <w:r>
+              <w:t xml:space="preserve"> </w:t>
+            </w:r>
+            <w:r>
+              <w:t xml:space="preserve">for an</w:t>
+            </w:r>
+            <w:r>
+              <w:t xml:space="preserve"> </w:t>
+            </w:r>
+            <w:r>
+              <w:rPr>
+                <w:iCs/>
+                <w:i/>
+              </w:rPr>
+              <w:t xml:space="preserve">independent</w:t>
+            </w:r>
+            <w:r>
+              <w:t xml:space="preserve"> </w:t>
+            </w:r>
+            <w:r>
+              <w:t xml:space="preserve">variable along the horizontal axis and</w:t>
+            </w:r>
+            <w:r>
+              <w:t xml:space="preserve"> </w:t>
+            </w:r>
+            <w:r>
+              <w:rPr>
+                <w:rStyle w:val="VerbatimChar"/>
+              </w:rPr>
+              <w:t xml:space="preserve">y</w:t>
+            </w:r>
+            <w:r>
+              <w:t xml:space="preserve"> </w:t>
+            </w:r>
+            <w:r>
+              <w:t xml:space="preserve">for a</w:t>
+            </w:r>
+            <w:r>
+              <w:t xml:space="preserve"> </w:t>
+            </w:r>
+            <w:r>
+              <w:rPr>
+                <w:iCs/>
+                <w:i/>
+              </w:rPr>
+              <w:t xml:space="preserve">dependent</w:t>
+            </w:r>
+            <w:r>
+              <w:t xml:space="preserve"> </w:t>
+            </w:r>
+            <w:r>
+              <w:t xml:space="preserve">variable along the vertical axis. Different software asks for the variables to be listed in different order so it is worth paying close attention to the syntax.</w:t>
+            </w:r>
+          </w:p>
+        </w:tc>
+      </w:tr>
+    </w:tbl>
+    <w:bookmarkStart w:id="54" w:name="scatterplots"/>
     <w:p>
       <w:pPr>
         <w:pStyle w:val="Heading2"/>
@@ -1260,7 +1534,7 @@
         <w:t xml:space="preserve">Stata</w:t>
       </w:r>
     </w:p>
-    <w:bookmarkStart w:id="30" w:name="get-the-data"/>
+    <w:bookmarkStart w:id="36" w:name="get-the-data"/>
     <w:p>
       <w:pPr>
         <w:pStyle w:val="Heading4"/>
@@ -1289,8 +1563,8 @@
         <w:t xml:space="preserve"> simulated_multilevel_data.dta</w:t>
       </w:r>
     </w:p>
-    <w:bookmarkEnd w:id="30"/>
-    <w:bookmarkStart w:id="35" w:name="scatterplot"/>
+    <w:bookmarkEnd w:id="36"/>
+    <w:bookmarkStart w:id="41" w:name="scatterplot"/>
     <w:p>
       <w:pPr>
         <w:pStyle w:val="Heading4"/>
@@ -1504,7 +1778,7 @@
       <w:tr>
         <w:tc>
           <w:tcPr/>
-          <w:bookmarkStart w:id="34" w:name="fig-Stata"/>
+          <w:bookmarkStart w:id="40" w:name="fig-Stata"/>
           <w:p>
             <w:pPr>
               <w:pStyle w:val="Compact"/>
@@ -1515,18 +1789,18 @@
                 <wp:inline>
                   <wp:extent cx="5943600" cy="3565081"/>
                   <wp:effectExtent b="0" l="0" r="0" t="0"/>
-                  <wp:docPr descr="" title="" id="32" name="Picture"/>
+                  <wp:docPr descr="" title="" id="38" name="Picture"/>
                   <a:graphic>
                     <a:graphicData uri="http://schemas.openxmlformats.org/drawingml/2006/picture">
                       <pic:pic>
                         <pic:nvPicPr>
-                          <pic:cNvPr descr="scatter.png" id="33" name="Picture"/>
+                          <pic:cNvPr descr="scatter.png" id="39" name="Picture"/>
                           <pic:cNvPicPr>
                             <a:picLocks noChangeArrowheads="1" noChangeAspect="1"/>
                           </pic:cNvPicPr>
                         </pic:nvPicPr>
                         <pic:blipFill>
-                          <a:blip r:embed="rId31"/>
+                          <a:blip r:embed="rId37"/>
                           <a:stretch>
                             <a:fillRect/>
                           </a:stretch>
@@ -1566,11 +1840,11 @@
               <w:t xml:space="preserve">Figure 2.1: Outcome by Parental Warmth (Stata)</w:t>
             </w:r>
           </w:p>
-          <w:bookmarkEnd w:id="34"/>
+          <w:bookmarkEnd w:id="40"/>
         </w:tc>
       </w:tr>
     </w:tbl>
-    <w:bookmarkEnd w:id="35"/>
+    <w:bookmarkEnd w:id="41"/>
     <w:p>
       <w:pPr>
         <w:pStyle w:val="Heading3"/>
@@ -1579,7 +1853,7 @@
         <w:t xml:space="preserve">R</w:t>
       </w:r>
     </w:p>
-    <w:bookmarkStart w:id="36" w:name="get-the-data-1"/>
+    <w:bookmarkStart w:id="42" w:name="get-the-data-1"/>
     <w:p>
       <w:pPr>
         <w:pStyle w:val="Heading4"/>
@@ -1653,8 +1927,8 @@
         <w:t xml:space="preserve">)</w:t>
       </w:r>
     </w:p>
-    <w:bookmarkEnd w:id="36"/>
-    <w:bookmarkStart w:id="41" w:name="scatterplot-1"/>
+    <w:bookmarkEnd w:id="42"/>
+    <w:bookmarkStart w:id="47" w:name="scatterplot-1"/>
     <w:p>
       <w:pPr>
         <w:pStyle w:val="Heading4"/>
@@ -1844,7 +2118,7 @@
       <w:tr>
         <w:tc>
           <w:tcPr/>
-          <w:bookmarkStart w:id="40" w:name="fig-R"/>
+          <w:bookmarkStart w:id="46" w:name="fig-R"/>
           <w:p>
             <w:pPr>
               <w:pStyle w:val="Compact"/>
@@ -1855,18 +2129,18 @@
                 <wp:inline>
                   <wp:extent cx="5943600" cy="3566160"/>
                   <wp:effectExtent b="0" l="0" r="0" t="0"/>
-                  <wp:docPr descr="" title="" id="38" name="Picture"/>
+                  <wp:docPr descr="" title="" id="44" name="Picture"/>
                   <a:graphic>
                     <a:graphicData uri="http://schemas.openxmlformats.org/drawingml/2006/picture">
                       <pic:pic>
                         <pic:nvPicPr>
-                          <pic:cNvPr descr="graphs_files/figure-docx/fig-R-1.png" id="39" name="Picture"/>
+                          <pic:cNvPr descr="graphs_files/figure-docx/fig-R-1.png" id="45" name="Picture"/>
                           <pic:cNvPicPr>
                             <a:picLocks noChangeArrowheads="1" noChangeAspect="1"/>
                           </pic:cNvPicPr>
                         </pic:nvPicPr>
                         <pic:blipFill>
-                          <a:blip r:embed="rId37"/>
+                          <a:blip r:embed="rId43"/>
                           <a:stretch>
                             <a:fillRect/>
                           </a:stretch>
@@ -1906,11 +2180,11 @@
               <w:t xml:space="preserve">Figure 2.2: Outcome by Parental Warmth (R)</w:t>
             </w:r>
           </w:p>
-          <w:bookmarkEnd w:id="40"/>
+          <w:bookmarkEnd w:id="46"/>
         </w:tc>
       </w:tr>
     </w:tbl>
-    <w:bookmarkEnd w:id="41"/>
+    <w:bookmarkEnd w:id="47"/>
     <w:p>
       <w:pPr>
         <w:pStyle w:val="Heading3"/>
@@ -1919,7 +2193,7 @@
         <w:t xml:space="preserve">Julia</w:t>
       </w:r>
     </w:p>
-    <w:bookmarkStart w:id="42" w:name="get-the-data-2"/>
+    <w:bookmarkStart w:id="48" w:name="get-the-data-2"/>
     <w:p>
       <w:pPr>
         <w:pStyle w:val="Heading4"/>
@@ -2071,8 +2345,8 @@
         <w:t xml:space="preserve">))</w:t>
       </w:r>
     </w:p>
-    <w:bookmarkEnd w:id="42"/>
-    <w:bookmarkStart w:id="47" w:name="scatterplot-2"/>
+    <w:bookmarkEnd w:id="48"/>
+    <w:bookmarkStart w:id="53" w:name="scatterplot-2"/>
     <w:p>
       <w:pPr>
         <w:pStyle w:val="Heading4"/>
@@ -2271,7 +2545,7 @@
       <w:tr>
         <w:tc>
           <w:tcPr/>
-          <w:bookmarkStart w:id="46" w:name="fig-Julia"/>
+          <w:bookmarkStart w:id="52" w:name="fig-Julia"/>
           <w:p>
             <w:pPr>
               <w:pStyle w:val="Compact"/>
@@ -2282,18 +2556,18 @@
                 <wp:inline>
                   <wp:extent cx="5943600" cy="3962400"/>
                   <wp:effectExtent b="0" l="0" r="0" t="0"/>
-                  <wp:docPr descr="" title="" id="44" name="Picture"/>
+                  <wp:docPr descr="" title="" id="50" name="Picture"/>
                   <a:graphic>
                     <a:graphicData uri="http://schemas.openxmlformats.org/drawingml/2006/picture">
                       <pic:pic>
                         <pic:nvPicPr>
-                          <pic:cNvPr descr="graphs_files/figure-docx/fig-Julia-J1.png" id="45" name="Picture"/>
+                          <pic:cNvPr descr="graphs_files/figure-docx/fig-Julia-J1.png" id="51" name="Picture"/>
                           <pic:cNvPicPr>
                             <a:picLocks noChangeArrowheads="1" noChangeAspect="1"/>
                           </pic:cNvPicPr>
                         </pic:nvPicPr>
                         <pic:blipFill>
-                          <a:blip r:embed="rId43"/>
+                          <a:blip r:embed="rId49"/>
                           <a:stretch>
                             <a:fillRect/>
                           </a:stretch>
@@ -2333,13 +2607,13 @@
               <w:t xml:space="preserve">Figure 2.3: Outcome by Parental Warmth (Julia)</w:t>
             </w:r>
           </w:p>
-          <w:bookmarkEnd w:id="46"/>
+          <w:bookmarkEnd w:id="52"/>
         </w:tc>
       </w:tr>
     </w:tbl>
-    <w:bookmarkEnd w:id="47"/>
-    <w:bookmarkEnd w:id="48"/>
-    <w:bookmarkStart w:id="67" w:name="line-graph-linear-trend"/>
+    <w:bookmarkEnd w:id="53"/>
+    <w:bookmarkEnd w:id="54"/>
+    <w:bookmarkStart w:id="73" w:name="line-graph-linear-trend"/>
     <w:p>
       <w:pPr>
         <w:pStyle w:val="Heading2"/>
@@ -2364,7 +2638,7 @@
         <w:t xml:space="preserve">Stata</w:t>
       </w:r>
     </w:p>
-    <w:bookmarkStart w:id="49" w:name="get-the-data-3"/>
+    <w:bookmarkStart w:id="55" w:name="get-the-data-3"/>
     <w:p>
       <w:pPr>
         <w:pStyle w:val="Heading4"/>
@@ -2393,8 +2667,8 @@
         <w:t xml:space="preserve"> simulated_multilevel_data.dta</w:t>
       </w:r>
     </w:p>
-    <w:bookmarkEnd w:id="49"/>
-    <w:bookmarkStart w:id="54" w:name="line-graph"/>
+    <w:bookmarkEnd w:id="55"/>
+    <w:bookmarkStart w:id="60" w:name="line-graph"/>
     <w:p>
       <w:pPr>
         <w:pStyle w:val="Heading4"/>
@@ -2608,7 +2882,7 @@
       <w:tr>
         <w:tc>
           <w:tcPr/>
-          <w:bookmarkStart w:id="53" w:name="fig-Statalfit"/>
+          <w:bookmarkStart w:id="59" w:name="fig-Statalfit"/>
           <w:p>
             <w:pPr>
               <w:pStyle w:val="Compact"/>
@@ -2619,18 +2893,18 @@
                 <wp:inline>
                   <wp:extent cx="5943600" cy="3565081"/>
                   <wp:effectExtent b="0" l="0" r="0" t="0"/>
-                  <wp:docPr descr="" title="" id="51" name="Picture"/>
+                  <wp:docPr descr="" title="" id="57" name="Picture"/>
                   <a:graphic>
                     <a:graphicData uri="http://schemas.openxmlformats.org/drawingml/2006/picture">
                       <pic:pic>
                         <pic:nvPicPr>
-                          <pic:cNvPr descr="lfit.png" id="52" name="Picture"/>
+                          <pic:cNvPr descr="lfit.png" id="58" name="Picture"/>
                           <pic:cNvPicPr>
                             <a:picLocks noChangeArrowheads="1" noChangeAspect="1"/>
                           </pic:cNvPicPr>
                         </pic:nvPicPr>
                         <pic:blipFill>
-                          <a:blip r:embed="rId50"/>
+                          <a:blip r:embed="rId56"/>
                           <a:stretch>
                             <a:fillRect/>
                           </a:stretch>
@@ -2670,11 +2944,11 @@
               <w:t xml:space="preserve">Figure 2.4: Outcome by Parental Warmth (Stata)</w:t>
             </w:r>
           </w:p>
-          <w:bookmarkEnd w:id="53"/>
+          <w:bookmarkEnd w:id="59"/>
         </w:tc>
       </w:tr>
     </w:tbl>
-    <w:bookmarkEnd w:id="54"/>
+    <w:bookmarkEnd w:id="60"/>
     <w:p>
       <w:pPr>
         <w:pStyle w:val="Heading3"/>
@@ -2683,7 +2957,7 @@
         <w:t xml:space="preserve">R</w:t>
       </w:r>
     </w:p>
-    <w:bookmarkStart w:id="55" w:name="get-the-data-4"/>
+    <w:bookmarkStart w:id="61" w:name="get-the-data-4"/>
     <w:p>
       <w:pPr>
         <w:pStyle w:val="Heading4"/>
@@ -2757,8 +3031,8 @@
         <w:t xml:space="preserve">)</w:t>
       </w:r>
     </w:p>
-    <w:bookmarkEnd w:id="55"/>
-    <w:bookmarkStart w:id="60" w:name="line-graph-1"/>
+    <w:bookmarkEnd w:id="61"/>
+    <w:bookmarkStart w:id="66" w:name="line-graph-1"/>
     <w:p>
       <w:pPr>
         <w:pStyle w:val="Heading4"/>
@@ -2966,7 +3240,7 @@
       <w:tr>
         <w:tc>
           <w:tcPr/>
-          <w:bookmarkStart w:id="59" w:name="fig-Rlfit"/>
+          <w:bookmarkStart w:id="65" w:name="fig-Rlfit"/>
           <w:p>
             <w:pPr>
               <w:pStyle w:val="Compact"/>
@@ -2977,18 +3251,18 @@
                 <wp:inline>
                   <wp:extent cx="5943600" cy="3566160"/>
                   <wp:effectExtent b="0" l="0" r="0" t="0"/>
-                  <wp:docPr descr="" title="" id="57" name="Picture"/>
+                  <wp:docPr descr="" title="" id="63" name="Picture"/>
                   <a:graphic>
                     <a:graphicData uri="http://schemas.openxmlformats.org/drawingml/2006/picture">
                       <pic:pic>
                         <pic:nvPicPr>
-                          <pic:cNvPr descr="graphs_files/figure-docx/fig-Rlfit-1.png" id="58" name="Picture"/>
+                          <pic:cNvPr descr="graphs_files/figure-docx/fig-Rlfit-1.png" id="64" name="Picture"/>
                           <pic:cNvPicPr>
                             <a:picLocks noChangeArrowheads="1" noChangeAspect="1"/>
                           </pic:cNvPicPr>
                         </pic:nvPicPr>
                         <pic:blipFill>
-                          <a:blip r:embed="rId56"/>
+                          <a:blip r:embed="rId62"/>
                           <a:stretch>
                             <a:fillRect/>
                           </a:stretch>
@@ -3028,11 +3302,11 @@
               <w:t xml:space="preserve">Figure 2.5: Outcome by Parental Warmth (R)</w:t>
             </w:r>
           </w:p>
-          <w:bookmarkEnd w:id="59"/>
+          <w:bookmarkEnd w:id="65"/>
         </w:tc>
       </w:tr>
     </w:tbl>
-    <w:bookmarkEnd w:id="60"/>
+    <w:bookmarkEnd w:id="66"/>
     <w:p>
       <w:pPr>
         <w:pStyle w:val="Heading3"/>
@@ -3041,7 +3315,7 @@
         <w:t xml:space="preserve">Julia</w:t>
       </w:r>
     </w:p>
-    <w:bookmarkStart w:id="61" w:name="get-the-data-5"/>
+    <w:bookmarkStart w:id="67" w:name="get-the-data-5"/>
     <w:p>
       <w:pPr>
         <w:pStyle w:val="Heading4"/>
@@ -3193,8 +3467,8 @@
         <w:t xml:space="preserve">))</w:t>
       </w:r>
     </w:p>
-    <w:bookmarkEnd w:id="61"/>
-    <w:bookmarkStart w:id="66" w:name="line-graph-2"/>
+    <w:bookmarkEnd w:id="67"/>
+    <w:bookmarkStart w:id="72" w:name="line-graph-2"/>
     <w:p>
       <w:pPr>
         <w:pStyle w:val="Heading4"/>
@@ -3564,7 +3838,7 @@
       <w:tr>
         <w:tc>
           <w:tcPr/>
-          <w:bookmarkStart w:id="65" w:name="fig-Julialfit"/>
+          <w:bookmarkStart w:id="71" w:name="fig-Julialfit"/>
           <w:p>
             <w:pPr>
               <w:pStyle w:val="Compact"/>
@@ -3575,18 +3849,18 @@
                 <wp:inline>
                   <wp:extent cx="5943600" cy="3962400"/>
                   <wp:effectExtent b="0" l="0" r="0" t="0"/>
-                  <wp:docPr descr="" title="" id="63" name="Picture"/>
+                  <wp:docPr descr="" title="" id="69" name="Picture"/>
                   <a:graphic>
                     <a:graphicData uri="http://schemas.openxmlformats.org/drawingml/2006/picture">
                       <pic:pic>
                         <pic:nvPicPr>
-                          <pic:cNvPr descr="graphs_files/figure-docx/fig-Julialfit-J1.png" id="64" name="Picture"/>
+                          <pic:cNvPr descr="graphs_files/figure-docx/fig-Julialfit-J1.png" id="70" name="Picture"/>
                           <pic:cNvPicPr>
                             <a:picLocks noChangeArrowheads="1" noChangeAspect="1"/>
                           </pic:cNvPicPr>
                         </pic:nvPicPr>
                         <pic:blipFill>
-                          <a:blip r:embed="rId62"/>
+                          <a:blip r:embed="rId68"/>
                           <a:stretch>
                             <a:fillRect/>
                           </a:stretch>
@@ -3626,13 +3900,13 @@
               <w:t xml:space="preserve">Figure 2.6: Outcome by Parental Warmth (Julia)</w:t>
             </w:r>
           </w:p>
-          <w:bookmarkEnd w:id="65"/>
+          <w:bookmarkEnd w:id="71"/>
         </w:tc>
       </w:tr>
     </w:tbl>
-    <w:bookmarkEnd w:id="66"/>
-    <w:bookmarkEnd w:id="67"/>
-    <w:bookmarkStart w:id="86" w:name="spaghetti-plots"/>
+    <w:bookmarkEnd w:id="72"/>
+    <w:bookmarkEnd w:id="73"/>
+    <w:bookmarkStart w:id="92" w:name="spaghetti-plots"/>
     <w:p>
       <w:pPr>
         <w:pStyle w:val="Heading2"/>
@@ -3727,7 +4001,7 @@
         <w:t xml:space="preserve">to install this command.</w:t>
       </w:r>
     </w:p>
-    <w:bookmarkStart w:id="68" w:name="get-the-data-6"/>
+    <w:bookmarkStart w:id="74" w:name="get-the-data-6"/>
     <w:p>
       <w:pPr>
         <w:pStyle w:val="Heading4"/>
@@ -3756,8 +4030,8 @@
         <w:t xml:space="preserve"> simulated_multilevel_data.dta</w:t>
       </w:r>
     </w:p>
-    <w:bookmarkEnd w:id="68"/>
-    <w:bookmarkStart w:id="73" w:name="spaghetti-plot"/>
+    <w:bookmarkEnd w:id="74"/>
+    <w:bookmarkStart w:id="79" w:name="spaghetti-plot"/>
     <w:p>
       <w:pPr>
         <w:pStyle w:val="Heading4"/>
@@ -3956,7 +4230,7 @@
       <w:tr>
         <w:tc>
           <w:tcPr/>
-          <w:bookmarkStart w:id="72" w:name="fig-Stataspagplot"/>
+          <w:bookmarkStart w:id="78" w:name="fig-Stataspagplot"/>
           <w:p>
             <w:pPr>
               <w:pStyle w:val="Compact"/>
@@ -3967,18 +4241,18 @@
                 <wp:inline>
                   <wp:extent cx="5943600" cy="3565081"/>
                   <wp:effectExtent b="0" l="0" r="0" t="0"/>
-                  <wp:docPr descr="" title="" id="70" name="Picture"/>
+                  <wp:docPr descr="" title="" id="76" name="Picture"/>
                   <a:graphic>
                     <a:graphicData uri="http://schemas.openxmlformats.org/drawingml/2006/picture">
                       <pic:pic>
                         <pic:nvPicPr>
-                          <pic:cNvPr descr="spagplot.png" id="71" name="Picture"/>
+                          <pic:cNvPr descr="spagplot.png" id="77" name="Picture"/>
                           <pic:cNvPicPr>
                             <a:picLocks noChangeArrowheads="1" noChangeAspect="1"/>
                           </pic:cNvPicPr>
                         </pic:nvPicPr>
                         <pic:blipFill>
-                          <a:blip r:embed="rId69"/>
+                          <a:blip r:embed="rId75"/>
                           <a:stretch>
                             <a:fillRect/>
                           </a:stretch>
@@ -4018,11 +4292,11 @@
               <w:t xml:space="preserve">Figure 2.7: Outcome by Parental Warmth (Stata)</w:t>
             </w:r>
           </w:p>
-          <w:bookmarkEnd w:id="72"/>
+          <w:bookmarkEnd w:id="78"/>
         </w:tc>
       </w:tr>
     </w:tbl>
-    <w:bookmarkEnd w:id="73"/>
+    <w:bookmarkEnd w:id="79"/>
     <w:p>
       <w:pPr>
         <w:pStyle w:val="Heading3"/>
@@ -4031,7 +4305,7 @@
         <w:t xml:space="preserve">R</w:t>
       </w:r>
     </w:p>
-    <w:bookmarkStart w:id="74" w:name="get-the-data-7"/>
+    <w:bookmarkStart w:id="80" w:name="get-the-data-7"/>
     <w:p>
       <w:pPr>
         <w:pStyle w:val="Heading4"/>
@@ -4105,8 +4379,8 @@
         <w:t xml:space="preserve">)</w:t>
       </w:r>
     </w:p>
-    <w:bookmarkEnd w:id="74"/>
-    <w:bookmarkStart w:id="79" w:name="spaghetti-plot-1"/>
+    <w:bookmarkEnd w:id="80"/>
+    <w:bookmarkStart w:id="85" w:name="spaghetti-plot-1"/>
     <w:p>
       <w:pPr>
         <w:pStyle w:val="Heading4"/>
@@ -4536,7 +4810,7 @@
       <w:tr>
         <w:tc>
           <w:tcPr/>
-          <w:bookmarkStart w:id="78" w:name="fig-Rspagplot"/>
+          <w:bookmarkStart w:id="84" w:name="fig-Rspagplot"/>
           <w:p>
             <w:pPr>
               <w:pStyle w:val="Compact"/>
@@ -4547,18 +4821,18 @@
                 <wp:inline>
                   <wp:extent cx="5943600" cy="3566160"/>
                   <wp:effectExtent b="0" l="0" r="0" t="0"/>
-                  <wp:docPr descr="" title="" id="76" name="Picture"/>
+                  <wp:docPr descr="" title="" id="82" name="Picture"/>
                   <a:graphic>
                     <a:graphicData uri="http://schemas.openxmlformats.org/drawingml/2006/picture">
                       <pic:pic>
                         <pic:nvPicPr>
-                          <pic:cNvPr descr="graphs_files/figure-docx/fig-Rspagplot-1.png" id="77" name="Picture"/>
+                          <pic:cNvPr descr="graphs_files/figure-docx/fig-Rspagplot-1.png" id="83" name="Picture"/>
                           <pic:cNvPicPr>
                             <a:picLocks noChangeArrowheads="1" noChangeAspect="1"/>
                           </pic:cNvPicPr>
                         </pic:nvPicPr>
                         <pic:blipFill>
-                          <a:blip r:embed="rId75"/>
+                          <a:blip r:embed="rId81"/>
                           <a:stretch>
                             <a:fillRect/>
                           </a:stretch>
@@ -4598,11 +4872,11 @@
               <w:t xml:space="preserve">Figure 2.8: Outcome by Parental Warmth (R)</w:t>
             </w:r>
           </w:p>
-          <w:bookmarkEnd w:id="78"/>
+          <w:bookmarkEnd w:id="84"/>
         </w:tc>
       </w:tr>
     </w:tbl>
-    <w:bookmarkEnd w:id="79"/>
+    <w:bookmarkEnd w:id="85"/>
     <w:p>
       <w:pPr>
         <w:pStyle w:val="Heading3"/>
@@ -4611,7 +4885,7 @@
         <w:t xml:space="preserve">Julia</w:t>
       </w:r>
     </w:p>
-    <w:bookmarkStart w:id="80" w:name="get-the-data-8"/>
+    <w:bookmarkStart w:id="86" w:name="get-the-data-8"/>
     <w:p>
       <w:pPr>
         <w:pStyle w:val="Heading4"/>
@@ -4763,8 +5037,8 @@
         <w:t xml:space="preserve">))</w:t>
       </w:r>
     </w:p>
-    <w:bookmarkEnd w:id="80"/>
-    <w:bookmarkStart w:id="85" w:name="spaghetti-plot-2"/>
+    <w:bookmarkEnd w:id="86"/>
+    <w:bookmarkStart w:id="91" w:name="spaghetti-plot-2"/>
     <w:p>
       <w:pPr>
         <w:pStyle w:val="Heading4"/>
@@ -5122,7 +5396,7 @@
       <w:tr>
         <w:tc>
           <w:tcPr/>
-          <w:bookmarkStart w:id="84" w:name="fig-Juliaspagplot"/>
+          <w:bookmarkStart w:id="90" w:name="fig-Juliaspagplot"/>
           <w:p>
             <w:pPr>
               <w:pStyle w:val="Compact"/>
@@ -5133,18 +5407,18 @@
                 <wp:inline>
                   <wp:extent cx="5943600" cy="3962400"/>
                   <wp:effectExtent b="0" l="0" r="0" t="0"/>
-                  <wp:docPr descr="" title="" id="82" name="Picture"/>
+                  <wp:docPr descr="" title="" id="88" name="Picture"/>
                   <a:graphic>
                     <a:graphicData uri="http://schemas.openxmlformats.org/drawingml/2006/picture">
                       <pic:pic>
                         <pic:nvPicPr>
-                          <pic:cNvPr descr="graphs_files/figure-docx/fig-Juliaspagplot-J1.png" id="83" name="Picture"/>
+                          <pic:cNvPr descr="graphs_files/figure-docx/fig-Juliaspagplot-J1.png" id="89" name="Picture"/>
                           <pic:cNvPicPr>
                             <a:picLocks noChangeArrowheads="1" noChangeAspect="1"/>
                           </pic:cNvPicPr>
                         </pic:nvPicPr>
                         <pic:blipFill>
-                          <a:blip r:embed="rId81"/>
+                          <a:blip r:embed="rId87"/>
                           <a:stretch>
                             <a:fillRect/>
                           </a:stretch>
@@ -5184,14 +5458,14 @@
               <w:t xml:space="preserve">Figure 2.9: Outcome by Parental Warmth (Julia)</w:t>
             </w:r>
           </w:p>
-          <w:bookmarkEnd w:id="84"/>
+          <w:bookmarkEnd w:id="90"/>
         </w:tc>
       </w:tr>
     </w:tbl>
-    <w:bookmarkEnd w:id="85"/>
-    <w:bookmarkEnd w:id="86"/>
-    <w:bookmarkEnd w:id="87"/>
-    <w:bookmarkStart w:id="97" w:name="references"/>
+    <w:bookmarkEnd w:id="91"/>
+    <w:bookmarkEnd w:id="92"/>
+    <w:bookmarkEnd w:id="93"/>
+    <w:bookmarkStart w:id="103" w:name="references"/>
     <w:p>
       <w:pPr>
         <w:pStyle w:val="Heading1"/>
@@ -5200,8 +5474,8 @@
         <w:t xml:space="preserve">References</w:t>
       </w:r>
     </w:p>
-    <w:bookmarkStart w:id="96" w:name="refs"/>
-    <w:bookmarkStart w:id="89" w:name="ref-JuliaArticle"/>
+    <w:bookmarkStart w:id="102" w:name="refs"/>
+    <w:bookmarkStart w:id="95" w:name="ref-JuliaArticle"/>
     <w:p>
       <w:pPr>
         <w:pStyle w:val="Bibliography"/>
@@ -5234,7 +5508,7 @@
       <w:r>
         <w:t xml:space="preserve"> </w:t>
       </w:r>
-      <w:hyperlink r:id="rId88">
+      <w:hyperlink r:id="rId94">
         <w:r>
           <w:rPr>
             <w:rStyle w:val="Hyperlink"/>
@@ -5246,8 +5520,8 @@
         <w:t xml:space="preserve">.</w:t>
       </w:r>
     </w:p>
-    <w:bookmarkEnd w:id="89"/>
-    <w:bookmarkStart w:id="90" w:name="ref-Cash2017"/>
+    <w:bookmarkEnd w:id="95"/>
+    <w:bookmarkStart w:id="96" w:name="ref-Cash2017"/>
     <w:p>
       <w:pPr>
         <w:pStyle w:val="Bibliography"/>
@@ -5281,8 +5555,8 @@
         <w:t xml:space="preserve">.</w:t>
       </w:r>
     </w:p>
-    <w:bookmarkEnd w:id="90"/>
-    <w:bookmarkStart w:id="92" w:name="ref-RProgram"/>
+    <w:bookmarkEnd w:id="96"/>
+    <w:bookmarkStart w:id="98" w:name="ref-RProgram"/>
     <w:p>
       <w:pPr>
         <w:pStyle w:val="Bibliography"/>
@@ -5306,7 +5580,7 @@
       <w:r>
         <w:t xml:space="preserve"> </w:t>
       </w:r>
-      <w:hyperlink r:id="rId91">
+      <w:hyperlink r:id="rId97">
         <w:r>
           <w:rPr>
             <w:rStyle w:val="Hyperlink"/>
@@ -5318,8 +5592,8 @@
         <w:t xml:space="preserve">.</w:t>
       </w:r>
     </w:p>
-    <w:bookmarkEnd w:id="92"/>
-    <w:bookmarkStart w:id="93" w:name="ref-StataCorp2021:3"/>
+    <w:bookmarkEnd w:id="98"/>
+    <w:bookmarkStart w:id="99" w:name="ref-StataCorp2021:3"/>
     <w:p>
       <w:pPr>
         <w:pStyle w:val="Bibliography"/>
@@ -5341,8 +5615,8 @@
         <w:t xml:space="preserve">. Stata Press.</w:t>
       </w:r>
     </w:p>
-    <w:bookmarkEnd w:id="93"/>
-    <w:bookmarkStart w:id="95" w:name="ref-Wickham2016"/>
+    <w:bookmarkEnd w:id="99"/>
+    <w:bookmarkStart w:id="101" w:name="ref-Wickham2016"/>
     <w:p>
       <w:pPr>
         <w:pStyle w:val="Bibliography"/>
@@ -5373,7 +5647,7 @@
       <w:r>
         <w:t xml:space="preserve"> </w:t>
       </w:r>
-      <w:hyperlink r:id="rId94">
+      <w:hyperlink r:id="rId100">
         <w:r>
           <w:rPr>
             <w:rStyle w:val="Hyperlink"/>
@@ -5385,9 +5659,9 @@
         <w:t xml:space="preserve">.</w:t>
       </w:r>
     </w:p>
-    <w:bookmarkEnd w:id="95"/>
-    <w:bookmarkEnd w:id="96"/>
-    <w:bookmarkEnd w:id="97"/>
+    <w:bookmarkEnd w:id="101"/>
+    <w:bookmarkEnd w:id="102"/>
+    <w:bookmarkEnd w:id="103"/>
     <w:sectPr>
       <w:footerReference r:id="rId9" w:type="even"/>
       <w:footerReference r:id="rId10" w:type="default"/>

</xml_diff>

<commit_message>
REBUILD with clarification that `spagplot` is user written command
</commit_message>
<xml_diff>
--- a/docs/Multilevel-Visualization.docx
+++ b/docs/Multilevel-Visualization.docx
@@ -35,7 +35,7 @@
         <w:pStyle w:val="Date"/>
       </w:pPr>
       <w:r>
-        <w:t xml:space="preserve">2024-05-21</w:t>
+        <w:t xml:space="preserve">2024-05-22</w:t>
       </w:r>
     </w:p>
     <w:sdt>
@@ -1300,7 +1300,7 @@
     </w:tbl>
     <w:bookmarkEnd w:id="31"/>
     <w:bookmarkEnd w:id="32"/>
-    <w:bookmarkStart w:id="93" w:name="graphs"/>
+    <w:bookmarkStart w:id="95" w:name="graphs"/>
     <w:p>
       <w:pPr>
         <w:pStyle w:val="Heading1"/>
@@ -3906,7 +3906,7 @@
     </w:tbl>
     <w:bookmarkEnd w:id="72"/>
     <w:bookmarkEnd w:id="73"/>
-    <w:bookmarkStart w:id="92" w:name="spaghetti-plots"/>
+    <w:bookmarkStart w:id="94" w:name="spaghetti-plots"/>
     <w:p>
       <w:pPr>
         <w:pStyle w:val="Heading2"/>
@@ -4031,7 +4031,7 @@
       </w:r>
     </w:p>
     <w:bookmarkEnd w:id="74"/>
-    <w:bookmarkStart w:id="79" w:name="spaghetti-plot"/>
+    <w:bookmarkStart w:id="81" w:name="spaghetti-plot"/>
     <w:p>
       <w:pPr>
         <w:pStyle w:val="Heading4"/>
@@ -4040,6 +4040,151 @@
         <w:t xml:space="preserve">2.3.0.2 Spaghetti Plot</w:t>
       </w:r>
     </w:p>
+    <w:tbl>
+      <w:tblPr>
+        <w:tblStyle w:val="Table"/>
+        <w:tblLook w:firstRow="0" w:lastRow="0" w:firstColumn="0" w:lastColumn="0" w:noHBand="0" w:noVBand="0" w:val="0000"/>
+        <w:tblBorders>
+          <w:left w:val="single" w:sz="24" w:space="0" w:color="00A047"/>
+        </w:tblBorders>
+        <w:tblCellMar>
+          <w:left w:w="0" w:type="dxa"/>
+          <w:right w:w="0" w:type="dxa"/>
+        </w:tblCellMar>
+        <w:tblInd w:w="164" w:type="dxa"/>
+      </w:tblPr>
+      <w:tr>
+        <w:trPr>
+          <w:cantSplit/>
+        </w:trPr>
+        <w:tc>
+          <w:tcPr>
+            <w:tcMar>
+              <w:left w:w="144" w:type="dxa"/>
+              <w:right w:w="144" w:type="dxa"/>
+            </w:tcMar>
+          </w:tcPr>
+          <w:p>
+            <w:pPr>
+              <w:pStyle w:val="FirstParagraph"/>
+            </w:pPr>
+            <w:pPr>
+              <w:spacing w:before="0" w:after="8"/>
+              <w:jc w:val="center"/>
+            </w:pPr>
+            <w:r>
+              <w:drawing>
+                <wp:inline>
+                  <wp:extent cx="152400" cy="152400"/>
+                  <wp:effectExtent b="0" l="0" r="0" t="0"/>
+                  <wp:docPr descr="" title="" id="75" name="Picture"/>
+                  <a:graphic>
+                    <a:graphicData uri="http://schemas.openxmlformats.org/drawingml/2006/picture">
+                      <pic:pic>
+                        <pic:nvPicPr>
+                          <pic:cNvPr descr="/Applications/quarto/share/formats/docx/tip.png" id="76" name="Picture"/>
+                          <pic:cNvPicPr>
+                            <a:picLocks noChangeArrowheads="1" noChangeAspect="1"/>
+                          </pic:cNvPicPr>
+                        </pic:nvPicPr>
+                        <pic:blipFill>
+                          <a:blip r:embed="rId24"/>
+                          <a:stretch>
+                            <a:fillRect/>
+                          </a:stretch>
+                        </pic:blipFill>
+                        <pic:spPr bwMode="auto">
+                          <a:xfrm>
+                            <a:off x="0" y="0"/>
+                            <a:ext cx="152400" cy="152400"/>
+                          </a:xfrm>
+                          <a:prstGeom prst="rect">
+                            <a:avLst/>
+                          </a:prstGeom>
+                          <a:noFill/>
+                          <a:ln w="9525">
+                            <a:noFill/>
+                            <a:headEnd/>
+                            <a:tailEnd/>
+                          </a:ln>
+                        </pic:spPr>
+                      </pic:pic>
+                    </a:graphicData>
+                  </a:graphic>
+                </wp:inline>
+              </w:drawing>
+            </w:r>
+          </w:p>
+        </w:tc>
+        <w:tc>
+          <w:p>
+            <w:pPr>
+              <w:pStyle w:val="BodyText"/>
+            </w:pPr>
+            <w:pPr>
+              <w:spacing w:before="16" w:after="64"/>
+            </w:pPr>
+            <w:r>
+              <w:rPr>
+                <w:bCs/>
+                <w:b/>
+              </w:rPr>
+              <w:t xml:space="preserve">Installing</w:t>
+            </w:r>
+            <w:r>
+              <w:rPr>
+                <w:bCs/>
+                <w:b/>
+              </w:rPr>
+              <w:t xml:space="preserve"> </w:t>
+            </w:r>
+            <w:r>
+              <w:rPr>
+                <w:rStyle w:val="VerbatimChar"/>
+                <w:bCs/>
+                <w:b/>
+              </w:rPr>
+              <w:t xml:space="preserve">spagplot</w:t>
+            </w:r>
+          </w:p>
+          <w:p>
+            <w:pPr>
+              <w:pStyle w:val="BodyText"/>
+            </w:pPr>
+            <w:pPr>
+              <w:spacing w:before="16" w:after="16"/>
+            </w:pPr>
+            <w:r>
+              <w:rPr>
+                <w:rStyle w:val="VerbatimChar"/>
+              </w:rPr>
+              <w:t xml:space="preserve">spagplot</w:t>
+            </w:r>
+            <w:r>
+              <w:t xml:space="preserve"> </w:t>
+            </w:r>
+            <w:r>
+              <w:t xml:space="preserve">is a user written command. Type</w:t>
+            </w:r>
+            <w:r>
+              <w:t xml:space="preserve"> </w:t>
+            </w:r>
+            <w:r>
+              <w:rPr>
+                <w:rStyle w:val="VerbatimChar"/>
+              </w:rPr>
+              <w:t xml:space="preserve">findit spagplot</w:t>
+            </w:r>
+            <w:r>
+              <w:t xml:space="preserve"> </w:t>
+            </w:r>
+            <w:r>
+              <w:t xml:space="preserve">to install.</w:t>
+            </w:r>
+          </w:p>
+        </w:tc>
+      </w:tr>
+    </w:tbl>
     <w:p>
       <w:pPr>
         <w:pStyle w:val="SourceCode"/>
@@ -4230,7 +4375,7 @@
       <w:tr>
         <w:tc>
           <w:tcPr/>
-          <w:bookmarkStart w:id="78" w:name="fig-Stataspagplot"/>
+          <w:bookmarkStart w:id="80" w:name="fig-Stataspagplot"/>
           <w:p>
             <w:pPr>
               <w:pStyle w:val="Compact"/>
@@ -4241,18 +4386,18 @@
                 <wp:inline>
                   <wp:extent cx="5943600" cy="3565081"/>
                   <wp:effectExtent b="0" l="0" r="0" t="0"/>
-                  <wp:docPr descr="" title="" id="76" name="Picture"/>
+                  <wp:docPr descr="" title="" id="78" name="Picture"/>
                   <a:graphic>
                     <a:graphicData uri="http://schemas.openxmlformats.org/drawingml/2006/picture">
                       <pic:pic>
                         <pic:nvPicPr>
-                          <pic:cNvPr descr="spagplot.png" id="77" name="Picture"/>
+                          <pic:cNvPr descr="spagplot.png" id="79" name="Picture"/>
                           <pic:cNvPicPr>
                             <a:picLocks noChangeArrowheads="1" noChangeAspect="1"/>
                           </pic:cNvPicPr>
                         </pic:nvPicPr>
                         <pic:blipFill>
-                          <a:blip r:embed="rId75"/>
+                          <a:blip r:embed="rId77"/>
                           <a:stretch>
                             <a:fillRect/>
                           </a:stretch>
@@ -4292,11 +4437,11 @@
               <w:t xml:space="preserve">Figure 2.7: Outcome by Parental Warmth (Stata)</w:t>
             </w:r>
           </w:p>
-          <w:bookmarkEnd w:id="78"/>
+          <w:bookmarkEnd w:id="80"/>
         </w:tc>
       </w:tr>
     </w:tbl>
-    <w:bookmarkEnd w:id="79"/>
+    <w:bookmarkEnd w:id="81"/>
     <w:p>
       <w:pPr>
         <w:pStyle w:val="Heading3"/>
@@ -4305,7 +4450,7 @@
         <w:t xml:space="preserve">R</w:t>
       </w:r>
     </w:p>
-    <w:bookmarkStart w:id="80" w:name="get-the-data-7"/>
+    <w:bookmarkStart w:id="82" w:name="get-the-data-7"/>
     <w:p>
       <w:pPr>
         <w:pStyle w:val="Heading4"/>
@@ -4379,8 +4524,8 @@
         <w:t xml:space="preserve">)</w:t>
       </w:r>
     </w:p>
-    <w:bookmarkEnd w:id="80"/>
-    <w:bookmarkStart w:id="85" w:name="spaghetti-plot-1"/>
+    <w:bookmarkEnd w:id="82"/>
+    <w:bookmarkStart w:id="87" w:name="spaghetti-plot-1"/>
     <w:p>
       <w:pPr>
         <w:pStyle w:val="Heading4"/>
@@ -4810,7 +4955,7 @@
       <w:tr>
         <w:tc>
           <w:tcPr/>
-          <w:bookmarkStart w:id="84" w:name="fig-Rspagplot"/>
+          <w:bookmarkStart w:id="86" w:name="fig-Rspagplot"/>
           <w:p>
             <w:pPr>
               <w:pStyle w:val="Compact"/>
@@ -4821,18 +4966,18 @@
                 <wp:inline>
                   <wp:extent cx="5943600" cy="3566160"/>
                   <wp:effectExtent b="0" l="0" r="0" t="0"/>
-                  <wp:docPr descr="" title="" id="82" name="Picture"/>
+                  <wp:docPr descr="" title="" id="84" name="Picture"/>
                   <a:graphic>
                     <a:graphicData uri="http://schemas.openxmlformats.org/drawingml/2006/picture">
                       <pic:pic>
                         <pic:nvPicPr>
-                          <pic:cNvPr descr="graphs_files/figure-docx/fig-Rspagplot-1.png" id="83" name="Picture"/>
+                          <pic:cNvPr descr="graphs_files/figure-docx/fig-Rspagplot-1.png" id="85" name="Picture"/>
                           <pic:cNvPicPr>
                             <a:picLocks noChangeArrowheads="1" noChangeAspect="1"/>
                           </pic:cNvPicPr>
                         </pic:nvPicPr>
                         <pic:blipFill>
-                          <a:blip r:embed="rId81"/>
+                          <a:blip r:embed="rId83"/>
                           <a:stretch>
                             <a:fillRect/>
                           </a:stretch>
@@ -4872,11 +5017,11 @@
               <w:t xml:space="preserve">Figure 2.8: Outcome by Parental Warmth (R)</w:t>
             </w:r>
           </w:p>
-          <w:bookmarkEnd w:id="84"/>
+          <w:bookmarkEnd w:id="86"/>
         </w:tc>
       </w:tr>
     </w:tbl>
-    <w:bookmarkEnd w:id="85"/>
+    <w:bookmarkEnd w:id="87"/>
     <w:p>
       <w:pPr>
         <w:pStyle w:val="Heading3"/>
@@ -4885,7 +5030,7 @@
         <w:t xml:space="preserve">Julia</w:t>
       </w:r>
     </w:p>
-    <w:bookmarkStart w:id="86" w:name="get-the-data-8"/>
+    <w:bookmarkStart w:id="88" w:name="get-the-data-8"/>
     <w:p>
       <w:pPr>
         <w:pStyle w:val="Heading4"/>
@@ -5037,8 +5182,8 @@
         <w:t xml:space="preserve">))</w:t>
       </w:r>
     </w:p>
-    <w:bookmarkEnd w:id="86"/>
-    <w:bookmarkStart w:id="91" w:name="spaghetti-plot-2"/>
+    <w:bookmarkEnd w:id="88"/>
+    <w:bookmarkStart w:id="93" w:name="spaghetti-plot-2"/>
     <w:p>
       <w:pPr>
         <w:pStyle w:val="Heading4"/>
@@ -5396,7 +5541,7 @@
       <w:tr>
         <w:tc>
           <w:tcPr/>
-          <w:bookmarkStart w:id="90" w:name="fig-Juliaspagplot"/>
+          <w:bookmarkStart w:id="92" w:name="fig-Juliaspagplot"/>
           <w:p>
             <w:pPr>
               <w:pStyle w:val="Compact"/>
@@ -5407,18 +5552,18 @@
                 <wp:inline>
                   <wp:extent cx="5943600" cy="3962400"/>
                   <wp:effectExtent b="0" l="0" r="0" t="0"/>
-                  <wp:docPr descr="" title="" id="88" name="Picture"/>
+                  <wp:docPr descr="" title="" id="90" name="Picture"/>
                   <a:graphic>
                     <a:graphicData uri="http://schemas.openxmlformats.org/drawingml/2006/picture">
                       <pic:pic>
                         <pic:nvPicPr>
-                          <pic:cNvPr descr="graphs_files/figure-docx/fig-Juliaspagplot-J1.png" id="89" name="Picture"/>
+                          <pic:cNvPr descr="graphs_files/figure-docx/fig-Juliaspagplot-J1.png" id="91" name="Picture"/>
                           <pic:cNvPicPr>
                             <a:picLocks noChangeArrowheads="1" noChangeAspect="1"/>
                           </pic:cNvPicPr>
                         </pic:nvPicPr>
                         <pic:blipFill>
-                          <a:blip r:embed="rId87"/>
+                          <a:blip r:embed="rId89"/>
                           <a:stretch>
                             <a:fillRect/>
                           </a:stretch>
@@ -5458,14 +5603,14 @@
               <w:t xml:space="preserve">Figure 2.9: Outcome by Parental Warmth (Julia)</w:t>
             </w:r>
           </w:p>
-          <w:bookmarkEnd w:id="90"/>
+          <w:bookmarkEnd w:id="92"/>
         </w:tc>
       </w:tr>
     </w:tbl>
-    <w:bookmarkEnd w:id="91"/>
-    <w:bookmarkEnd w:id="92"/>
     <w:bookmarkEnd w:id="93"/>
-    <w:bookmarkStart w:id="103" w:name="references"/>
+    <w:bookmarkEnd w:id="94"/>
+    <w:bookmarkEnd w:id="95"/>
+    <w:bookmarkStart w:id="105" w:name="references"/>
     <w:p>
       <w:pPr>
         <w:pStyle w:val="Heading1"/>
@@ -5474,8 +5619,8 @@
         <w:t xml:space="preserve">References</w:t>
       </w:r>
     </w:p>
-    <w:bookmarkStart w:id="102" w:name="refs"/>
-    <w:bookmarkStart w:id="95" w:name="ref-JuliaArticle"/>
+    <w:bookmarkStart w:id="104" w:name="refs"/>
+    <w:bookmarkStart w:id="97" w:name="ref-JuliaArticle"/>
     <w:p>
       <w:pPr>
         <w:pStyle w:val="Bibliography"/>
@@ -5508,7 +5653,7 @@
       <w:r>
         <w:t xml:space="preserve"> </w:t>
       </w:r>
-      <w:hyperlink r:id="rId94">
+      <w:hyperlink r:id="rId96">
         <w:r>
           <w:rPr>
             <w:rStyle w:val="Hyperlink"/>
@@ -5520,8 +5665,8 @@
         <w:t xml:space="preserve">.</w:t>
       </w:r>
     </w:p>
-    <w:bookmarkEnd w:id="95"/>
-    <w:bookmarkStart w:id="96" w:name="ref-Cash2017"/>
+    <w:bookmarkEnd w:id="97"/>
+    <w:bookmarkStart w:id="98" w:name="ref-Cash2017"/>
     <w:p>
       <w:pPr>
         <w:pStyle w:val="Bibliography"/>
@@ -5555,8 +5700,8 @@
         <w:t xml:space="preserve">.</w:t>
       </w:r>
     </w:p>
-    <w:bookmarkEnd w:id="96"/>
-    <w:bookmarkStart w:id="98" w:name="ref-RProgram"/>
+    <w:bookmarkEnd w:id="98"/>
+    <w:bookmarkStart w:id="100" w:name="ref-RProgram"/>
     <w:p>
       <w:pPr>
         <w:pStyle w:val="Bibliography"/>
@@ -5580,7 +5725,7 @@
       <w:r>
         <w:t xml:space="preserve"> </w:t>
       </w:r>
-      <w:hyperlink r:id="rId97">
+      <w:hyperlink r:id="rId99">
         <w:r>
           <w:rPr>
             <w:rStyle w:val="Hyperlink"/>
@@ -5592,8 +5737,8 @@
         <w:t xml:space="preserve">.</w:t>
       </w:r>
     </w:p>
-    <w:bookmarkEnd w:id="98"/>
-    <w:bookmarkStart w:id="99" w:name="ref-StataCorp2021:3"/>
+    <w:bookmarkEnd w:id="100"/>
+    <w:bookmarkStart w:id="101" w:name="ref-StataCorp2021:3"/>
     <w:p>
       <w:pPr>
         <w:pStyle w:val="Bibliography"/>
@@ -5615,8 +5760,8 @@
         <w:t xml:space="preserve">. Stata Press.</w:t>
       </w:r>
     </w:p>
-    <w:bookmarkEnd w:id="99"/>
-    <w:bookmarkStart w:id="101" w:name="ref-Wickham2016"/>
+    <w:bookmarkEnd w:id="101"/>
+    <w:bookmarkStart w:id="103" w:name="ref-Wickham2016"/>
     <w:p>
       <w:pPr>
         <w:pStyle w:val="Bibliography"/>
@@ -5647,7 +5792,7 @@
       <w:r>
         <w:t xml:space="preserve"> </w:t>
       </w:r>
-      <w:hyperlink r:id="rId100">
+      <w:hyperlink r:id="rId102">
         <w:r>
           <w:rPr>
             <w:rStyle w:val="Hyperlink"/>
@@ -5659,9 +5804,9 @@
         <w:t xml:space="preserve">.</w:t>
       </w:r>
     </w:p>
-    <w:bookmarkEnd w:id="101"/>
-    <w:bookmarkEnd w:id="102"/>
     <w:bookmarkEnd w:id="103"/>
+    <w:bookmarkEnd w:id="104"/>
+    <w:bookmarkEnd w:id="105"/>
     <w:sectPr>
       <w:footerReference r:id="rId9" w:type="even"/>
       <w:footerReference r:id="rId10" w:type="default"/>

</xml_diff>

<commit_message>
REBUILD with corrections from StataCorp
</commit_message>
<xml_diff>
--- a/docs/Multilevel-Visualization.docx
+++ b/docs/Multilevel-Visualization.docx
@@ -35,7 +35,7 @@
         <w:pStyle w:val="Date"/>
       </w:pPr>
       <w:r>
-        <w:t xml:space="preserve">2024-05-22</w:t>
+        <w:t xml:space="preserve">2024-05-25</w:t>
       </w:r>
     </w:p>
     <w:sdt>
@@ -136,7 +136,7 @@
         <w:t xml:space="preserve"> </w:t>
       </w:r>
       <w:r>
-        <w:t xml:space="preserve">(StataCorp 2021)</w:t>
+        <w:t xml:space="preserve">(StataCorp 2023)</w:t>
       </w:r>
       <w:r>
         <w:t xml:space="preserve">,</w:t>
@@ -5738,13 +5738,13 @@
       </w:r>
     </w:p>
     <w:bookmarkEnd w:id="100"/>
-    <w:bookmarkStart w:id="101" w:name="ref-StataCorp2021:3"/>
+    <w:bookmarkStart w:id="101" w:name="ref-StataCorp2023"/>
     <w:p>
       <w:pPr>
         <w:pStyle w:val="Bibliography"/>
       </w:pPr>
       <w:r>
-        <w:t xml:space="preserve">StataCorp. 2021.</w:t>
+        <w:t xml:space="preserve">StataCorp. 2023.</w:t>
       </w:r>
       <w:r>
         <w:t xml:space="preserve"> </w:t>
@@ -5754,7 +5754,7 @@
           <w:iCs/>
           <w:i/>
         </w:rPr>
-        <w:t xml:space="preserve">Stata 17 Graphics Reference Manual</w:t>
+        <w:t xml:space="preserve">Stata 18 Graphics Reference Manual</w:t>
       </w:r>
       <w:r>
         <w:t xml:space="preserve">. Stata Press.</w:t>

</xml_diff>

<commit_message>
REBUILD after updating Julia (and Julia pkgs) and updating JuliaCall on Quarto side
</commit_message>
<xml_diff>
--- a/docs/Multilevel-Visualization.docx
+++ b/docs/Multilevel-Visualization.docx
@@ -35,7 +35,7 @@
         <w:pStyle w:val="Date"/>
       </w:pPr>
       <w:r>
-        <w:t xml:space="preserve">2024-05-25</w:t>
+        <w:t xml:space="preserve">2024-06-26</w:t>
       </w:r>
     </w:p>
     <w:sdt>
@@ -1787,7 +1787,7 @@
             <w:r>
               <w:drawing>
                 <wp:inline>
-                  <wp:extent cx="5943600" cy="3565081"/>
+                  <wp:extent cx="5943600" cy="3569480"/>
                   <wp:effectExtent b="0" l="0" r="0" t="0"/>
                   <wp:docPr descr="" title="" id="38" name="Picture"/>
                   <a:graphic>
@@ -1808,7 +1808,7 @@
                         <pic:spPr bwMode="auto">
                           <a:xfrm>
                             <a:off x="0" y="0"/>
-                            <a:ext cx="5943600" cy="3565081"/>
+                            <a:ext cx="5943600" cy="3569480"/>
                           </a:xfrm>
                           <a:prstGeom prst="rect">
                             <a:avLst/>
@@ -2891,7 +2891,7 @@
             <w:r>
               <w:drawing>
                 <wp:inline>
-                  <wp:extent cx="5943600" cy="3565081"/>
+                  <wp:extent cx="5943600" cy="3569480"/>
                   <wp:effectExtent b="0" l="0" r="0" t="0"/>
                   <wp:docPr descr="" title="" id="57" name="Picture"/>
                   <a:graphic>
@@ -2912,7 +2912,7 @@
                         <pic:spPr bwMode="auto">
                           <a:xfrm>
                             <a:off x="0" y="0"/>
-                            <a:ext cx="5943600" cy="3565081"/>
+                            <a:ext cx="5943600" cy="3569480"/>
                           </a:xfrm>
                           <a:prstGeom prst="rect">
                             <a:avLst/>
@@ -4384,7 +4384,7 @@
             <w:r>
               <w:drawing>
                 <wp:inline>
-                  <wp:extent cx="5943600" cy="3565081"/>
+                  <wp:extent cx="5943600" cy="3569480"/>
                   <wp:effectExtent b="0" l="0" r="0" t="0"/>
                   <wp:docPr descr="" title="" id="78" name="Picture"/>
                   <a:graphic>
@@ -4405,7 +4405,7 @@
                         <pic:spPr bwMode="auto">
                           <a:xfrm>
                             <a:off x="0" y="0"/>
-                            <a:ext cx="5943600" cy="3565081"/>
+                            <a:ext cx="5943600" cy="3569480"/>
                           </a:xfrm>
                           <a:prstGeom prst="rect">
                             <a:avLst/>

</xml_diff>

<commit_message>
REBUILD with clarifications about data set
</commit_message>
<xml_diff>
--- a/docs/Multilevel-Visualization.docx
+++ b/docs/Multilevel-Visualization.docx
@@ -35,7 +35,7 @@
         <w:pStyle w:val="Date"/>
       </w:pPr>
       <w:r>
-        <w:t xml:space="preserve">2024-06-26</w:t>
+        <w:t xml:space="preserve">2024-07-08</w:t>
       </w:r>
     </w:p>
     <w:sdt>
@@ -76,7 +76,7 @@
         </w:p>
       </w:sdtContent>
     </w:sdt>
-    <w:bookmarkStart w:id="32" w:name="multilevel-visualization"/>
+    <w:bookmarkStart w:id="34" w:name="multilevel-visualization"/>
     <w:p>
       <w:pPr>
         <w:pStyle w:val="Heading1"/>
@@ -298,7 +298,7 @@
       </w:tr>
     </w:tbl>
     <w:bookmarkEnd w:id="27"/>
-    <w:bookmarkStart w:id="31" w:name="sec-data"/>
+    <w:bookmarkStart w:id="33" w:name="sec-data"/>
     <w:p>
       <w:pPr>
         <w:pStyle w:val="Heading2"/>
@@ -307,62 +307,144 @@
         <w:t xml:space="preserve">1.2 The Data</w:t>
       </w:r>
     </w:p>
-    <w:p>
-      <w:pPr>
-        <w:pStyle w:val="FirstParagraph"/>
-      </w:pPr>
-      <w:r>
-        <w:t xml:space="preserve">The examples use the</w:t>
-      </w:r>
-      <w:r>
-        <w:t xml:space="preserve"> </w:t>
-      </w:r>
-      <w:r>
-        <w:rPr>
-          <w:rStyle w:val="VerbatimChar"/>
-        </w:rPr>
-        <w:t xml:space="preserve">simulated_multilevel_data.dta</w:t>
-      </w:r>
-      <w:r>
-        <w:t xml:space="preserve"> </w:t>
-      </w:r>
-      <w:r>
-        <w:t xml:space="preserve">file from</w:t>
-      </w:r>
-      <w:r>
-        <w:t xml:space="preserve"> </w:t>
-      </w:r>
-      <w:hyperlink r:id="rId28">
-        <w:r>
-          <w:rPr>
-            <w:rStyle w:val="Hyperlink"/>
-            <w:iCs/>
-            <w:i/>
-          </w:rPr>
-          <w:t xml:space="preserve">Multilevel Thinking</w:t>
-        </w:r>
-      </w:hyperlink>
-      <w:r>
-        <w:t xml:space="preserve">. Here is a</w:t>
-      </w:r>
-      <w:r>
-        <w:t xml:space="preserve"> </w:t>
-      </w:r>
-      <w:hyperlink r:id="rId29">
-        <w:r>
-          <w:rPr>
-            <w:rStyle w:val="Hyperlink"/>
-          </w:rPr>
-          <w:t xml:space="preserve">direct link</w:t>
-        </w:r>
-      </w:hyperlink>
-      <w:r>
-        <w:t xml:space="preserve"> </w:t>
-      </w:r>
-      <w:r>
-        <w:t xml:space="preserve">to download the data.</w:t>
-      </w:r>
-    </w:p>
+    <w:tbl>
+      <w:tblPr>
+        <w:tblStyle w:val="Table"/>
+        <w:tblLook w:firstRow="0" w:lastRow="0" w:firstColumn="0" w:lastColumn="0" w:noHBand="0" w:noVBand="0" w:val="0000"/>
+        <w:tblBorders>
+          <w:left w:val="single" w:sz="24" w:space="0" w:color="0758E5"/>
+        </w:tblBorders>
+        <w:tblCellMar>
+          <w:left w:w="0" w:type="dxa"/>
+          <w:right w:w="0" w:type="dxa"/>
+        </w:tblCellMar>
+        <w:tblInd w:w="164" w:type="dxa"/>
+      </w:tblPr>
+      <w:tr>
+        <w:trPr>
+          <w:cantSplit/>
+        </w:trPr>
+        <w:tc>
+          <w:tcPr>
+            <w:tcMar>
+              <w:left w:w="144" w:type="dxa"/>
+              <w:right w:w="144" w:type="dxa"/>
+            </w:tcMar>
+          </w:tcPr>
+          <w:p>
+            <w:pPr>
+              <w:pStyle w:val="FirstParagraph"/>
+            </w:pPr>
+            <w:pPr>
+              <w:spacing w:before="0" w:after="8"/>
+              <w:jc w:val="center"/>
+            </w:pPr>
+            <w:r>
+              <w:drawing>
+                <wp:inline>
+                  <wp:extent cx="152400" cy="152400"/>
+                  <wp:effectExtent b="0" l="0" r="0" t="0"/>
+                  <wp:docPr descr="" title="" id="29" name="Picture"/>
+                  <a:graphic>
+                    <a:graphicData uri="http://schemas.openxmlformats.org/drawingml/2006/picture">
+                      <pic:pic>
+                        <pic:nvPicPr>
+                          <pic:cNvPr descr="/Applications/quarto/share/formats/docx/note.png" id="30" name="Picture"/>
+                          <pic:cNvPicPr>
+                            <a:picLocks noChangeArrowheads="1" noChangeAspect="1"/>
+                          </pic:cNvPicPr>
+                        </pic:nvPicPr>
+                        <pic:blipFill>
+                          <a:blip r:embed="rId28"/>
+                          <a:stretch>
+                            <a:fillRect/>
+                          </a:stretch>
+                        </pic:blipFill>
+                        <pic:spPr bwMode="auto">
+                          <a:xfrm>
+                            <a:off x="0" y="0"/>
+                            <a:ext cx="152400" cy="152400"/>
+                          </a:xfrm>
+                          <a:prstGeom prst="rect">
+                            <a:avLst/>
+                          </a:prstGeom>
+                          <a:noFill/>
+                          <a:ln w="9525">
+                            <a:noFill/>
+                            <a:headEnd/>
+                            <a:tailEnd/>
+                          </a:ln>
+                        </pic:spPr>
+                      </pic:pic>
+                    </a:graphicData>
+                  </a:graphic>
+                </wp:inline>
+              </w:drawing>
+            </w:r>
+          </w:p>
+        </w:tc>
+        <w:tc>
+          <w:p>
+            <w:pPr>
+              <w:pStyle w:val="BodyText"/>
+            </w:pPr>
+            <w:pPr>
+              <w:spacing w:before="16" w:after="64"/>
+            </w:pPr>
+            <w:r>
+              <w:rPr>
+                <w:bCs/>
+                <w:b/>
+              </w:rPr>
+              <w:t xml:space="preserve">Dataset</w:t>
+            </w:r>
+          </w:p>
+          <w:p>
+            <w:pPr>
+              <w:pStyle w:val="BodyText"/>
+            </w:pPr>
+            <w:pPr>
+              <w:spacing w:before="16" w:after="16"/>
+            </w:pPr>
+            <w:r>
+              <w:t xml:space="preserve">The examples use the</w:t>
+            </w:r>
+            <w:r>
+              <w:t xml:space="preserve"> </w:t>
+            </w:r>
+            <w:r>
+              <w:rPr>
+                <w:rStyle w:val="VerbatimChar"/>
+              </w:rPr>
+              <w:t xml:space="preserve">simulated_multilevel_data.dta</w:t>
+            </w:r>
+            <w:r>
+              <w:t xml:space="preserve"> </w:t>
+            </w:r>
+            <w:r>
+              <w:t xml:space="preserve">file. Here is a</w:t>
+            </w:r>
+            <w:r>
+              <w:t xml:space="preserve"> </w:t>
+            </w:r>
+            <w:hyperlink r:id="rId31">
+              <w:r>
+                <w:rPr>
+                  <w:rStyle w:val="Hyperlink"/>
+                </w:rPr>
+                <w:t xml:space="preserve">direct link</w:t>
+              </w:r>
+            </w:hyperlink>
+            <w:r>
+              <w:t xml:space="preserve"> </w:t>
+            </w:r>
+            <w:r>
+              <w:t xml:space="preserve">to download the data.</w:t>
+            </w:r>
+          </w:p>
+        </w:tc>
+      </w:tr>
+    </w:tbl>
     <w:tbl>
       <w:tblPr>
         <w:tblStyle w:val="Table"/>
@@ -377,7 +459,7 @@
       <w:tr>
         <w:tc>
           <w:tcPr/>
-          <w:bookmarkStart w:id="30" w:name="tbl-multilingual1"/>
+          <w:bookmarkStart w:id="32" w:name="tbl-multilingual1"/>
           <w:p>
             <w:pPr>
               <w:jc w:val="center"/>
@@ -1293,14 +1375,14 @@
               </w:tc>
             </w:tr>
           </w:tbl>
-          <w:bookmarkEnd w:id="30"/>
+          <w:bookmarkEnd w:id="32"/>
           <w:p/>
         </w:tc>
       </w:tr>
     </w:tbl>
-    <w:bookmarkEnd w:id="31"/>
-    <w:bookmarkEnd w:id="32"/>
-    <w:bookmarkStart w:id="95" w:name="graphs"/>
+    <w:bookmarkEnd w:id="33"/>
+    <w:bookmarkEnd w:id="34"/>
+    <w:bookmarkStart w:id="97" w:name="graphs"/>
     <w:p>
       <w:pPr>
         <w:pStyle w:val="Heading1"/>
@@ -1346,18 +1428,18 @@
                 <wp:inline>
                   <wp:extent cx="152400" cy="152400"/>
                   <wp:effectExtent b="0" l="0" r="0" t="0"/>
-                  <wp:docPr descr="" title="" id="34" name="Picture"/>
+                  <wp:docPr descr="" title="" id="36" name="Picture"/>
                   <a:graphic>
                     <a:graphicData uri="http://schemas.openxmlformats.org/drawingml/2006/picture">
                       <pic:pic>
                         <pic:nvPicPr>
-                          <pic:cNvPr descr="/Applications/quarto/share/formats/docx/caution.png" id="35" name="Picture"/>
+                          <pic:cNvPr descr="/Applications/quarto/share/formats/docx/caution.png" id="37" name="Picture"/>
                           <pic:cNvPicPr>
                             <a:picLocks noChangeArrowheads="1" noChangeAspect="1"/>
                           </pic:cNvPicPr>
                         </pic:nvPicPr>
                         <pic:blipFill>
-                          <a:blip r:embed="rId33"/>
+                          <a:blip r:embed="rId35"/>
                           <a:stretch>
                             <a:fillRect/>
                           </a:stretch>
@@ -1409,7 +1491,7 @@
               <w:spacing w:before="16" w:after="16"/>
             </w:pPr>
             <w:r>
-              <w:t xml:space="preserve">Across software platforms pay attention to the order of variables. I generally use</w:t>
+              <w:t xml:space="preserve">Across software platforms, pay attention to the order of variables. I generally use</w:t>
             </w:r>
             <w:r>
               <w:t xml:space="preserve"> </w:t>
@@ -1471,13 +1553,13 @@
               <w:t xml:space="preserve"> </w:t>
             </w:r>
             <w:r>
-              <w:t xml:space="preserve">variable along the vertical axis. Different software asks for the variables to be listed in different order so it is worth paying close attention to the syntax.</w:t>
+              <w:t xml:space="preserve">variable along the vertical axis. Different software asks for the variables to be listed in different order, or different ways, so it is worth paying close attention to the syntax.</w:t>
             </w:r>
           </w:p>
         </w:tc>
       </w:tr>
     </w:tbl>
-    <w:bookmarkStart w:id="54" w:name="scatterplots"/>
+    <w:bookmarkStart w:id="56" w:name="scatterplots"/>
     <w:p>
       <w:pPr>
         <w:pStyle w:val="Heading2"/>
@@ -1534,7 +1616,7 @@
         <w:t xml:space="preserve">Stata</w:t>
       </w:r>
     </w:p>
-    <w:bookmarkStart w:id="36" w:name="get-the-data"/>
+    <w:bookmarkStart w:id="38" w:name="get-the-data"/>
     <w:p>
       <w:pPr>
         <w:pStyle w:val="Heading4"/>
@@ -1563,8 +1645,8 @@
         <w:t xml:space="preserve"> simulated_multilevel_data.dta</w:t>
       </w:r>
     </w:p>
-    <w:bookmarkEnd w:id="36"/>
-    <w:bookmarkStart w:id="41" w:name="scatterplot"/>
+    <w:bookmarkEnd w:id="38"/>
+    <w:bookmarkStart w:id="43" w:name="scatterplot"/>
     <w:p>
       <w:pPr>
         <w:pStyle w:val="Heading4"/>
@@ -1778,7 +1860,7 @@
       <w:tr>
         <w:tc>
           <w:tcPr/>
-          <w:bookmarkStart w:id="40" w:name="fig-Stata"/>
+          <w:bookmarkStart w:id="42" w:name="fig-Stata"/>
           <w:p>
             <w:pPr>
               <w:pStyle w:val="Compact"/>
@@ -1789,18 +1871,18 @@
                 <wp:inline>
                   <wp:extent cx="5943600" cy="3569480"/>
                   <wp:effectExtent b="0" l="0" r="0" t="0"/>
-                  <wp:docPr descr="" title="" id="38" name="Picture"/>
+                  <wp:docPr descr="" title="" id="40" name="Picture"/>
                   <a:graphic>
                     <a:graphicData uri="http://schemas.openxmlformats.org/drawingml/2006/picture">
                       <pic:pic>
                         <pic:nvPicPr>
-                          <pic:cNvPr descr="scatter.png" id="39" name="Picture"/>
+                          <pic:cNvPr descr="scatter.png" id="41" name="Picture"/>
                           <pic:cNvPicPr>
                             <a:picLocks noChangeArrowheads="1" noChangeAspect="1"/>
                           </pic:cNvPicPr>
                         </pic:nvPicPr>
                         <pic:blipFill>
-                          <a:blip r:embed="rId37"/>
+                          <a:blip r:embed="rId39"/>
                           <a:stretch>
                             <a:fillRect/>
                           </a:stretch>
@@ -1840,11 +1922,11 @@
               <w:t xml:space="preserve">Figure 2.1: Outcome by Parental Warmth (Stata)</w:t>
             </w:r>
           </w:p>
-          <w:bookmarkEnd w:id="40"/>
+          <w:bookmarkEnd w:id="42"/>
         </w:tc>
       </w:tr>
     </w:tbl>
-    <w:bookmarkEnd w:id="41"/>
+    <w:bookmarkEnd w:id="43"/>
     <w:p>
       <w:pPr>
         <w:pStyle w:val="Heading3"/>
@@ -1853,7 +1935,7 @@
         <w:t xml:space="preserve">R</w:t>
       </w:r>
     </w:p>
-    <w:bookmarkStart w:id="42" w:name="get-the-data-1"/>
+    <w:bookmarkStart w:id="44" w:name="get-the-data-1"/>
     <w:p>
       <w:pPr>
         <w:pStyle w:val="Heading4"/>
@@ -1927,8 +2009,8 @@
         <w:t xml:space="preserve">)</w:t>
       </w:r>
     </w:p>
-    <w:bookmarkEnd w:id="42"/>
-    <w:bookmarkStart w:id="47" w:name="scatterplot-1"/>
+    <w:bookmarkEnd w:id="44"/>
+    <w:bookmarkStart w:id="49" w:name="scatterplot-1"/>
     <w:p>
       <w:pPr>
         <w:pStyle w:val="Heading4"/>
@@ -2118,7 +2200,7 @@
       <w:tr>
         <w:tc>
           <w:tcPr/>
-          <w:bookmarkStart w:id="46" w:name="fig-R"/>
+          <w:bookmarkStart w:id="48" w:name="fig-R"/>
           <w:p>
             <w:pPr>
               <w:pStyle w:val="Compact"/>
@@ -2129,18 +2211,18 @@
                 <wp:inline>
                   <wp:extent cx="5943600" cy="3566160"/>
                   <wp:effectExtent b="0" l="0" r="0" t="0"/>
-                  <wp:docPr descr="" title="" id="44" name="Picture"/>
+                  <wp:docPr descr="" title="" id="46" name="Picture"/>
                   <a:graphic>
                     <a:graphicData uri="http://schemas.openxmlformats.org/drawingml/2006/picture">
                       <pic:pic>
                         <pic:nvPicPr>
-                          <pic:cNvPr descr="graphs_files/figure-docx/fig-R-1.png" id="45" name="Picture"/>
+                          <pic:cNvPr descr="graphs_files/figure-docx/fig-R-1.png" id="47" name="Picture"/>
                           <pic:cNvPicPr>
                             <a:picLocks noChangeArrowheads="1" noChangeAspect="1"/>
                           </pic:cNvPicPr>
                         </pic:nvPicPr>
                         <pic:blipFill>
-                          <a:blip r:embed="rId43"/>
+                          <a:blip r:embed="rId45"/>
                           <a:stretch>
                             <a:fillRect/>
                           </a:stretch>
@@ -2180,11 +2262,11 @@
               <w:t xml:space="preserve">Figure 2.2: Outcome by Parental Warmth (R)</w:t>
             </w:r>
           </w:p>
-          <w:bookmarkEnd w:id="46"/>
+          <w:bookmarkEnd w:id="48"/>
         </w:tc>
       </w:tr>
     </w:tbl>
-    <w:bookmarkEnd w:id="47"/>
+    <w:bookmarkEnd w:id="49"/>
     <w:p>
       <w:pPr>
         <w:pStyle w:val="Heading3"/>
@@ -2193,7 +2275,7 @@
         <w:t xml:space="preserve">Julia</w:t>
       </w:r>
     </w:p>
-    <w:bookmarkStart w:id="48" w:name="get-the-data-2"/>
+    <w:bookmarkStart w:id="50" w:name="get-the-data-2"/>
     <w:p>
       <w:pPr>
         <w:pStyle w:val="Heading4"/>
@@ -2345,8 +2427,8 @@
         <w:t xml:space="preserve">))</w:t>
       </w:r>
     </w:p>
-    <w:bookmarkEnd w:id="48"/>
-    <w:bookmarkStart w:id="53" w:name="scatterplot-2"/>
+    <w:bookmarkEnd w:id="50"/>
+    <w:bookmarkStart w:id="55" w:name="scatterplot-2"/>
     <w:p>
       <w:pPr>
         <w:pStyle w:val="Heading4"/>
@@ -2545,7 +2627,7 @@
       <w:tr>
         <w:tc>
           <w:tcPr/>
-          <w:bookmarkStart w:id="52" w:name="fig-Julia"/>
+          <w:bookmarkStart w:id="54" w:name="fig-Julia"/>
           <w:p>
             <w:pPr>
               <w:pStyle w:val="Compact"/>
@@ -2556,18 +2638,18 @@
                 <wp:inline>
                   <wp:extent cx="5943600" cy="3962400"/>
                   <wp:effectExtent b="0" l="0" r="0" t="0"/>
-                  <wp:docPr descr="" title="" id="50" name="Picture"/>
+                  <wp:docPr descr="" title="" id="52" name="Picture"/>
                   <a:graphic>
                     <a:graphicData uri="http://schemas.openxmlformats.org/drawingml/2006/picture">
                       <pic:pic>
                         <pic:nvPicPr>
-                          <pic:cNvPr descr="graphs_files/figure-docx/fig-Julia-J1.png" id="51" name="Picture"/>
+                          <pic:cNvPr descr="graphs_files/figure-docx/fig-Julia-J1.png" id="53" name="Picture"/>
                           <pic:cNvPicPr>
                             <a:picLocks noChangeArrowheads="1" noChangeAspect="1"/>
                           </pic:cNvPicPr>
                         </pic:nvPicPr>
                         <pic:blipFill>
-                          <a:blip r:embed="rId49"/>
+                          <a:blip r:embed="rId51"/>
                           <a:stretch>
                             <a:fillRect/>
                           </a:stretch>
@@ -2607,13 +2689,13 @@
               <w:t xml:space="preserve">Figure 2.3: Outcome by Parental Warmth (Julia)</w:t>
             </w:r>
           </w:p>
-          <w:bookmarkEnd w:id="52"/>
+          <w:bookmarkEnd w:id="54"/>
         </w:tc>
       </w:tr>
     </w:tbl>
-    <w:bookmarkEnd w:id="53"/>
-    <w:bookmarkEnd w:id="54"/>
-    <w:bookmarkStart w:id="73" w:name="line-graph-linear-trend"/>
+    <w:bookmarkEnd w:id="55"/>
+    <w:bookmarkEnd w:id="56"/>
+    <w:bookmarkStart w:id="75" w:name="line-graph-linear-trend"/>
     <w:p>
       <w:pPr>
         <w:pStyle w:val="Heading2"/>
@@ -2638,7 +2720,7 @@
         <w:t xml:space="preserve">Stata</w:t>
       </w:r>
     </w:p>
-    <w:bookmarkStart w:id="55" w:name="get-the-data-3"/>
+    <w:bookmarkStart w:id="57" w:name="get-the-data-3"/>
     <w:p>
       <w:pPr>
         <w:pStyle w:val="Heading4"/>
@@ -2667,8 +2749,8 @@
         <w:t xml:space="preserve"> simulated_multilevel_data.dta</w:t>
       </w:r>
     </w:p>
-    <w:bookmarkEnd w:id="55"/>
-    <w:bookmarkStart w:id="60" w:name="line-graph"/>
+    <w:bookmarkEnd w:id="57"/>
+    <w:bookmarkStart w:id="62" w:name="line-graph"/>
     <w:p>
       <w:pPr>
         <w:pStyle w:val="Heading4"/>
@@ -2882,7 +2964,7 @@
       <w:tr>
         <w:tc>
           <w:tcPr/>
-          <w:bookmarkStart w:id="59" w:name="fig-Statalfit"/>
+          <w:bookmarkStart w:id="61" w:name="fig-Statalfit"/>
           <w:p>
             <w:pPr>
               <w:pStyle w:val="Compact"/>
@@ -2893,18 +2975,18 @@
                 <wp:inline>
                   <wp:extent cx="5943600" cy="3569480"/>
                   <wp:effectExtent b="0" l="0" r="0" t="0"/>
-                  <wp:docPr descr="" title="" id="57" name="Picture"/>
+                  <wp:docPr descr="" title="" id="59" name="Picture"/>
                   <a:graphic>
                     <a:graphicData uri="http://schemas.openxmlformats.org/drawingml/2006/picture">
                       <pic:pic>
                         <pic:nvPicPr>
-                          <pic:cNvPr descr="lfit.png" id="58" name="Picture"/>
+                          <pic:cNvPr descr="lfit.png" id="60" name="Picture"/>
                           <pic:cNvPicPr>
                             <a:picLocks noChangeArrowheads="1" noChangeAspect="1"/>
                           </pic:cNvPicPr>
                         </pic:nvPicPr>
                         <pic:blipFill>
-                          <a:blip r:embed="rId56"/>
+                          <a:blip r:embed="rId58"/>
                           <a:stretch>
                             <a:fillRect/>
                           </a:stretch>
@@ -2944,11 +3026,11 @@
               <w:t xml:space="preserve">Figure 2.4: Outcome by Parental Warmth (Stata)</w:t>
             </w:r>
           </w:p>
-          <w:bookmarkEnd w:id="59"/>
+          <w:bookmarkEnd w:id="61"/>
         </w:tc>
       </w:tr>
     </w:tbl>
-    <w:bookmarkEnd w:id="60"/>
+    <w:bookmarkEnd w:id="62"/>
     <w:p>
       <w:pPr>
         <w:pStyle w:val="Heading3"/>
@@ -2957,7 +3039,7 @@
         <w:t xml:space="preserve">R</w:t>
       </w:r>
     </w:p>
-    <w:bookmarkStart w:id="61" w:name="get-the-data-4"/>
+    <w:bookmarkStart w:id="63" w:name="get-the-data-4"/>
     <w:p>
       <w:pPr>
         <w:pStyle w:val="Heading4"/>
@@ -3031,8 +3113,8 @@
         <w:t xml:space="preserve">)</w:t>
       </w:r>
     </w:p>
-    <w:bookmarkEnd w:id="61"/>
-    <w:bookmarkStart w:id="66" w:name="line-graph-1"/>
+    <w:bookmarkEnd w:id="63"/>
+    <w:bookmarkStart w:id="68" w:name="line-graph-1"/>
     <w:p>
       <w:pPr>
         <w:pStyle w:val="Heading4"/>
@@ -3240,7 +3322,7 @@
       <w:tr>
         <w:tc>
           <w:tcPr/>
-          <w:bookmarkStart w:id="65" w:name="fig-Rlfit"/>
+          <w:bookmarkStart w:id="67" w:name="fig-Rlfit"/>
           <w:p>
             <w:pPr>
               <w:pStyle w:val="Compact"/>
@@ -3251,18 +3333,18 @@
                 <wp:inline>
                   <wp:extent cx="5943600" cy="3566160"/>
                   <wp:effectExtent b="0" l="0" r="0" t="0"/>
-                  <wp:docPr descr="" title="" id="63" name="Picture"/>
+                  <wp:docPr descr="" title="" id="65" name="Picture"/>
                   <a:graphic>
                     <a:graphicData uri="http://schemas.openxmlformats.org/drawingml/2006/picture">
                       <pic:pic>
                         <pic:nvPicPr>
-                          <pic:cNvPr descr="graphs_files/figure-docx/fig-Rlfit-1.png" id="64" name="Picture"/>
+                          <pic:cNvPr descr="graphs_files/figure-docx/fig-Rlfit-1.png" id="66" name="Picture"/>
                           <pic:cNvPicPr>
                             <a:picLocks noChangeArrowheads="1" noChangeAspect="1"/>
                           </pic:cNvPicPr>
                         </pic:nvPicPr>
                         <pic:blipFill>
-                          <a:blip r:embed="rId62"/>
+                          <a:blip r:embed="rId64"/>
                           <a:stretch>
                             <a:fillRect/>
                           </a:stretch>
@@ -3302,11 +3384,11 @@
               <w:t xml:space="preserve">Figure 2.5: Outcome by Parental Warmth (R)</w:t>
             </w:r>
           </w:p>
-          <w:bookmarkEnd w:id="65"/>
+          <w:bookmarkEnd w:id="67"/>
         </w:tc>
       </w:tr>
     </w:tbl>
-    <w:bookmarkEnd w:id="66"/>
+    <w:bookmarkEnd w:id="68"/>
     <w:p>
       <w:pPr>
         <w:pStyle w:val="Heading3"/>
@@ -3315,7 +3397,7 @@
         <w:t xml:space="preserve">Julia</w:t>
       </w:r>
     </w:p>
-    <w:bookmarkStart w:id="67" w:name="get-the-data-5"/>
+    <w:bookmarkStart w:id="69" w:name="get-the-data-5"/>
     <w:p>
       <w:pPr>
         <w:pStyle w:val="Heading4"/>
@@ -3467,8 +3549,8 @@
         <w:t xml:space="preserve">))</w:t>
       </w:r>
     </w:p>
-    <w:bookmarkEnd w:id="67"/>
-    <w:bookmarkStart w:id="72" w:name="line-graph-2"/>
+    <w:bookmarkEnd w:id="69"/>
+    <w:bookmarkStart w:id="74" w:name="line-graph-2"/>
     <w:p>
       <w:pPr>
         <w:pStyle w:val="Heading4"/>
@@ -3838,7 +3920,7 @@
       <w:tr>
         <w:tc>
           <w:tcPr/>
-          <w:bookmarkStart w:id="71" w:name="fig-Julialfit"/>
+          <w:bookmarkStart w:id="73" w:name="fig-Julialfit"/>
           <w:p>
             <w:pPr>
               <w:pStyle w:val="Compact"/>
@@ -3849,18 +3931,18 @@
                 <wp:inline>
                   <wp:extent cx="5943600" cy="3962400"/>
                   <wp:effectExtent b="0" l="0" r="0" t="0"/>
-                  <wp:docPr descr="" title="" id="69" name="Picture"/>
+                  <wp:docPr descr="" title="" id="71" name="Picture"/>
                   <a:graphic>
                     <a:graphicData uri="http://schemas.openxmlformats.org/drawingml/2006/picture">
                       <pic:pic>
                         <pic:nvPicPr>
-                          <pic:cNvPr descr="graphs_files/figure-docx/fig-Julialfit-J1.png" id="70" name="Picture"/>
+                          <pic:cNvPr descr="graphs_files/figure-docx/fig-Julialfit-J1.png" id="72" name="Picture"/>
                           <pic:cNvPicPr>
                             <a:picLocks noChangeArrowheads="1" noChangeAspect="1"/>
                           </pic:cNvPicPr>
                         </pic:nvPicPr>
                         <pic:blipFill>
-                          <a:blip r:embed="rId68"/>
+                          <a:blip r:embed="rId70"/>
                           <a:stretch>
                             <a:fillRect/>
                           </a:stretch>
@@ -3900,13 +3982,13 @@
               <w:t xml:space="preserve">Figure 2.6: Outcome by Parental Warmth (Julia)</w:t>
             </w:r>
           </w:p>
-          <w:bookmarkEnd w:id="71"/>
+          <w:bookmarkEnd w:id="73"/>
         </w:tc>
       </w:tr>
     </w:tbl>
-    <w:bookmarkEnd w:id="72"/>
-    <w:bookmarkEnd w:id="73"/>
-    <w:bookmarkStart w:id="94" w:name="spaghetti-plots"/>
+    <w:bookmarkEnd w:id="74"/>
+    <w:bookmarkEnd w:id="75"/>
+    <w:bookmarkStart w:id="96" w:name="spaghetti-plots"/>
     <w:p>
       <w:pPr>
         <w:pStyle w:val="Heading2"/>
@@ -4001,7 +4083,7 @@
         <w:t xml:space="preserve">to install this command.</w:t>
       </w:r>
     </w:p>
-    <w:bookmarkStart w:id="74" w:name="get-the-data-6"/>
+    <w:bookmarkStart w:id="76" w:name="get-the-data-6"/>
     <w:p>
       <w:pPr>
         <w:pStyle w:val="Heading4"/>
@@ -4030,8 +4112,8 @@
         <w:t xml:space="preserve"> simulated_multilevel_data.dta</w:t>
       </w:r>
     </w:p>
-    <w:bookmarkEnd w:id="74"/>
-    <w:bookmarkStart w:id="81" w:name="spaghetti-plot"/>
+    <w:bookmarkEnd w:id="76"/>
+    <w:bookmarkStart w:id="83" w:name="spaghetti-plot"/>
     <w:p>
       <w:pPr>
         <w:pStyle w:val="Heading4"/>
@@ -4077,12 +4159,12 @@
                 <wp:inline>
                   <wp:extent cx="152400" cy="152400"/>
                   <wp:effectExtent b="0" l="0" r="0" t="0"/>
-                  <wp:docPr descr="" title="" id="75" name="Picture"/>
+                  <wp:docPr descr="" title="" id="77" name="Picture"/>
                   <a:graphic>
                     <a:graphicData uri="http://schemas.openxmlformats.org/drawingml/2006/picture">
                       <pic:pic>
                         <pic:nvPicPr>
-                          <pic:cNvPr descr="/Applications/quarto/share/formats/docx/tip.png" id="76" name="Picture"/>
+                          <pic:cNvPr descr="/Applications/quarto/share/formats/docx/tip.png" id="78" name="Picture"/>
                           <pic:cNvPicPr>
                             <a:picLocks noChangeArrowheads="1" noChangeAspect="1"/>
                           </pic:cNvPicPr>
@@ -4375,7 +4457,7 @@
       <w:tr>
         <w:tc>
           <w:tcPr/>
-          <w:bookmarkStart w:id="80" w:name="fig-Stataspagplot"/>
+          <w:bookmarkStart w:id="82" w:name="fig-Stataspagplot"/>
           <w:p>
             <w:pPr>
               <w:pStyle w:val="Compact"/>
@@ -4386,18 +4468,18 @@
                 <wp:inline>
                   <wp:extent cx="5943600" cy="3569480"/>
                   <wp:effectExtent b="0" l="0" r="0" t="0"/>
-                  <wp:docPr descr="" title="" id="78" name="Picture"/>
+                  <wp:docPr descr="" title="" id="80" name="Picture"/>
                   <a:graphic>
                     <a:graphicData uri="http://schemas.openxmlformats.org/drawingml/2006/picture">
                       <pic:pic>
                         <pic:nvPicPr>
-                          <pic:cNvPr descr="spagplot.png" id="79" name="Picture"/>
+                          <pic:cNvPr descr="spagplot.png" id="81" name="Picture"/>
                           <pic:cNvPicPr>
                             <a:picLocks noChangeArrowheads="1" noChangeAspect="1"/>
                           </pic:cNvPicPr>
                         </pic:nvPicPr>
                         <pic:blipFill>
-                          <a:blip r:embed="rId77"/>
+                          <a:blip r:embed="rId79"/>
                           <a:stretch>
                             <a:fillRect/>
                           </a:stretch>
@@ -4437,11 +4519,11 @@
               <w:t xml:space="preserve">Figure 2.7: Outcome by Parental Warmth (Stata)</w:t>
             </w:r>
           </w:p>
-          <w:bookmarkEnd w:id="80"/>
+          <w:bookmarkEnd w:id="82"/>
         </w:tc>
       </w:tr>
     </w:tbl>
-    <w:bookmarkEnd w:id="81"/>
+    <w:bookmarkEnd w:id="83"/>
     <w:p>
       <w:pPr>
         <w:pStyle w:val="Heading3"/>
@@ -4450,7 +4532,7 @@
         <w:t xml:space="preserve">R</w:t>
       </w:r>
     </w:p>
-    <w:bookmarkStart w:id="82" w:name="get-the-data-7"/>
+    <w:bookmarkStart w:id="84" w:name="get-the-data-7"/>
     <w:p>
       <w:pPr>
         <w:pStyle w:val="Heading4"/>
@@ -4524,8 +4606,8 @@
         <w:t xml:space="preserve">)</w:t>
       </w:r>
     </w:p>
-    <w:bookmarkEnd w:id="82"/>
-    <w:bookmarkStart w:id="87" w:name="spaghetti-plot-1"/>
+    <w:bookmarkEnd w:id="84"/>
+    <w:bookmarkStart w:id="89" w:name="spaghetti-plot-1"/>
     <w:p>
       <w:pPr>
         <w:pStyle w:val="Heading4"/>
@@ -4955,7 +5037,7 @@
       <w:tr>
         <w:tc>
           <w:tcPr/>
-          <w:bookmarkStart w:id="86" w:name="fig-Rspagplot"/>
+          <w:bookmarkStart w:id="88" w:name="fig-Rspagplot"/>
           <w:p>
             <w:pPr>
               <w:pStyle w:val="Compact"/>
@@ -4966,18 +5048,18 @@
                 <wp:inline>
                   <wp:extent cx="5943600" cy="3566160"/>
                   <wp:effectExtent b="0" l="0" r="0" t="0"/>
-                  <wp:docPr descr="" title="" id="84" name="Picture"/>
+                  <wp:docPr descr="" title="" id="86" name="Picture"/>
                   <a:graphic>
                     <a:graphicData uri="http://schemas.openxmlformats.org/drawingml/2006/picture">
                       <pic:pic>
                         <pic:nvPicPr>
-                          <pic:cNvPr descr="graphs_files/figure-docx/fig-Rspagplot-1.png" id="85" name="Picture"/>
+                          <pic:cNvPr descr="graphs_files/figure-docx/fig-Rspagplot-1.png" id="87" name="Picture"/>
                           <pic:cNvPicPr>
                             <a:picLocks noChangeArrowheads="1" noChangeAspect="1"/>
                           </pic:cNvPicPr>
                         </pic:nvPicPr>
                         <pic:blipFill>
-                          <a:blip r:embed="rId83"/>
+                          <a:blip r:embed="rId85"/>
                           <a:stretch>
                             <a:fillRect/>
                           </a:stretch>
@@ -5017,11 +5099,11 @@
               <w:t xml:space="preserve">Figure 2.8: Outcome by Parental Warmth (R)</w:t>
             </w:r>
           </w:p>
-          <w:bookmarkEnd w:id="86"/>
+          <w:bookmarkEnd w:id="88"/>
         </w:tc>
       </w:tr>
     </w:tbl>
-    <w:bookmarkEnd w:id="87"/>
+    <w:bookmarkEnd w:id="89"/>
     <w:p>
       <w:pPr>
         <w:pStyle w:val="Heading3"/>
@@ -5030,7 +5112,7 @@
         <w:t xml:space="preserve">Julia</w:t>
       </w:r>
     </w:p>
-    <w:bookmarkStart w:id="88" w:name="get-the-data-8"/>
+    <w:bookmarkStart w:id="90" w:name="get-the-data-8"/>
     <w:p>
       <w:pPr>
         <w:pStyle w:val="Heading4"/>
@@ -5182,8 +5264,8 @@
         <w:t xml:space="preserve">))</w:t>
       </w:r>
     </w:p>
-    <w:bookmarkEnd w:id="88"/>
-    <w:bookmarkStart w:id="93" w:name="spaghetti-plot-2"/>
+    <w:bookmarkEnd w:id="90"/>
+    <w:bookmarkStart w:id="95" w:name="spaghetti-plot-2"/>
     <w:p>
       <w:pPr>
         <w:pStyle w:val="Heading4"/>
@@ -5541,7 +5623,7 @@
       <w:tr>
         <w:tc>
           <w:tcPr/>
-          <w:bookmarkStart w:id="92" w:name="fig-Juliaspagplot"/>
+          <w:bookmarkStart w:id="94" w:name="fig-Juliaspagplot"/>
           <w:p>
             <w:pPr>
               <w:pStyle w:val="Compact"/>
@@ -5552,18 +5634,18 @@
                 <wp:inline>
                   <wp:extent cx="5943600" cy="3962400"/>
                   <wp:effectExtent b="0" l="0" r="0" t="0"/>
-                  <wp:docPr descr="" title="" id="90" name="Picture"/>
+                  <wp:docPr descr="" title="" id="92" name="Picture"/>
                   <a:graphic>
                     <a:graphicData uri="http://schemas.openxmlformats.org/drawingml/2006/picture">
                       <pic:pic>
                         <pic:nvPicPr>
-                          <pic:cNvPr descr="graphs_files/figure-docx/fig-Juliaspagplot-J1.png" id="91" name="Picture"/>
+                          <pic:cNvPr descr="graphs_files/figure-docx/fig-Juliaspagplot-J1.png" id="93" name="Picture"/>
                           <pic:cNvPicPr>
                             <a:picLocks noChangeArrowheads="1" noChangeAspect="1"/>
                           </pic:cNvPicPr>
                         </pic:nvPicPr>
                         <pic:blipFill>
-                          <a:blip r:embed="rId89"/>
+                          <a:blip r:embed="rId91"/>
                           <a:stretch>
                             <a:fillRect/>
                           </a:stretch>
@@ -5603,14 +5685,14 @@
               <w:t xml:space="preserve">Figure 2.9: Outcome by Parental Warmth (Julia)</w:t>
             </w:r>
           </w:p>
-          <w:bookmarkEnd w:id="92"/>
+          <w:bookmarkEnd w:id="94"/>
         </w:tc>
       </w:tr>
     </w:tbl>
-    <w:bookmarkEnd w:id="93"/>
-    <w:bookmarkEnd w:id="94"/>
     <w:bookmarkEnd w:id="95"/>
-    <w:bookmarkStart w:id="105" w:name="references"/>
+    <w:bookmarkEnd w:id="96"/>
+    <w:bookmarkEnd w:id="97"/>
+    <w:bookmarkStart w:id="107" w:name="references"/>
     <w:p>
       <w:pPr>
         <w:pStyle w:val="Heading1"/>
@@ -5619,8 +5701,8 @@
         <w:t xml:space="preserve">References</w:t>
       </w:r>
     </w:p>
-    <w:bookmarkStart w:id="104" w:name="refs"/>
-    <w:bookmarkStart w:id="97" w:name="ref-JuliaArticle"/>
+    <w:bookmarkStart w:id="106" w:name="refs"/>
+    <w:bookmarkStart w:id="99" w:name="ref-JuliaArticle"/>
     <w:p>
       <w:pPr>
         <w:pStyle w:val="Bibliography"/>
@@ -5653,7 +5735,7 @@
       <w:r>
         <w:t xml:space="preserve"> </w:t>
       </w:r>
-      <w:hyperlink r:id="rId96">
+      <w:hyperlink r:id="rId98">
         <w:r>
           <w:rPr>
             <w:rStyle w:val="Hyperlink"/>
@@ -5665,8 +5747,8 @@
         <w:t xml:space="preserve">.</w:t>
       </w:r>
     </w:p>
-    <w:bookmarkEnd w:id="97"/>
-    <w:bookmarkStart w:id="98" w:name="ref-Cash2017"/>
+    <w:bookmarkEnd w:id="99"/>
+    <w:bookmarkStart w:id="100" w:name="ref-Cash2017"/>
     <w:p>
       <w:pPr>
         <w:pStyle w:val="Bibliography"/>
@@ -5700,8 +5782,8 @@
         <w:t xml:space="preserve">.</w:t>
       </w:r>
     </w:p>
-    <w:bookmarkEnd w:id="98"/>
-    <w:bookmarkStart w:id="100" w:name="ref-RProgram"/>
+    <w:bookmarkEnd w:id="100"/>
+    <w:bookmarkStart w:id="102" w:name="ref-RProgram"/>
     <w:p>
       <w:pPr>
         <w:pStyle w:val="Bibliography"/>
@@ -5725,7 +5807,7 @@
       <w:r>
         <w:t xml:space="preserve"> </w:t>
       </w:r>
-      <w:hyperlink r:id="rId99">
+      <w:hyperlink r:id="rId101">
         <w:r>
           <w:rPr>
             <w:rStyle w:val="Hyperlink"/>
@@ -5737,8 +5819,8 @@
         <w:t xml:space="preserve">.</w:t>
       </w:r>
     </w:p>
-    <w:bookmarkEnd w:id="100"/>
-    <w:bookmarkStart w:id="101" w:name="ref-StataCorp2023"/>
+    <w:bookmarkEnd w:id="102"/>
+    <w:bookmarkStart w:id="103" w:name="ref-StataCorp2023"/>
     <w:p>
       <w:pPr>
         <w:pStyle w:val="Bibliography"/>
@@ -5760,8 +5842,8 @@
         <w:t xml:space="preserve">. Stata Press.</w:t>
       </w:r>
     </w:p>
-    <w:bookmarkEnd w:id="101"/>
-    <w:bookmarkStart w:id="103" w:name="ref-Wickham2016"/>
+    <w:bookmarkEnd w:id="103"/>
+    <w:bookmarkStart w:id="105" w:name="ref-Wickham2016"/>
     <w:p>
       <w:pPr>
         <w:pStyle w:val="Bibliography"/>
@@ -5792,7 +5874,7 @@
       <w:r>
         <w:t xml:space="preserve"> </w:t>
       </w:r>
-      <w:hyperlink r:id="rId102">
+      <w:hyperlink r:id="rId104">
         <w:r>
           <w:rPr>
             <w:rStyle w:val="Hyperlink"/>
@@ -5804,9 +5886,9 @@
         <w:t xml:space="preserve">.</w:t>
       </w:r>
     </w:p>
-    <w:bookmarkEnd w:id="103"/>
-    <w:bookmarkEnd w:id="104"/>
     <w:bookmarkEnd w:id="105"/>
+    <w:bookmarkEnd w:id="106"/>
+    <w:bookmarkEnd w:id="107"/>
     <w:sectPr>
       <w:footerReference r:id="rId9" w:type="even"/>
       <w:footerReference r:id="rId10" w:type="default"/>

</xml_diff>

<commit_message>
REBUILD w new reference doc for Word
</commit_message>
<xml_diff>
--- a/docs/Multilevel-Visualization.docx
+++ b/docs/Multilevel-Visualization.docx
@@ -35,7 +35,7 @@
         <w:pStyle w:val="Date"/>
       </w:pPr>
       <w:r>
-        <w:t xml:space="preserve">2024-07-21</w:t>
+        <w:t xml:space="preserve">2024-08-26</w:t>
       </w:r>
     </w:p>
     <w:sdt>
@@ -5906,7 +5906,7 @@
 </file>
 
 <file path=word/footer1.xml><?xml version="1.0" encoding="utf-8"?>
-<w:ftr xmlns:wpc="http://schemas.microsoft.com/office/word/2010/wordprocessingCanvas" xmlns:cx="http://schemas.microsoft.com/office/drawing/2014/chartex" xmlns:cx1="http://schemas.microsoft.com/office/drawing/2015/9/8/chartex" xmlns:cx2="http://schemas.microsoft.com/office/drawing/2015/10/21/chartex" xmlns:cx3="http://schemas.microsoft.com/office/drawing/2016/5/9/chartex" xmlns:cx4="http://schemas.microsoft.com/office/drawing/2016/5/10/chartex" xmlns:cx5="http://schemas.microsoft.com/office/drawing/2016/5/11/chartex" xmlns:cx6="http://schemas.microsoft.com/office/drawing/2016/5/12/chartex" xmlns:cx7="http://schemas.microsoft.com/office/drawing/2016/5/13/chartex" xmlns:cx8="http://schemas.microsoft.com/office/drawing/2016/5/14/chartex" xmlns:mc="http://schemas.openxmlformats.org/markup-compatibility/2006" xmlns:aink="http://schemas.microsoft.com/office/drawing/2016/ink" xmlns:am3d="http://schemas.microsoft.com/office/drawing/2017/model3d" xmlns:o="urn:schemas-microsoft-com:office:office" xmlns:oel="http://schemas.microsoft.com/office/2019/extlst" xmlns:r="http://schemas.openxmlformats.org/officeDocument/2006/relationships" xmlns:m="http://schemas.openxmlformats.org/officeDocument/2006/math" xmlns:v="urn:schemas-microsoft-com:vml" xmlns:wp14="http://schemas.microsoft.com/office/word/2010/wordprocessingDrawing" xmlns:wp="http://schemas.openxmlformats.org/drawingml/2006/wordprocessingDrawing" xmlns:w10="urn:schemas-microsoft-com:office:word" xmlns:w="http://schemas.openxmlformats.org/wordprocessingml/2006/main" xmlns:w14="http://schemas.microsoft.com/office/word/2010/wordml" xmlns:w15="http://schemas.microsoft.com/office/word/2012/wordml" xmlns:w16cex="http://schemas.microsoft.com/office/word/2018/wordml/cex" xmlns:w16cid="http://schemas.microsoft.com/office/word/2016/wordml/cid" xmlns:w16="http://schemas.microsoft.com/office/word/2018/wordml" xmlns:w16sdtdh="http://schemas.microsoft.com/office/word/2020/wordml/sdtdatahash" xmlns:w16se="http://schemas.microsoft.com/office/word/2015/wordml/symex" xmlns:wpg="http://schemas.microsoft.com/office/word/2010/wordprocessingGroup" xmlns:wpi="http://schemas.microsoft.com/office/word/2010/wordprocessingInk" xmlns:wne="http://schemas.microsoft.com/office/word/2006/wordml" xmlns:wps="http://schemas.microsoft.com/office/word/2010/wordprocessingShape" mc:Ignorable="w14 w15 w16se w16cid w16 w16cex w16sdtdh wp14">
+<w:ftr xmlns:wpc="http://schemas.microsoft.com/office/word/2010/wordprocessingCanvas" xmlns:cx="http://schemas.microsoft.com/office/drawing/2014/chartex" xmlns:cx1="http://schemas.microsoft.com/office/drawing/2015/9/8/chartex" xmlns:cx2="http://schemas.microsoft.com/office/drawing/2015/10/21/chartex" xmlns:cx3="http://schemas.microsoft.com/office/drawing/2016/5/9/chartex" xmlns:cx4="http://schemas.microsoft.com/office/drawing/2016/5/10/chartex" xmlns:cx5="http://schemas.microsoft.com/office/drawing/2016/5/11/chartex" xmlns:cx6="http://schemas.microsoft.com/office/drawing/2016/5/12/chartex" xmlns:cx7="http://schemas.microsoft.com/office/drawing/2016/5/13/chartex" xmlns:cx8="http://schemas.microsoft.com/office/drawing/2016/5/14/chartex" xmlns:mc="http://schemas.openxmlformats.org/markup-compatibility/2006" xmlns:aink="http://schemas.microsoft.com/office/drawing/2016/ink" xmlns:am3d="http://schemas.microsoft.com/office/drawing/2017/model3d" xmlns:o="urn:schemas-microsoft-com:office:office" xmlns:oel="http://schemas.microsoft.com/office/2019/extlst" xmlns:r="http://schemas.openxmlformats.org/officeDocument/2006/relationships" xmlns:m="http://schemas.openxmlformats.org/officeDocument/2006/math" xmlns:v="urn:schemas-microsoft-com:vml" xmlns:wp14="http://schemas.microsoft.com/office/word/2010/wordprocessingDrawing" xmlns:wp="http://schemas.openxmlformats.org/drawingml/2006/wordprocessingDrawing" xmlns:w10="urn:schemas-microsoft-com:office:word" xmlns:w="http://schemas.openxmlformats.org/wordprocessingml/2006/main" xmlns:w14="http://schemas.microsoft.com/office/word/2010/wordml" xmlns:w15="http://schemas.microsoft.com/office/word/2012/wordml" xmlns:w16cex="http://schemas.microsoft.com/office/word/2018/wordml/cex" xmlns:w16cid="http://schemas.microsoft.com/office/word/2016/wordml/cid" xmlns:w16="http://schemas.microsoft.com/office/word/2018/wordml" xmlns:w16du="http://schemas.microsoft.com/office/word/2023/wordml/word16du" xmlns:w16sdtdh="http://schemas.microsoft.com/office/word/2020/wordml/sdtdatahash" xmlns:w16se="http://schemas.microsoft.com/office/word/2015/wordml/symex" xmlns:wpg="http://schemas.microsoft.com/office/word/2010/wordprocessingGroup" xmlns:wpi="http://schemas.microsoft.com/office/word/2010/wordprocessingInk" xmlns:wne="http://schemas.microsoft.com/office/word/2006/wordml" xmlns:wps="http://schemas.microsoft.com/office/word/2010/wordprocessingShape" mc:Ignorable="w14 w15 w16se w16cid w16 w16cex w16sdtdh w16du wp14">
   <w:sdt>
     <w:sdtPr>
       <w:rPr>
@@ -5957,7 +5957,7 @@
 </file>
 
 <file path=word/footer2.xml><?xml version="1.0" encoding="utf-8"?>
-<w:ftr xmlns:wpc="http://schemas.microsoft.com/office/word/2010/wordprocessingCanvas" xmlns:cx="http://schemas.microsoft.com/office/drawing/2014/chartex" xmlns:cx1="http://schemas.microsoft.com/office/drawing/2015/9/8/chartex" xmlns:cx2="http://schemas.microsoft.com/office/drawing/2015/10/21/chartex" xmlns:cx3="http://schemas.microsoft.com/office/drawing/2016/5/9/chartex" xmlns:cx4="http://schemas.microsoft.com/office/drawing/2016/5/10/chartex" xmlns:cx5="http://schemas.microsoft.com/office/drawing/2016/5/11/chartex" xmlns:cx6="http://schemas.microsoft.com/office/drawing/2016/5/12/chartex" xmlns:cx7="http://schemas.microsoft.com/office/drawing/2016/5/13/chartex" xmlns:cx8="http://schemas.microsoft.com/office/drawing/2016/5/14/chartex" xmlns:mc="http://schemas.openxmlformats.org/markup-compatibility/2006" xmlns:aink="http://schemas.microsoft.com/office/drawing/2016/ink" xmlns:am3d="http://schemas.microsoft.com/office/drawing/2017/model3d" xmlns:o="urn:schemas-microsoft-com:office:office" xmlns:oel="http://schemas.microsoft.com/office/2019/extlst" xmlns:r="http://schemas.openxmlformats.org/officeDocument/2006/relationships" xmlns:m="http://schemas.openxmlformats.org/officeDocument/2006/math" xmlns:v="urn:schemas-microsoft-com:vml" xmlns:wp14="http://schemas.microsoft.com/office/word/2010/wordprocessingDrawing" xmlns:wp="http://schemas.openxmlformats.org/drawingml/2006/wordprocessingDrawing" xmlns:w10="urn:schemas-microsoft-com:office:word" xmlns:w="http://schemas.openxmlformats.org/wordprocessingml/2006/main" xmlns:w14="http://schemas.microsoft.com/office/word/2010/wordml" xmlns:w15="http://schemas.microsoft.com/office/word/2012/wordml" xmlns:w16cex="http://schemas.microsoft.com/office/word/2018/wordml/cex" xmlns:w16cid="http://schemas.microsoft.com/office/word/2016/wordml/cid" xmlns:w16="http://schemas.microsoft.com/office/word/2018/wordml" xmlns:w16sdtdh="http://schemas.microsoft.com/office/word/2020/wordml/sdtdatahash" xmlns:w16se="http://schemas.microsoft.com/office/word/2015/wordml/symex" xmlns:wpg="http://schemas.microsoft.com/office/word/2010/wordprocessingGroup" xmlns:wpi="http://schemas.microsoft.com/office/word/2010/wordprocessingInk" xmlns:wne="http://schemas.microsoft.com/office/word/2006/wordml" xmlns:wps="http://schemas.microsoft.com/office/word/2010/wordprocessingShape" mc:Ignorable="w14 w15 w16se w16cid w16 w16cex w16sdtdh wp14">
+<w:ftr xmlns:wpc="http://schemas.microsoft.com/office/word/2010/wordprocessingCanvas" xmlns:cx="http://schemas.microsoft.com/office/drawing/2014/chartex" xmlns:cx1="http://schemas.microsoft.com/office/drawing/2015/9/8/chartex" xmlns:cx2="http://schemas.microsoft.com/office/drawing/2015/10/21/chartex" xmlns:cx3="http://schemas.microsoft.com/office/drawing/2016/5/9/chartex" xmlns:cx4="http://schemas.microsoft.com/office/drawing/2016/5/10/chartex" xmlns:cx5="http://schemas.microsoft.com/office/drawing/2016/5/11/chartex" xmlns:cx6="http://schemas.microsoft.com/office/drawing/2016/5/12/chartex" xmlns:cx7="http://schemas.microsoft.com/office/drawing/2016/5/13/chartex" xmlns:cx8="http://schemas.microsoft.com/office/drawing/2016/5/14/chartex" xmlns:mc="http://schemas.openxmlformats.org/markup-compatibility/2006" xmlns:aink="http://schemas.microsoft.com/office/drawing/2016/ink" xmlns:am3d="http://schemas.microsoft.com/office/drawing/2017/model3d" xmlns:o="urn:schemas-microsoft-com:office:office" xmlns:oel="http://schemas.microsoft.com/office/2019/extlst" xmlns:r="http://schemas.openxmlformats.org/officeDocument/2006/relationships" xmlns:m="http://schemas.openxmlformats.org/officeDocument/2006/math" xmlns:v="urn:schemas-microsoft-com:vml" xmlns:wp14="http://schemas.microsoft.com/office/word/2010/wordprocessingDrawing" xmlns:wp="http://schemas.openxmlformats.org/drawingml/2006/wordprocessingDrawing" xmlns:w10="urn:schemas-microsoft-com:office:word" xmlns:w="http://schemas.openxmlformats.org/wordprocessingml/2006/main" xmlns:w14="http://schemas.microsoft.com/office/word/2010/wordml" xmlns:w15="http://schemas.microsoft.com/office/word/2012/wordml" xmlns:w16cex="http://schemas.microsoft.com/office/word/2018/wordml/cex" xmlns:w16cid="http://schemas.microsoft.com/office/word/2016/wordml/cid" xmlns:w16="http://schemas.microsoft.com/office/word/2018/wordml" xmlns:w16du="http://schemas.microsoft.com/office/word/2023/wordml/word16du" xmlns:w16sdtdh="http://schemas.microsoft.com/office/word/2020/wordml/sdtdatahash" xmlns:w16se="http://schemas.microsoft.com/office/word/2015/wordml/symex" xmlns:wpg="http://schemas.microsoft.com/office/word/2010/wordprocessingGroup" xmlns:wpi="http://schemas.microsoft.com/office/word/2010/wordprocessingInk" xmlns:wne="http://schemas.microsoft.com/office/word/2006/wordml" xmlns:wps="http://schemas.microsoft.com/office/word/2010/wordprocessingShape" mc:Ignorable="w14 w15 w16se w16cid w16 w16cex w16sdtdh w16du wp14">
   <w:sdt>
     <w:sdtPr>
       <w:rPr>
@@ -6080,7 +6080,7 @@
 </file>
 
 <file path=word/numbering.xml><?xml version="1.0" encoding="utf-8"?>
-<w:numbering xmlns:aink="http://schemas.microsoft.com/office/drawing/2016/ink" xmlns:am3d="http://schemas.microsoft.com/office/drawing/2017/model3d" xmlns:cx="http://schemas.microsoft.com/office/drawing/2014/chartex" xmlns:cx1="http://schemas.microsoft.com/office/drawing/2015/9/8/chartex" xmlns:cx2="http://schemas.microsoft.com/office/drawing/2015/10/21/chartex" xmlns:cx3="http://schemas.microsoft.com/office/drawing/2016/5/9/chartex" xmlns:cx4="http://schemas.microsoft.com/office/drawing/2016/5/10/chartex" xmlns:cx5="http://schemas.microsoft.com/office/drawing/2016/5/11/chartex" xmlns:cx6="http://schemas.microsoft.com/office/drawing/2016/5/12/chartex" xmlns:cx7="http://schemas.microsoft.com/office/drawing/2016/5/13/chartex" xmlns:cx8="http://schemas.microsoft.com/office/drawing/2016/5/14/chartex" xmlns:m="http://schemas.openxmlformats.org/officeDocument/2006/math" xmlns:mc="http://schemas.openxmlformats.org/markup-compatibility/2006" xmlns:o="urn:schemas-microsoft-com:office:office" xmlns:oel="http://schemas.microsoft.com/office/2019/extlst" xmlns:r="http://schemas.openxmlformats.org/officeDocument/2006/relationships" xmlns:v="urn:schemas-microsoft-com:vml" xmlns:w="http://schemas.openxmlformats.org/wordprocessingml/2006/main" xmlns:w10="urn:schemas-microsoft-com:office:word" xmlns:w14="http://schemas.microsoft.com/office/word/2010/wordml" xmlns:w15="http://schemas.microsoft.com/office/word/2012/wordml" xmlns:w16="http://schemas.microsoft.com/office/word/2018/wordml" xmlns:w16cex="http://schemas.microsoft.com/office/word/2018/wordml/cex" xmlns:w16cid="http://schemas.microsoft.com/office/word/2016/wordml/cid" xmlns:w16sdtdh="http://schemas.microsoft.com/office/word/2020/wordml/sdtdatahash" xmlns:w16se="http://schemas.microsoft.com/office/word/2015/wordml/symex" xmlns:wne="http://schemas.microsoft.com/office/word/2006/wordml" xmlns:wp="http://schemas.openxmlformats.org/drawingml/2006/wordprocessingDrawing" xmlns:wp14="http://schemas.microsoft.com/office/word/2010/wordprocessingDrawing" xmlns:wpc="http://schemas.microsoft.com/office/word/2010/wordprocessingCanvas" xmlns:wpg="http://schemas.microsoft.com/office/word/2010/wordprocessingGroup" xmlns:wpi="http://schemas.microsoft.com/office/word/2010/wordprocessingInk" xmlns:wps="http://schemas.microsoft.com/office/word/2010/wordprocessingShape" mc:Ignorable="w14 w15 w16se w16cid w16 w16cex w16sdtdh wp14">
+<w:numbering xmlns:aink="http://schemas.microsoft.com/office/drawing/2016/ink" xmlns:am3d="http://schemas.microsoft.com/office/drawing/2017/model3d" xmlns:cx="http://schemas.microsoft.com/office/drawing/2014/chartex" xmlns:cx1="http://schemas.microsoft.com/office/drawing/2015/9/8/chartex" xmlns:cx2="http://schemas.microsoft.com/office/drawing/2015/10/21/chartex" xmlns:cx3="http://schemas.microsoft.com/office/drawing/2016/5/9/chartex" xmlns:cx4="http://schemas.microsoft.com/office/drawing/2016/5/10/chartex" xmlns:cx5="http://schemas.microsoft.com/office/drawing/2016/5/11/chartex" xmlns:cx6="http://schemas.microsoft.com/office/drawing/2016/5/12/chartex" xmlns:cx7="http://schemas.microsoft.com/office/drawing/2016/5/13/chartex" xmlns:cx8="http://schemas.microsoft.com/office/drawing/2016/5/14/chartex" xmlns:m="http://schemas.openxmlformats.org/officeDocument/2006/math" xmlns:mc="http://schemas.openxmlformats.org/markup-compatibility/2006" xmlns:o="urn:schemas-microsoft-com:office:office" xmlns:oel="http://schemas.microsoft.com/office/2019/extlst" xmlns:r="http://schemas.openxmlformats.org/officeDocument/2006/relationships" xmlns:v="urn:schemas-microsoft-com:vml" xmlns:w="http://schemas.openxmlformats.org/wordprocessingml/2006/main" xmlns:w10="urn:schemas-microsoft-com:office:word" xmlns:w14="http://schemas.microsoft.com/office/word/2010/wordml" xmlns:w15="http://schemas.microsoft.com/office/word/2012/wordml" xmlns:w16="http://schemas.microsoft.com/office/word/2018/wordml" xmlns:w16cex="http://schemas.microsoft.com/office/word/2018/wordml/cex" xmlns:w16cid="http://schemas.microsoft.com/office/word/2016/wordml/cid" xmlns:w16du="http://schemas.microsoft.com/office/word/2023/wordml/word16du" xmlns:w16sdtdh="http://schemas.microsoft.com/office/word/2020/wordml/sdtdatahash" xmlns:w16se="http://schemas.microsoft.com/office/word/2015/wordml/symex" xmlns:wne="http://schemas.microsoft.com/office/word/2006/wordml" xmlns:wp="http://schemas.openxmlformats.org/drawingml/2006/wordprocessingDrawing" xmlns:wp14="http://schemas.microsoft.com/office/word/2010/wordprocessingDrawing" xmlns:wpc="http://schemas.microsoft.com/office/word/2010/wordprocessingCanvas" xmlns:wpg="http://schemas.microsoft.com/office/word/2010/wordprocessingGroup" xmlns:wpi="http://schemas.microsoft.com/office/word/2010/wordprocessingInk" xmlns:wps="http://schemas.microsoft.com/office/word/2010/wordprocessingShape" mc:Ignorable="w14 w15 w16se w16cid w16 w16cex w16sdtdh w16du wp14">
   <w:abstractNum w15:restartNumberingAfterBreak="0" w:abstractNumId="0">
     <w:nsid w:val="FFFFFF7C"/>
     <w:multiLevelType w:val="singleLevel"/>
@@ -6379,7 +6379,7 @@
 </file>
 
 <file path=word/styles.xml><?xml version="1.0" encoding="utf-8"?>
-<w:styles xmlns:mc="http://schemas.openxmlformats.org/markup-compatibility/2006" xmlns:r="http://schemas.openxmlformats.org/officeDocument/2006/relationships" xmlns:w="http://schemas.openxmlformats.org/wordprocessingml/2006/main" xmlns:w14="http://schemas.microsoft.com/office/word/2010/wordml" xmlns:w15="http://schemas.microsoft.com/office/word/2012/wordml" xmlns:w16="http://schemas.microsoft.com/office/word/2018/wordml" xmlns:w16cex="http://schemas.microsoft.com/office/word/2018/wordml/cex" xmlns:w16cid="http://schemas.microsoft.com/office/word/2016/wordml/cid" xmlns:w16sdtdh="http://schemas.microsoft.com/office/word/2020/wordml/sdtdatahash" xmlns:w16se="http://schemas.microsoft.com/office/word/2015/wordml/symex" mc:Ignorable="w14 w15 w16se w16cid w16 w16cex w16sdtdh">
+<w:styles xmlns:mc="http://schemas.openxmlformats.org/markup-compatibility/2006" xmlns:r="http://schemas.openxmlformats.org/officeDocument/2006/relationships" xmlns:w="http://schemas.openxmlformats.org/wordprocessingml/2006/main" xmlns:w14="http://schemas.microsoft.com/office/word/2010/wordml" xmlns:w15="http://schemas.microsoft.com/office/word/2012/wordml" xmlns:w16="http://schemas.microsoft.com/office/word/2018/wordml" xmlns:w16cex="http://schemas.microsoft.com/office/word/2018/wordml/cex" xmlns:w16cid="http://schemas.microsoft.com/office/word/2016/wordml/cid" xmlns:w16du="http://schemas.microsoft.com/office/word/2023/wordml/word16du" xmlns:w16sdtdh="http://schemas.microsoft.com/office/word/2020/wordml/sdtdatahash" xmlns:w16se="http://schemas.microsoft.com/office/word/2015/wordml/symex" mc:Ignorable="w14 w15 w16se w16cid w16 w16cex w16sdtdh w16du">
   <w:docDefaults>
     <w:rPrDefault>
       <w:rPr>
@@ -6733,13 +6733,12 @@
   <w:style w:default="1" w:styleId="Normal" w:type="paragraph">
     <w:name w:val="Normal"/>
     <w:qFormat/>
-    <w:rsid w:val="00861952"/>
+    <w:rsid w:val="00FB5110"/>
     <w:pPr>
       <w:spacing w:line="480" w:lineRule="auto"/>
     </w:pPr>
     <w:rPr>
-      <w:rFonts w:ascii="Arial" w:hAnsi="Arial"/>
-      <w:sz w:val="22"/>
+      <w:rFonts w:ascii="Times New Roman" w:hAnsi="Times New Roman"/>
     </w:rPr>
   </w:style>
   <w:style w:styleId="Heading1" w:type="paragraph">
@@ -6925,6 +6924,7 @@
   <w:style w:default="1" w:styleId="DefaultParagraphFont" w:type="character">
     <w:name w:val="Default Paragraph Font"/>
     <w:uiPriority w:val="1"/>
+    <w:semiHidden/>
     <w:unhideWhenUsed/>
   </w:style>
   <w:style w:default="1" w:styleId="TableNormal" w:type="table">
@@ -7013,31 +7013,29 @@
     <w:name w:val="Author"/>
     <w:next w:val="BodyText"/>
     <w:qFormat/>
-    <w:rsid w:val="001517DD"/>
+    <w:rsid w:val="00FB5110"/>
     <w:pPr>
       <w:keepNext/>
       <w:keepLines/>
       <w:jc w:val="center"/>
     </w:pPr>
     <w:rPr>
-      <w:rFonts w:ascii="Arial" w:hAnsi="Arial"/>
-      <w:sz w:val="22"/>
+      <w:rFonts w:ascii="Times New Roman" w:hAnsi="Times New Roman"/>
     </w:rPr>
   </w:style>
   <w:style w:styleId="Date" w:type="paragraph">
     <w:name w:val="Date"/>
     <w:next w:val="BodyText"/>
     <w:qFormat/>
-    <w:rsid w:val="001517DD"/>
+    <w:rsid w:val="00FB5110"/>
     <w:pPr>
       <w:keepNext/>
       <w:keepLines/>
       <w:jc w:val="center"/>
     </w:pPr>
     <w:rPr>
-      <w:rFonts w:ascii="Arial" w:hAnsi="Arial"/>
+      <w:rFonts w:ascii="Times New Roman" w:hAnsi="Times New Roman"/>
       <w:color w:themeColor="text1" w:val="000000"/>
-      <w:sz w:val="22"/>
     </w:rPr>
   </w:style>
   <w:style w:customStyle="1" w:styleId="Abstract" w:type="paragraph">
@@ -7170,7 +7168,7 @@
     <w:name w:val="Verbatim Char"/>
     <w:basedOn w:val="BodyTextChar"/>
     <w:link w:val="SourceCode"/>
-    <w:rsid w:val="00D114A1"/>
+    <w:rsid w:val="00AD7C28"/>
     <w:rPr>
       <w:rFonts w:ascii="Consolas" w:hAnsi="Consolas"/>
       <w:sz w:val="20"/>
@@ -7300,11 +7298,10 @@
     <w:name w:val="Source Code"/>
     <w:basedOn w:val="Normal"/>
     <w:link w:val="VerbatimChar"/>
-    <w:rsid w:val="00D114A1"/>
+    <w:rsid w:val="00AD7C28"/>
     <w:pPr>
       <w:shd w:color="auto" w:fill="auto" w:val="pct5"/>
       <w:wordWrap w:val="0"/>
-      <w:spacing w:line="240" w:lineRule="auto"/>
     </w:pPr>
     <w:rPr>
       <w:rFonts w:ascii="Consolas" w:hAnsi="Consolas"/>

</xml_diff>